<commit_message>
Atualização do diário da UC de Programação para a Internet
Atualização do diário da UC de Programação para a Internet pelo aluno Pedro Sanches.
</commit_message>
<xml_diff>
--- a/Doc/Programação para a Internet/PedroDiário.docx
+++ b/Doc/Programação para a Internet/PedroDiário.docx
@@ -2158,18 +2158,7 @@
                 <w:szCs w:val="24"/>
                 <w:lang w:val="pt-PT"/>
               </w:rPr>
-              <w:t>Desenvolvimento dos conteúdos adquiridos na aula anterior relativo ao  projeto “PartyInvites” em ASP.NET CORE MVC no VisualStudio.</w:t>
-            </w:r>
-            <w:r>
-              <w:rPr>
-                <w:rFonts w:ascii="Times New Roman" w:hAnsi="Times New Roman" w:cs="Times New Roman"/>
-                <w:b w:val="0"/>
-                <w:color w:val="auto"/>
-                <w:sz w:val="24"/>
-                <w:szCs w:val="24"/>
-                <w:lang w:val="pt-PT"/>
-              </w:rPr>
-              <w:t xml:space="preserve"> </w:t>
+              <w:t xml:space="preserve">Desenvolvimento dos conteúdos adquiridos na aula anterior relativo ao  projeto “PartyInvites” em ASP.NET CORE MVC no VisualStudio. </w:t>
             </w:r>
           </w:p>
           <w:p>
@@ -4213,18 +4202,7 @@
                 <w:szCs w:val="24"/>
                 <w:lang w:val="pt-PT"/>
               </w:rPr>
-              <w:t>I</w:t>
-            </w:r>
-            <w:r>
-              <w:rPr>
-                <w:rFonts w:ascii="Times New Roman" w:hAnsi="Times New Roman" w:cs="Times New Roman"/>
-                <w:b w:val="0"/>
-                <w:color w:val="auto"/>
-                <w:sz w:val="24"/>
-                <w:szCs w:val="24"/>
-                <w:lang w:val="pt-PT"/>
-              </w:rPr>
-              <w:t>ntrodução ao conceito Bootstrap e aplicação dos mesmos.</w:t>
+              <w:t>Introdução ao conceito Bootstrap e aplicação dos mesmos.</w:t>
             </w:r>
           </w:p>
         </w:tc>
@@ -4545,18 +4523,7 @@
                 <w:szCs w:val="24"/>
                 <w:lang w:val="pt-PT"/>
               </w:rPr>
-              <w:t xml:space="preserve">Introdução </w:t>
-            </w:r>
-            <w:r>
-              <w:rPr>
-                <w:rFonts w:ascii="Times New Roman" w:hAnsi="Times New Roman" w:cs="Times New Roman"/>
-                <w:b w:val="0"/>
-                <w:color w:val="auto"/>
-                <w:sz w:val="24"/>
-                <w:szCs w:val="24"/>
-                <w:lang w:val="pt-PT"/>
-              </w:rPr>
-              <w:t>ao conceito Unit Testing e Razor.</w:t>
+              <w:t>Introdução ao conceito Unit Testing e Razor.</w:t>
             </w:r>
           </w:p>
           <w:p>
@@ -4758,8 +4725,6 @@
             </w:pPr>
           </w:p>
         </w:tc>
-        <w:bookmarkStart w:id="0" w:name="_GoBack"/>
-        <w:bookmarkEnd w:id="0"/>
       </w:tr>
     </w:tbl>
     <w:p>
@@ -4769,11 +4734,2348 @@
         </w:rPr>
       </w:pPr>
     </w:p>
+    <w:p>
+      <w:pPr>
+        <w:spacing w:line="360" w:lineRule="auto"/>
+        <w:ind w:firstLine="360"/>
+        <w:rPr>
+          <w:rFonts w:ascii="Times New Roman" w:hAnsi="Times New Roman" w:cs="Times New Roman"/>
+          <w:b/>
+          <w:sz w:val="24"/>
+          <w:szCs w:val="24"/>
+          <w:lang w:val="pt-PT"/>
+        </w:rPr>
+      </w:pPr>
+      <w:r>
+        <w:rPr>
+          <w:rFonts w:ascii="Times New Roman" w:hAnsi="Times New Roman" w:cs="Times New Roman"/>
+          <w:b/>
+          <w:sz w:val="24"/>
+          <w:szCs w:val="24"/>
+          <w:lang w:val="pt-PT"/>
+        </w:rPr>
+        <w:lastRenderedPageBreak/>
+        <w:t>02</w:t>
+      </w:r>
+      <w:r>
+        <w:rPr>
+          <w:rFonts w:ascii="Times New Roman" w:hAnsi="Times New Roman" w:cs="Times New Roman"/>
+          <w:b/>
+          <w:sz w:val="24"/>
+          <w:szCs w:val="24"/>
+          <w:lang w:val="pt-PT"/>
+        </w:rPr>
+        <w:t xml:space="preserve"> de </w:t>
+      </w:r>
+      <w:r>
+        <w:rPr>
+          <w:rFonts w:ascii="Times New Roman" w:hAnsi="Times New Roman" w:cs="Times New Roman"/>
+          <w:b/>
+          <w:sz w:val="24"/>
+          <w:szCs w:val="24"/>
+          <w:lang w:val="pt-PT"/>
+        </w:rPr>
+        <w:t>Novembro</w:t>
+      </w:r>
+      <w:r>
+        <w:rPr>
+          <w:rFonts w:ascii="Times New Roman" w:hAnsi="Times New Roman" w:cs="Times New Roman"/>
+          <w:b/>
+          <w:sz w:val="24"/>
+          <w:szCs w:val="24"/>
+          <w:lang w:val="pt-PT"/>
+        </w:rPr>
+        <w:t xml:space="preserve"> de 2017</w:t>
+      </w:r>
+    </w:p>
+    <w:tbl>
+      <w:tblPr>
+        <w:tblStyle w:val="TabeladeGrelha6Colorida-Destaque3"/>
+        <w:tblW w:w="5000" w:type="pct"/>
+        <w:tblCellMar>
+          <w:left w:w="113" w:type="dxa"/>
+        </w:tblCellMar>
+        <w:tblLook w:val="04A0" w:firstRow="1" w:lastRow="0" w:firstColumn="1" w:lastColumn="0" w:noHBand="0" w:noVBand="1"/>
+      </w:tblPr>
+      <w:tblGrid>
+        <w:gridCol w:w="6231"/>
+        <w:gridCol w:w="2263"/>
+      </w:tblGrid>
+      <w:tr>
+        <w:trPr>
+          <w:cnfStyle w:val="100000000000" w:firstRow="1" w:lastRow="0" w:firstColumn="0" w:lastColumn="0" w:oddVBand="0" w:evenVBand="0" w:oddHBand="0" w:evenHBand="0" w:firstRowFirstColumn="0" w:firstRowLastColumn="0" w:lastRowFirstColumn="0" w:lastRowLastColumn="0"/>
+          <w:trHeight w:val="397"/>
+        </w:trPr>
+        <w:tc>
+          <w:tcPr>
+            <w:cnfStyle w:val="001000000000" w:firstRow="0" w:lastRow="0" w:firstColumn="1" w:lastColumn="0" w:oddVBand="0" w:evenVBand="0" w:oddHBand="0" w:evenHBand="0" w:firstRowFirstColumn="0" w:firstRowLastColumn="0" w:lastRowFirstColumn="0" w:lastRowLastColumn="0"/>
+            <w:tcW w:w="3668" w:type="pct"/>
+            <w:vAlign w:val="center"/>
+          </w:tcPr>
+          <w:p>
+            <w:pPr>
+              <w:jc w:val="center"/>
+              <w:rPr>
+                <w:rFonts w:ascii="Times New Roman" w:hAnsi="Times New Roman" w:cs="Times New Roman"/>
+                <w:color w:val="auto"/>
+                <w:sz w:val="24"/>
+                <w:szCs w:val="24"/>
+              </w:rPr>
+            </w:pPr>
+            <w:r>
+              <w:rPr>
+                <w:rFonts w:ascii="Times New Roman" w:hAnsi="Times New Roman" w:cs="Times New Roman"/>
+                <w:color w:val="auto"/>
+                <w:sz w:val="24"/>
+                <w:szCs w:val="24"/>
+              </w:rPr>
+              <w:t>Tempo Gasto (Aula)</w:t>
+            </w:r>
+          </w:p>
+        </w:tc>
+        <w:tc>
+          <w:tcPr>
+            <w:tcW w:w="1332" w:type="pct"/>
+            <w:vAlign w:val="center"/>
+          </w:tcPr>
+          <w:p>
+            <w:pPr>
+              <w:jc w:val="center"/>
+              <w:cnfStyle w:val="100000000000" w:firstRow="1" w:lastRow="0" w:firstColumn="0" w:lastColumn="0" w:oddVBand="0" w:evenVBand="0" w:oddHBand="0" w:evenHBand="0" w:firstRowFirstColumn="0" w:firstRowLastColumn="0" w:lastRowFirstColumn="0" w:lastRowLastColumn="0"/>
+              <w:rPr>
+                <w:rFonts w:ascii="Times New Roman" w:hAnsi="Times New Roman" w:cs="Times New Roman"/>
+                <w:color w:val="auto"/>
+                <w:sz w:val="24"/>
+                <w:szCs w:val="24"/>
+                <w:lang w:val="pt-PT"/>
+              </w:rPr>
+            </w:pPr>
+            <w:r>
+              <w:rPr>
+                <w:rFonts w:ascii="Times New Roman" w:hAnsi="Times New Roman" w:cs="Times New Roman"/>
+                <w:color w:val="auto"/>
+                <w:sz w:val="24"/>
+                <w:szCs w:val="24"/>
+                <w:lang w:val="pt-PT"/>
+              </w:rPr>
+              <w:t>Tempo Gasto (Fora de Aula)</w:t>
+            </w:r>
+          </w:p>
+        </w:tc>
+      </w:tr>
+      <w:tr>
+        <w:trPr>
+          <w:cnfStyle w:val="000000100000" w:firstRow="0" w:lastRow="0" w:firstColumn="0" w:lastColumn="0" w:oddVBand="0" w:evenVBand="0" w:oddHBand="1" w:evenHBand="0" w:firstRowFirstColumn="0" w:firstRowLastColumn="0" w:lastRowFirstColumn="0" w:lastRowLastColumn="0"/>
+          <w:trHeight w:val="397"/>
+        </w:trPr>
+        <w:tc>
+          <w:tcPr>
+            <w:cnfStyle w:val="001000000000" w:firstRow="0" w:lastRow="0" w:firstColumn="1" w:lastColumn="0" w:oddVBand="0" w:evenVBand="0" w:oddHBand="0" w:evenHBand="0" w:firstRowFirstColumn="0" w:firstRowLastColumn="0" w:lastRowFirstColumn="0" w:lastRowLastColumn="0"/>
+            <w:tcW w:w="3668" w:type="pct"/>
+            <w:vAlign w:val="center"/>
+          </w:tcPr>
+          <w:p>
+            <w:pPr>
+              <w:jc w:val="center"/>
+              <w:rPr>
+                <w:rFonts w:ascii="Times New Roman" w:hAnsi="Times New Roman" w:cs="Times New Roman"/>
+                <w:color w:val="auto"/>
+                <w:sz w:val="24"/>
+                <w:szCs w:val="24"/>
+                <w:lang w:val="pt-PT"/>
+              </w:rPr>
+            </w:pPr>
+            <w:r>
+              <w:rPr>
+                <w:rFonts w:ascii="Times New Roman" w:hAnsi="Times New Roman" w:cs="Times New Roman"/>
+                <w:color w:val="auto"/>
+                <w:sz w:val="24"/>
+                <w:szCs w:val="24"/>
+                <w:lang w:val="pt-PT"/>
+              </w:rPr>
+              <w:t>1</w:t>
+            </w:r>
+            <w:r>
+              <w:rPr>
+                <w:rFonts w:ascii="Times New Roman" w:hAnsi="Times New Roman" w:cs="Times New Roman"/>
+                <w:color w:val="auto"/>
+                <w:sz w:val="24"/>
+                <w:szCs w:val="24"/>
+                <w:lang w:val="pt-PT"/>
+              </w:rPr>
+              <w:t>h</w:t>
+            </w:r>
+            <w:r>
+              <w:rPr>
+                <w:rFonts w:ascii="Times New Roman" w:hAnsi="Times New Roman" w:cs="Times New Roman"/>
+                <w:color w:val="auto"/>
+                <w:sz w:val="24"/>
+                <w:szCs w:val="24"/>
+                <w:lang w:val="pt-PT"/>
+              </w:rPr>
+              <w:t>3</w:t>
+            </w:r>
+            <w:r>
+              <w:rPr>
+                <w:rFonts w:ascii="Times New Roman" w:hAnsi="Times New Roman" w:cs="Times New Roman"/>
+                <w:color w:val="auto"/>
+                <w:sz w:val="24"/>
+                <w:szCs w:val="24"/>
+                <w:lang w:val="pt-PT"/>
+              </w:rPr>
+              <w:t xml:space="preserve">0 </w:t>
+            </w:r>
+            <w:r>
+              <w:rPr>
+                <w:rFonts w:ascii="Times New Roman" w:hAnsi="Times New Roman" w:cs="Times New Roman"/>
+                <w:color w:val="auto"/>
+                <w:sz w:val="24"/>
+                <w:szCs w:val="24"/>
+                <w:lang w:val="pt-PT"/>
+              </w:rPr>
+              <w:t>min</w:t>
+            </w:r>
+          </w:p>
+        </w:tc>
+        <w:tc>
+          <w:tcPr>
+            <w:tcW w:w="1332" w:type="pct"/>
+            <w:vAlign w:val="center"/>
+          </w:tcPr>
+          <w:p>
+            <w:pPr>
+              <w:jc w:val="center"/>
+              <w:cnfStyle w:val="000000100000" w:firstRow="0" w:lastRow="0" w:firstColumn="0" w:lastColumn="0" w:oddVBand="0" w:evenVBand="0" w:oddHBand="1" w:evenHBand="0" w:firstRowFirstColumn="0" w:firstRowLastColumn="0" w:lastRowFirstColumn="0" w:lastRowLastColumn="0"/>
+              <w:rPr>
+                <w:rFonts w:ascii="Times New Roman" w:hAnsi="Times New Roman" w:cs="Times New Roman"/>
+                <w:b/>
+                <w:color w:val="auto"/>
+                <w:sz w:val="24"/>
+                <w:szCs w:val="24"/>
+                <w:lang w:val="pt-PT"/>
+              </w:rPr>
+            </w:pPr>
+            <w:r>
+              <w:rPr>
+                <w:rFonts w:ascii="Times New Roman" w:hAnsi="Times New Roman" w:cs="Times New Roman"/>
+                <w:b/>
+                <w:color w:val="auto"/>
+                <w:sz w:val="24"/>
+                <w:szCs w:val="24"/>
+                <w:lang w:val="pt-PT"/>
+              </w:rPr>
+              <w:t>3</w:t>
+            </w:r>
+            <w:r>
+              <w:rPr>
+                <w:rFonts w:ascii="Times New Roman" w:hAnsi="Times New Roman" w:cs="Times New Roman"/>
+                <w:b/>
+                <w:color w:val="auto"/>
+                <w:sz w:val="24"/>
+                <w:szCs w:val="24"/>
+                <w:lang w:val="pt-PT"/>
+              </w:rPr>
+              <w:t>h</w:t>
+            </w:r>
+            <w:r>
+              <w:rPr>
+                <w:rFonts w:ascii="Times New Roman" w:hAnsi="Times New Roman" w:cs="Times New Roman"/>
+                <w:b/>
+                <w:color w:val="auto"/>
+                <w:sz w:val="24"/>
+                <w:szCs w:val="24"/>
+                <w:lang w:val="pt-PT"/>
+              </w:rPr>
+              <w:t>0</w:t>
+            </w:r>
+            <w:r>
+              <w:rPr>
+                <w:rFonts w:ascii="Times New Roman" w:hAnsi="Times New Roman" w:cs="Times New Roman"/>
+                <w:b/>
+                <w:color w:val="auto"/>
+                <w:sz w:val="24"/>
+                <w:szCs w:val="24"/>
+                <w:lang w:val="pt-PT"/>
+              </w:rPr>
+              <w:t>0 min</w:t>
+            </w:r>
+          </w:p>
+        </w:tc>
+      </w:tr>
+      <w:tr>
+        <w:trPr>
+          <w:cantSplit/>
+          <w:trHeight w:val="58"/>
+        </w:trPr>
+        <w:tc>
+          <w:tcPr>
+            <w:cnfStyle w:val="001000000000" w:firstRow="0" w:lastRow="0" w:firstColumn="1" w:lastColumn="0" w:oddVBand="0" w:evenVBand="0" w:oddHBand="0" w:evenHBand="0" w:firstRowFirstColumn="0" w:firstRowLastColumn="0" w:lastRowFirstColumn="0" w:lastRowLastColumn="0"/>
+            <w:tcW w:w="3668" w:type="pct"/>
+            <w:vAlign w:val="center"/>
+          </w:tcPr>
+          <w:p>
+            <w:pPr>
+              <w:pStyle w:val="PargrafodaLista"/>
+              <w:numPr>
+                <w:ilvl w:val="0"/>
+                <w:numId w:val="2"/>
+              </w:numPr>
+              <w:spacing w:line="360" w:lineRule="auto"/>
+              <w:jc w:val="both"/>
+              <w:rPr>
+                <w:rFonts w:ascii="Times New Roman" w:hAnsi="Times New Roman" w:cs="Times New Roman"/>
+                <w:b w:val="0"/>
+                <w:color w:val="auto"/>
+                <w:sz w:val="24"/>
+                <w:szCs w:val="24"/>
+                <w:lang w:val="pt-PT"/>
+              </w:rPr>
+            </w:pPr>
+            <w:r>
+              <w:rPr>
+                <w:rFonts w:ascii="Times New Roman" w:hAnsi="Times New Roman" w:cs="Times New Roman"/>
+                <w:b w:val="0"/>
+                <w:color w:val="auto"/>
+                <w:sz w:val="24"/>
+                <w:szCs w:val="24"/>
+                <w:lang w:val="pt-PT"/>
+              </w:rPr>
+              <w:t>Noções básicas acerca do GitHub Desktop e como criar um repositório local do projeto “SportsStore”.</w:t>
+            </w:r>
+          </w:p>
+          <w:p>
+            <w:pPr>
+              <w:pStyle w:val="PargrafodaLista"/>
+              <w:numPr>
+                <w:ilvl w:val="0"/>
+                <w:numId w:val="2"/>
+              </w:numPr>
+              <w:spacing w:line="360" w:lineRule="auto"/>
+              <w:jc w:val="both"/>
+              <w:rPr>
+                <w:rFonts w:ascii="Times New Roman" w:hAnsi="Times New Roman" w:cs="Times New Roman"/>
+                <w:b w:val="0"/>
+                <w:color w:val="auto"/>
+                <w:sz w:val="24"/>
+                <w:szCs w:val="24"/>
+                <w:lang w:val="pt-PT"/>
+              </w:rPr>
+            </w:pPr>
+            <w:r>
+              <w:rPr>
+                <w:rFonts w:ascii="Times New Roman" w:hAnsi="Times New Roman" w:cs="Times New Roman"/>
+                <w:b w:val="0"/>
+                <w:color w:val="auto"/>
+                <w:sz w:val="24"/>
+                <w:szCs w:val="24"/>
+                <w:lang w:val="pt-PT"/>
+              </w:rPr>
+              <w:t xml:space="preserve">Inserção e alteração do modelo no projeto </w:t>
+            </w:r>
+            <w:r>
+              <w:rPr>
+                <w:rFonts w:ascii="Times New Roman" w:hAnsi="Times New Roman" w:cs="Times New Roman"/>
+                <w:b w:val="0"/>
+                <w:color w:val="auto"/>
+                <w:sz w:val="24"/>
+                <w:szCs w:val="24"/>
+                <w:lang w:val="pt-PT"/>
+              </w:rPr>
+              <w:t>em ASP.NET CORE MVC no VisualStudio.</w:t>
+            </w:r>
+          </w:p>
+          <w:p>
+            <w:pPr>
+              <w:pStyle w:val="PargrafodaLista"/>
+              <w:numPr>
+                <w:ilvl w:val="0"/>
+                <w:numId w:val="2"/>
+              </w:numPr>
+              <w:spacing w:line="360" w:lineRule="auto"/>
+              <w:jc w:val="both"/>
+              <w:rPr>
+                <w:rFonts w:ascii="Times New Roman" w:hAnsi="Times New Roman" w:cs="Times New Roman"/>
+                <w:b w:val="0"/>
+                <w:color w:val="auto"/>
+                <w:sz w:val="24"/>
+                <w:szCs w:val="24"/>
+                <w:lang w:val="pt-PT"/>
+              </w:rPr>
+            </w:pPr>
+            <w:r>
+              <w:rPr>
+                <w:rFonts w:ascii="Times New Roman" w:hAnsi="Times New Roman" w:cs="Times New Roman"/>
+                <w:b w:val="0"/>
+                <w:color w:val="auto"/>
+                <w:sz w:val="24"/>
+                <w:szCs w:val="24"/>
+                <w:lang w:val="pt-PT"/>
+              </w:rPr>
+              <w:t xml:space="preserve">Introdução ao conceito </w:t>
+            </w:r>
+            <w:r>
+              <w:rPr>
+                <w:rFonts w:ascii="Times New Roman" w:hAnsi="Times New Roman" w:cs="Times New Roman"/>
+                <w:b w:val="0"/>
+                <w:color w:val="auto"/>
+                <w:sz w:val="24"/>
+                <w:szCs w:val="24"/>
+                <w:lang w:val="pt-PT"/>
+              </w:rPr>
+              <w:t>de interface e repositório.</w:t>
+            </w:r>
+          </w:p>
+          <w:p>
+            <w:pPr>
+              <w:pStyle w:val="PargrafodaLista"/>
+              <w:numPr>
+                <w:ilvl w:val="0"/>
+                <w:numId w:val="2"/>
+              </w:numPr>
+              <w:spacing w:line="360" w:lineRule="auto"/>
+              <w:jc w:val="both"/>
+              <w:rPr>
+                <w:rFonts w:ascii="Times New Roman" w:hAnsi="Times New Roman" w:cs="Times New Roman"/>
+                <w:b w:val="0"/>
+                <w:color w:val="auto"/>
+                <w:sz w:val="24"/>
+                <w:szCs w:val="24"/>
+                <w:lang w:val="pt-PT"/>
+              </w:rPr>
+            </w:pPr>
+            <w:r>
+              <w:rPr>
+                <w:rFonts w:ascii="Times New Roman" w:hAnsi="Times New Roman" w:cs="Times New Roman"/>
+                <w:b w:val="0"/>
+                <w:color w:val="auto"/>
+                <w:sz w:val="24"/>
+                <w:szCs w:val="24"/>
+                <w:lang w:val="pt-PT"/>
+              </w:rPr>
+              <w:t>Criação de um repositório para</w:t>
+            </w:r>
+            <w:r>
+              <w:rPr>
+                <w:rFonts w:ascii="Times New Roman" w:hAnsi="Times New Roman" w:cs="Times New Roman"/>
+                <w:b w:val="0"/>
+                <w:color w:val="auto"/>
+                <w:sz w:val="24"/>
+                <w:szCs w:val="24"/>
+                <w:lang w:val="pt-PT"/>
+              </w:rPr>
+              <w:t xml:space="preserve"> guardar os produtos numa base da dados chamada “IProductRepository”.</w:t>
+            </w:r>
+          </w:p>
+          <w:p>
+            <w:pPr>
+              <w:pStyle w:val="PargrafodaLista"/>
+              <w:numPr>
+                <w:ilvl w:val="0"/>
+                <w:numId w:val="2"/>
+              </w:numPr>
+              <w:spacing w:line="360" w:lineRule="auto"/>
+              <w:jc w:val="both"/>
+              <w:rPr>
+                <w:rFonts w:ascii="Times New Roman" w:hAnsi="Times New Roman" w:cs="Times New Roman"/>
+                <w:b w:val="0"/>
+                <w:color w:val="auto"/>
+                <w:sz w:val="24"/>
+                <w:szCs w:val="24"/>
+                <w:lang w:val="pt-PT"/>
+              </w:rPr>
+            </w:pPr>
+            <w:r>
+              <w:rPr>
+                <w:rFonts w:ascii="Times New Roman" w:hAnsi="Times New Roman" w:cs="Times New Roman"/>
+                <w:b w:val="0"/>
+                <w:color w:val="auto"/>
+                <w:sz w:val="24"/>
+                <w:szCs w:val="24"/>
+                <w:lang w:val="pt-PT"/>
+              </w:rPr>
+              <w:t>Criação de um repositório falso “FakeProductRepository”, dado que se consegue desenvolver o projeto mais rapidamente, uma vez que os dados são previamente submetidos automáticamente.</w:t>
+            </w:r>
+          </w:p>
+          <w:p>
+            <w:pPr>
+              <w:pStyle w:val="PargrafodaLista"/>
+              <w:numPr>
+                <w:ilvl w:val="0"/>
+                <w:numId w:val="2"/>
+              </w:numPr>
+              <w:spacing w:line="360" w:lineRule="auto"/>
+              <w:jc w:val="both"/>
+              <w:rPr>
+                <w:rFonts w:ascii="Times New Roman" w:hAnsi="Times New Roman" w:cs="Times New Roman"/>
+                <w:b w:val="0"/>
+                <w:color w:val="auto"/>
+                <w:sz w:val="24"/>
+                <w:szCs w:val="24"/>
+                <w:lang w:val="pt-PT"/>
+              </w:rPr>
+            </w:pPr>
+            <w:r>
+              <w:rPr>
+                <w:rFonts w:ascii="Times New Roman" w:hAnsi="Times New Roman" w:cs="Times New Roman"/>
+                <w:b w:val="0"/>
+                <w:color w:val="auto"/>
+                <w:sz w:val="24"/>
+                <w:szCs w:val="24"/>
+                <w:lang w:val="pt-PT"/>
+              </w:rPr>
+              <w:t>Inserção de serviços MVC</w:t>
+            </w:r>
+            <w:r>
+              <w:rPr>
+                <w:rFonts w:ascii="Times New Roman" w:hAnsi="Times New Roman" w:cs="Times New Roman"/>
+                <w:b w:val="0"/>
+                <w:color w:val="auto"/>
+                <w:sz w:val="24"/>
+                <w:szCs w:val="24"/>
+                <w:lang w:val="pt-PT"/>
+              </w:rPr>
+              <w:t>.</w:t>
+            </w:r>
+          </w:p>
+        </w:tc>
+        <w:tc>
+          <w:tcPr>
+            <w:tcW w:w="1332" w:type="pct"/>
+          </w:tcPr>
+          <w:p>
+            <w:pPr>
+              <w:pStyle w:val="PargrafodaLista"/>
+              <w:numPr>
+                <w:ilvl w:val="0"/>
+                <w:numId w:val="2"/>
+              </w:numPr>
+              <w:spacing w:line="360" w:lineRule="auto"/>
+              <w:cnfStyle w:val="000000000000" w:firstRow="0" w:lastRow="0" w:firstColumn="0" w:lastColumn="0" w:oddVBand="0" w:evenVBand="0" w:oddHBand="0" w:evenHBand="0" w:firstRowFirstColumn="0" w:firstRowLastColumn="0" w:lastRowFirstColumn="0" w:lastRowLastColumn="0"/>
+              <w:rPr>
+                <w:rFonts w:ascii="Times New Roman" w:hAnsi="Times New Roman" w:cs="Times New Roman"/>
+                <w:color w:val="auto"/>
+                <w:sz w:val="24"/>
+                <w:szCs w:val="24"/>
+                <w:lang w:val="pt-PT"/>
+              </w:rPr>
+            </w:pPr>
+            <w:r>
+              <w:rPr>
+                <w:rFonts w:ascii="Times New Roman" w:hAnsi="Times New Roman" w:cs="Times New Roman"/>
+                <w:color w:val="auto"/>
+                <w:sz w:val="24"/>
+                <w:szCs w:val="24"/>
+                <w:lang w:val="pt-PT"/>
+              </w:rPr>
+              <w:t xml:space="preserve">Reunião com todos os elementos do grupo, tendo como principal objetivo a criação da página principal do nosso </w:t>
+            </w:r>
+            <w:r>
+              <w:rPr>
+                <w:rFonts w:ascii="Times New Roman" w:hAnsi="Times New Roman" w:cs="Times New Roman"/>
+                <w:color w:val="auto"/>
+                <w:sz w:val="24"/>
+                <w:szCs w:val="24"/>
+                <w:lang w:val="pt-PT"/>
+              </w:rPr>
+              <w:t>website</w:t>
+            </w:r>
+            <w:r>
+              <w:rPr>
+                <w:rFonts w:ascii="Times New Roman" w:hAnsi="Times New Roman" w:cs="Times New Roman"/>
+                <w:color w:val="auto"/>
+                <w:sz w:val="24"/>
+                <w:szCs w:val="24"/>
+                <w:lang w:val="pt-PT"/>
+              </w:rPr>
+              <w:t>.</w:t>
+            </w:r>
+          </w:p>
+          <w:p>
+            <w:pPr>
+              <w:pStyle w:val="PargrafodaLista"/>
+              <w:numPr>
+                <w:ilvl w:val="0"/>
+                <w:numId w:val="2"/>
+              </w:numPr>
+              <w:spacing w:line="360" w:lineRule="auto"/>
+              <w:cnfStyle w:val="000000000000" w:firstRow="0" w:lastRow="0" w:firstColumn="0" w:lastColumn="0" w:oddVBand="0" w:evenVBand="0" w:oddHBand="0" w:evenHBand="0" w:firstRowFirstColumn="0" w:firstRowLastColumn="0" w:lastRowFirstColumn="0" w:lastRowLastColumn="0"/>
+              <w:rPr>
+                <w:rFonts w:ascii="Times New Roman" w:hAnsi="Times New Roman" w:cs="Times New Roman"/>
+                <w:color w:val="auto"/>
+                <w:sz w:val="24"/>
+                <w:szCs w:val="24"/>
+                <w:lang w:val="pt-PT"/>
+              </w:rPr>
+            </w:pPr>
+            <w:r>
+              <w:rPr>
+                <w:rFonts w:ascii="Times New Roman" w:hAnsi="Times New Roman" w:cs="Times New Roman"/>
+                <w:color w:val="auto"/>
+                <w:sz w:val="24"/>
+                <w:szCs w:val="24"/>
+                <w:lang w:val="pt-PT"/>
+              </w:rPr>
+              <w:t>Alteração de elementos da página inicial como as cores, imagens para carrousel, entre outros…</w:t>
+            </w:r>
+          </w:p>
+        </w:tc>
+      </w:tr>
+    </w:tbl>
+    <w:p>
+      <w:pPr>
+        <w:spacing w:line="360" w:lineRule="auto"/>
+        <w:ind w:firstLine="360"/>
+        <w:rPr>
+          <w:rFonts w:ascii="Times New Roman" w:hAnsi="Times New Roman" w:cs="Times New Roman"/>
+          <w:b/>
+          <w:sz w:val="24"/>
+          <w:szCs w:val="24"/>
+          <w:lang w:val="pt-PT"/>
+        </w:rPr>
+      </w:pPr>
+    </w:p>
+    <w:p>
+      <w:pPr>
+        <w:spacing w:line="360" w:lineRule="auto"/>
+        <w:ind w:firstLine="360"/>
+        <w:rPr>
+          <w:rFonts w:ascii="Times New Roman" w:hAnsi="Times New Roman" w:cs="Times New Roman"/>
+          <w:b/>
+          <w:sz w:val="24"/>
+          <w:szCs w:val="24"/>
+          <w:lang w:val="pt-PT"/>
+        </w:rPr>
+      </w:pPr>
+      <w:r>
+        <w:rPr>
+          <w:rFonts w:ascii="Times New Roman" w:hAnsi="Times New Roman" w:cs="Times New Roman"/>
+          <w:b/>
+          <w:sz w:val="24"/>
+          <w:szCs w:val="24"/>
+          <w:lang w:val="pt-PT"/>
+        </w:rPr>
+        <w:t>0</w:t>
+      </w:r>
+      <w:r>
+        <w:rPr>
+          <w:rFonts w:ascii="Times New Roman" w:hAnsi="Times New Roman" w:cs="Times New Roman"/>
+          <w:b/>
+          <w:sz w:val="24"/>
+          <w:szCs w:val="24"/>
+          <w:lang w:val="pt-PT"/>
+        </w:rPr>
+        <w:t>3</w:t>
+      </w:r>
+      <w:r>
+        <w:rPr>
+          <w:rFonts w:ascii="Times New Roman" w:hAnsi="Times New Roman" w:cs="Times New Roman"/>
+          <w:b/>
+          <w:sz w:val="24"/>
+          <w:szCs w:val="24"/>
+          <w:lang w:val="pt-PT"/>
+        </w:rPr>
+        <w:t xml:space="preserve"> de </w:t>
+      </w:r>
+      <w:r>
+        <w:rPr>
+          <w:rFonts w:ascii="Times New Roman" w:hAnsi="Times New Roman" w:cs="Times New Roman"/>
+          <w:b/>
+          <w:sz w:val="24"/>
+          <w:szCs w:val="24"/>
+          <w:lang w:val="pt-PT"/>
+        </w:rPr>
+        <w:t>Novembro</w:t>
+      </w:r>
+      <w:r>
+        <w:rPr>
+          <w:rFonts w:ascii="Times New Roman" w:hAnsi="Times New Roman" w:cs="Times New Roman"/>
+          <w:b/>
+          <w:sz w:val="24"/>
+          <w:szCs w:val="24"/>
+          <w:lang w:val="pt-PT"/>
+        </w:rPr>
+        <w:t xml:space="preserve"> de 2017</w:t>
+      </w:r>
+    </w:p>
+    <w:tbl>
+      <w:tblPr>
+        <w:tblStyle w:val="TabeladeGrelha6Colorida-Destaque3"/>
+        <w:tblW w:w="5000" w:type="pct"/>
+        <w:tblCellMar>
+          <w:left w:w="113" w:type="dxa"/>
+        </w:tblCellMar>
+        <w:tblLook w:val="04A0" w:firstRow="1" w:lastRow="0" w:firstColumn="1" w:lastColumn="0" w:noHBand="0" w:noVBand="1"/>
+      </w:tblPr>
+      <w:tblGrid>
+        <w:gridCol w:w="6231"/>
+        <w:gridCol w:w="2263"/>
+      </w:tblGrid>
+      <w:tr>
+        <w:trPr>
+          <w:cnfStyle w:val="100000000000" w:firstRow="1" w:lastRow="0" w:firstColumn="0" w:lastColumn="0" w:oddVBand="0" w:evenVBand="0" w:oddHBand="0" w:evenHBand="0" w:firstRowFirstColumn="0" w:firstRowLastColumn="0" w:lastRowFirstColumn="0" w:lastRowLastColumn="0"/>
+          <w:trHeight w:val="397"/>
+        </w:trPr>
+        <w:tc>
+          <w:tcPr>
+            <w:cnfStyle w:val="001000000000" w:firstRow="0" w:lastRow="0" w:firstColumn="1" w:lastColumn="0" w:oddVBand="0" w:evenVBand="0" w:oddHBand="0" w:evenHBand="0" w:firstRowFirstColumn="0" w:firstRowLastColumn="0" w:lastRowFirstColumn="0" w:lastRowLastColumn="0"/>
+            <w:tcW w:w="3668" w:type="pct"/>
+            <w:vAlign w:val="center"/>
+          </w:tcPr>
+          <w:p>
+            <w:pPr>
+              <w:jc w:val="center"/>
+              <w:rPr>
+                <w:rFonts w:ascii="Times New Roman" w:hAnsi="Times New Roman" w:cs="Times New Roman"/>
+                <w:color w:val="auto"/>
+                <w:sz w:val="24"/>
+                <w:szCs w:val="24"/>
+              </w:rPr>
+            </w:pPr>
+            <w:r>
+              <w:rPr>
+                <w:rFonts w:ascii="Times New Roman" w:hAnsi="Times New Roman" w:cs="Times New Roman"/>
+                <w:color w:val="auto"/>
+                <w:sz w:val="24"/>
+                <w:szCs w:val="24"/>
+              </w:rPr>
+              <w:t>Tempo Gasto (Aula)</w:t>
+            </w:r>
+          </w:p>
+        </w:tc>
+        <w:tc>
+          <w:tcPr>
+            <w:tcW w:w="1332" w:type="pct"/>
+            <w:vAlign w:val="center"/>
+          </w:tcPr>
+          <w:p>
+            <w:pPr>
+              <w:jc w:val="center"/>
+              <w:cnfStyle w:val="100000000000" w:firstRow="1" w:lastRow="0" w:firstColumn="0" w:lastColumn="0" w:oddVBand="0" w:evenVBand="0" w:oddHBand="0" w:evenHBand="0" w:firstRowFirstColumn="0" w:firstRowLastColumn="0" w:lastRowFirstColumn="0" w:lastRowLastColumn="0"/>
+              <w:rPr>
+                <w:rFonts w:ascii="Times New Roman" w:hAnsi="Times New Roman" w:cs="Times New Roman"/>
+                <w:color w:val="auto"/>
+                <w:sz w:val="24"/>
+                <w:szCs w:val="24"/>
+                <w:lang w:val="pt-PT"/>
+              </w:rPr>
+            </w:pPr>
+            <w:r>
+              <w:rPr>
+                <w:rFonts w:ascii="Times New Roman" w:hAnsi="Times New Roman" w:cs="Times New Roman"/>
+                <w:color w:val="auto"/>
+                <w:sz w:val="24"/>
+                <w:szCs w:val="24"/>
+                <w:lang w:val="pt-PT"/>
+              </w:rPr>
+              <w:t>Tempo Gasto (Fora de Aula)</w:t>
+            </w:r>
+          </w:p>
+        </w:tc>
+      </w:tr>
+      <w:tr>
+        <w:trPr>
+          <w:cnfStyle w:val="000000100000" w:firstRow="0" w:lastRow="0" w:firstColumn="0" w:lastColumn="0" w:oddVBand="0" w:evenVBand="0" w:oddHBand="1" w:evenHBand="0" w:firstRowFirstColumn="0" w:firstRowLastColumn="0" w:lastRowFirstColumn="0" w:lastRowLastColumn="0"/>
+          <w:trHeight w:val="397"/>
+        </w:trPr>
+        <w:tc>
+          <w:tcPr>
+            <w:cnfStyle w:val="001000000000" w:firstRow="0" w:lastRow="0" w:firstColumn="1" w:lastColumn="0" w:oddVBand="0" w:evenVBand="0" w:oddHBand="0" w:evenHBand="0" w:firstRowFirstColumn="0" w:firstRowLastColumn="0" w:lastRowFirstColumn="0" w:lastRowLastColumn="0"/>
+            <w:tcW w:w="3668" w:type="pct"/>
+            <w:vAlign w:val="center"/>
+          </w:tcPr>
+          <w:p>
+            <w:pPr>
+              <w:jc w:val="center"/>
+              <w:rPr>
+                <w:rFonts w:ascii="Times New Roman" w:hAnsi="Times New Roman" w:cs="Times New Roman"/>
+                <w:color w:val="auto"/>
+                <w:sz w:val="24"/>
+                <w:szCs w:val="24"/>
+                <w:lang w:val="pt-PT"/>
+              </w:rPr>
+            </w:pPr>
+            <w:r>
+              <w:rPr>
+                <w:rFonts w:ascii="Times New Roman" w:hAnsi="Times New Roman" w:cs="Times New Roman"/>
+                <w:color w:val="auto"/>
+                <w:sz w:val="24"/>
+                <w:szCs w:val="24"/>
+                <w:lang w:val="pt-PT"/>
+              </w:rPr>
+              <w:t>2</w:t>
+            </w:r>
+            <w:r>
+              <w:rPr>
+                <w:rFonts w:ascii="Times New Roman" w:hAnsi="Times New Roman" w:cs="Times New Roman"/>
+                <w:color w:val="auto"/>
+                <w:sz w:val="24"/>
+                <w:szCs w:val="24"/>
+                <w:lang w:val="pt-PT"/>
+              </w:rPr>
+              <w:t>h</w:t>
+            </w:r>
+            <w:r>
+              <w:rPr>
+                <w:rFonts w:ascii="Times New Roman" w:hAnsi="Times New Roman" w:cs="Times New Roman"/>
+                <w:color w:val="auto"/>
+                <w:sz w:val="24"/>
+                <w:szCs w:val="24"/>
+                <w:lang w:val="pt-PT"/>
+              </w:rPr>
+              <w:t xml:space="preserve">00 </w:t>
+            </w:r>
+            <w:r>
+              <w:rPr>
+                <w:rFonts w:ascii="Times New Roman" w:hAnsi="Times New Roman" w:cs="Times New Roman"/>
+                <w:color w:val="auto"/>
+                <w:sz w:val="24"/>
+                <w:szCs w:val="24"/>
+                <w:lang w:val="pt-PT"/>
+              </w:rPr>
+              <w:t>min</w:t>
+            </w:r>
+          </w:p>
+        </w:tc>
+        <w:tc>
+          <w:tcPr>
+            <w:tcW w:w="1332" w:type="pct"/>
+            <w:vAlign w:val="center"/>
+          </w:tcPr>
+          <w:p>
+            <w:pPr>
+              <w:jc w:val="center"/>
+              <w:cnfStyle w:val="000000100000" w:firstRow="0" w:lastRow="0" w:firstColumn="0" w:lastColumn="0" w:oddVBand="0" w:evenVBand="0" w:oddHBand="1" w:evenHBand="0" w:firstRowFirstColumn="0" w:firstRowLastColumn="0" w:lastRowFirstColumn="0" w:lastRowLastColumn="0"/>
+              <w:rPr>
+                <w:rFonts w:ascii="Times New Roman" w:hAnsi="Times New Roman" w:cs="Times New Roman"/>
+                <w:b/>
+                <w:color w:val="auto"/>
+                <w:sz w:val="24"/>
+                <w:szCs w:val="24"/>
+                <w:lang w:val="pt-PT"/>
+              </w:rPr>
+            </w:pPr>
+            <w:r>
+              <w:rPr>
+                <w:rFonts w:ascii="Times New Roman" w:hAnsi="Times New Roman" w:cs="Times New Roman"/>
+                <w:color w:val="auto"/>
+                <w:sz w:val="24"/>
+                <w:szCs w:val="24"/>
+                <w:lang w:val="pt-PT"/>
+              </w:rPr>
+              <w:t>---</w:t>
+            </w:r>
+          </w:p>
+        </w:tc>
+      </w:tr>
+      <w:tr>
+        <w:trPr>
+          <w:cantSplit/>
+          <w:trHeight w:val="58"/>
+        </w:trPr>
+        <w:tc>
+          <w:tcPr>
+            <w:cnfStyle w:val="001000000000" w:firstRow="0" w:lastRow="0" w:firstColumn="1" w:lastColumn="0" w:oddVBand="0" w:evenVBand="0" w:oddHBand="0" w:evenHBand="0" w:firstRowFirstColumn="0" w:firstRowLastColumn="0" w:lastRowFirstColumn="0" w:lastRowLastColumn="0"/>
+            <w:tcW w:w="3668" w:type="pct"/>
+            <w:vAlign w:val="center"/>
+          </w:tcPr>
+          <w:p>
+            <w:pPr>
+              <w:pStyle w:val="PargrafodaLista"/>
+              <w:numPr>
+                <w:ilvl w:val="0"/>
+                <w:numId w:val="2"/>
+              </w:numPr>
+              <w:spacing w:line="360" w:lineRule="auto"/>
+              <w:jc w:val="both"/>
+              <w:rPr>
+                <w:rFonts w:ascii="Times New Roman" w:hAnsi="Times New Roman" w:cs="Times New Roman"/>
+                <w:b w:val="0"/>
+                <w:color w:val="auto"/>
+                <w:sz w:val="24"/>
+                <w:szCs w:val="24"/>
+                <w:lang w:val="pt-PT"/>
+              </w:rPr>
+            </w:pPr>
+            <w:r>
+              <w:rPr>
+                <w:rFonts w:ascii="Times New Roman" w:hAnsi="Times New Roman" w:cs="Times New Roman"/>
+                <w:b w:val="0"/>
+                <w:color w:val="auto"/>
+                <w:sz w:val="24"/>
+                <w:szCs w:val="24"/>
+                <w:lang w:val="pt-PT"/>
+              </w:rPr>
+              <w:t>Alteração da página principal, sobre nós e rodapé.</w:t>
+            </w:r>
+          </w:p>
+          <w:p>
+            <w:pPr>
+              <w:pStyle w:val="PargrafodaLista"/>
+              <w:numPr>
+                <w:ilvl w:val="0"/>
+                <w:numId w:val="2"/>
+              </w:numPr>
+              <w:spacing w:line="360" w:lineRule="auto"/>
+              <w:jc w:val="both"/>
+              <w:rPr>
+                <w:rFonts w:ascii="Times New Roman" w:hAnsi="Times New Roman" w:cs="Times New Roman"/>
+                <w:b w:val="0"/>
+                <w:color w:val="auto"/>
+                <w:sz w:val="24"/>
+                <w:szCs w:val="24"/>
+                <w:lang w:val="pt-PT"/>
+              </w:rPr>
+            </w:pPr>
+            <w:r>
+              <w:rPr>
+                <w:rFonts w:ascii="Times New Roman" w:hAnsi="Times New Roman" w:cs="Times New Roman"/>
+                <w:b w:val="0"/>
+                <w:color w:val="auto"/>
+                <w:sz w:val="24"/>
+                <w:szCs w:val="24"/>
+                <w:lang w:val="pt-PT"/>
+              </w:rPr>
+              <w:t>Apresentação do website “Trails4Health” para o professor Noel Lopes e apresentação do diagrama de casos de uso para a professora Maria Clara Silveira.</w:t>
+            </w:r>
+          </w:p>
+        </w:tc>
+        <w:tc>
+          <w:tcPr>
+            <w:tcW w:w="1332" w:type="pct"/>
+            <w:vAlign w:val="center"/>
+          </w:tcPr>
+          <w:p>
+            <w:pPr>
+              <w:jc w:val="center"/>
+              <w:cnfStyle w:val="000000000000" w:firstRow="0" w:lastRow="0" w:firstColumn="0" w:lastColumn="0" w:oddVBand="0" w:evenVBand="0" w:oddHBand="0" w:evenHBand="0" w:firstRowFirstColumn="0" w:firstRowLastColumn="0" w:lastRowFirstColumn="0" w:lastRowLastColumn="0"/>
+              <w:rPr>
+                <w:rFonts w:ascii="Times New Roman" w:hAnsi="Times New Roman" w:cs="Times New Roman"/>
+                <w:color w:val="auto"/>
+                <w:sz w:val="24"/>
+                <w:szCs w:val="24"/>
+                <w:lang w:val="pt-PT"/>
+              </w:rPr>
+            </w:pPr>
+            <w:r>
+              <w:rPr>
+                <w:rFonts w:ascii="Times New Roman" w:hAnsi="Times New Roman" w:cs="Times New Roman"/>
+                <w:color w:val="auto"/>
+                <w:sz w:val="24"/>
+                <w:szCs w:val="24"/>
+                <w:lang w:val="pt-PT"/>
+              </w:rPr>
+              <w:t>---</w:t>
+            </w:r>
+          </w:p>
+        </w:tc>
+      </w:tr>
+    </w:tbl>
+    <w:p>
+      <w:pPr>
+        <w:spacing w:line="360" w:lineRule="auto"/>
+        <w:ind w:firstLine="360"/>
+        <w:rPr>
+          <w:rFonts w:ascii="Times New Roman" w:hAnsi="Times New Roman" w:cs="Times New Roman"/>
+          <w:b/>
+          <w:sz w:val="24"/>
+          <w:szCs w:val="24"/>
+          <w:lang w:val="pt-PT"/>
+        </w:rPr>
+      </w:pPr>
+    </w:p>
+    <w:p>
+      <w:pPr>
+        <w:spacing w:line="360" w:lineRule="auto"/>
+        <w:ind w:firstLine="360"/>
+        <w:rPr>
+          <w:rFonts w:ascii="Times New Roman" w:hAnsi="Times New Roman" w:cs="Times New Roman"/>
+          <w:b/>
+          <w:sz w:val="24"/>
+          <w:szCs w:val="24"/>
+          <w:lang w:val="pt-PT"/>
+        </w:rPr>
+      </w:pPr>
+    </w:p>
+    <w:p>
+      <w:pPr>
+        <w:spacing w:line="360" w:lineRule="auto"/>
+        <w:ind w:firstLine="360"/>
+        <w:rPr>
+          <w:rFonts w:ascii="Times New Roman" w:hAnsi="Times New Roman" w:cs="Times New Roman"/>
+          <w:b/>
+          <w:sz w:val="24"/>
+          <w:szCs w:val="24"/>
+          <w:lang w:val="pt-PT"/>
+        </w:rPr>
+      </w:pPr>
+    </w:p>
+    <w:p>
+      <w:pPr>
+        <w:spacing w:line="360" w:lineRule="auto"/>
+        <w:ind w:firstLine="360"/>
+        <w:rPr>
+          <w:rFonts w:ascii="Times New Roman" w:hAnsi="Times New Roman" w:cs="Times New Roman"/>
+          <w:b/>
+          <w:sz w:val="24"/>
+          <w:szCs w:val="24"/>
+          <w:lang w:val="pt-PT"/>
+        </w:rPr>
+      </w:pPr>
+      <w:r>
+        <w:rPr>
+          <w:rFonts w:ascii="Times New Roman" w:hAnsi="Times New Roman" w:cs="Times New Roman"/>
+          <w:b/>
+          <w:sz w:val="24"/>
+          <w:szCs w:val="24"/>
+          <w:lang w:val="pt-PT"/>
+        </w:rPr>
+        <w:lastRenderedPageBreak/>
+        <w:t>09</w:t>
+      </w:r>
+      <w:r>
+        <w:rPr>
+          <w:rFonts w:ascii="Times New Roman" w:hAnsi="Times New Roman" w:cs="Times New Roman"/>
+          <w:b/>
+          <w:sz w:val="24"/>
+          <w:szCs w:val="24"/>
+          <w:lang w:val="pt-PT"/>
+        </w:rPr>
+        <w:t xml:space="preserve"> de </w:t>
+      </w:r>
+      <w:r>
+        <w:rPr>
+          <w:rFonts w:ascii="Times New Roman" w:hAnsi="Times New Roman" w:cs="Times New Roman"/>
+          <w:b/>
+          <w:sz w:val="24"/>
+          <w:szCs w:val="24"/>
+          <w:lang w:val="pt-PT"/>
+        </w:rPr>
+        <w:t>Novembro</w:t>
+      </w:r>
+      <w:r>
+        <w:rPr>
+          <w:rFonts w:ascii="Times New Roman" w:hAnsi="Times New Roman" w:cs="Times New Roman"/>
+          <w:b/>
+          <w:sz w:val="24"/>
+          <w:szCs w:val="24"/>
+          <w:lang w:val="pt-PT"/>
+        </w:rPr>
+        <w:t xml:space="preserve"> de 2017</w:t>
+      </w:r>
+    </w:p>
+    <w:tbl>
+      <w:tblPr>
+        <w:tblStyle w:val="TabeladeGrelha6Colorida-Destaque3"/>
+        <w:tblW w:w="5000" w:type="pct"/>
+        <w:tblCellMar>
+          <w:left w:w="113" w:type="dxa"/>
+        </w:tblCellMar>
+        <w:tblLook w:val="04A0" w:firstRow="1" w:lastRow="0" w:firstColumn="1" w:lastColumn="0" w:noHBand="0" w:noVBand="1"/>
+      </w:tblPr>
+      <w:tblGrid>
+        <w:gridCol w:w="6231"/>
+        <w:gridCol w:w="2263"/>
+      </w:tblGrid>
+      <w:tr>
+        <w:trPr>
+          <w:cnfStyle w:val="100000000000" w:firstRow="1" w:lastRow="0" w:firstColumn="0" w:lastColumn="0" w:oddVBand="0" w:evenVBand="0" w:oddHBand="0" w:evenHBand="0" w:firstRowFirstColumn="0" w:firstRowLastColumn="0" w:lastRowFirstColumn="0" w:lastRowLastColumn="0"/>
+          <w:trHeight w:val="397"/>
+        </w:trPr>
+        <w:tc>
+          <w:tcPr>
+            <w:cnfStyle w:val="001000000000" w:firstRow="0" w:lastRow="0" w:firstColumn="1" w:lastColumn="0" w:oddVBand="0" w:evenVBand="0" w:oddHBand="0" w:evenHBand="0" w:firstRowFirstColumn="0" w:firstRowLastColumn="0" w:lastRowFirstColumn="0" w:lastRowLastColumn="0"/>
+            <w:tcW w:w="3668" w:type="pct"/>
+            <w:vAlign w:val="center"/>
+          </w:tcPr>
+          <w:p>
+            <w:pPr>
+              <w:jc w:val="center"/>
+              <w:rPr>
+                <w:rFonts w:ascii="Times New Roman" w:hAnsi="Times New Roman" w:cs="Times New Roman"/>
+                <w:color w:val="auto"/>
+                <w:sz w:val="24"/>
+                <w:szCs w:val="24"/>
+              </w:rPr>
+            </w:pPr>
+            <w:r>
+              <w:rPr>
+                <w:rFonts w:ascii="Times New Roman" w:hAnsi="Times New Roman" w:cs="Times New Roman"/>
+                <w:color w:val="auto"/>
+                <w:sz w:val="24"/>
+                <w:szCs w:val="24"/>
+              </w:rPr>
+              <w:t>Tempo Gasto (Aula)</w:t>
+            </w:r>
+          </w:p>
+        </w:tc>
+        <w:tc>
+          <w:tcPr>
+            <w:tcW w:w="1332" w:type="pct"/>
+            <w:vAlign w:val="center"/>
+          </w:tcPr>
+          <w:p>
+            <w:pPr>
+              <w:jc w:val="center"/>
+              <w:cnfStyle w:val="100000000000" w:firstRow="1" w:lastRow="0" w:firstColumn="0" w:lastColumn="0" w:oddVBand="0" w:evenVBand="0" w:oddHBand="0" w:evenHBand="0" w:firstRowFirstColumn="0" w:firstRowLastColumn="0" w:lastRowFirstColumn="0" w:lastRowLastColumn="0"/>
+              <w:rPr>
+                <w:rFonts w:ascii="Times New Roman" w:hAnsi="Times New Roman" w:cs="Times New Roman"/>
+                <w:color w:val="auto"/>
+                <w:sz w:val="24"/>
+                <w:szCs w:val="24"/>
+                <w:lang w:val="pt-PT"/>
+              </w:rPr>
+            </w:pPr>
+            <w:r>
+              <w:rPr>
+                <w:rFonts w:ascii="Times New Roman" w:hAnsi="Times New Roman" w:cs="Times New Roman"/>
+                <w:color w:val="auto"/>
+                <w:sz w:val="24"/>
+                <w:szCs w:val="24"/>
+                <w:lang w:val="pt-PT"/>
+              </w:rPr>
+              <w:t>Tempo Gasto (Fora de Aula)</w:t>
+            </w:r>
+          </w:p>
+        </w:tc>
+      </w:tr>
+      <w:tr>
+        <w:trPr>
+          <w:cnfStyle w:val="000000100000" w:firstRow="0" w:lastRow="0" w:firstColumn="0" w:lastColumn="0" w:oddVBand="0" w:evenVBand="0" w:oddHBand="1" w:evenHBand="0" w:firstRowFirstColumn="0" w:firstRowLastColumn="0" w:lastRowFirstColumn="0" w:lastRowLastColumn="0"/>
+          <w:trHeight w:val="397"/>
+        </w:trPr>
+        <w:tc>
+          <w:tcPr>
+            <w:cnfStyle w:val="001000000000" w:firstRow="0" w:lastRow="0" w:firstColumn="1" w:lastColumn="0" w:oddVBand="0" w:evenVBand="0" w:oddHBand="0" w:evenHBand="0" w:firstRowFirstColumn="0" w:firstRowLastColumn="0" w:lastRowFirstColumn="0" w:lastRowLastColumn="0"/>
+            <w:tcW w:w="3668" w:type="pct"/>
+            <w:vAlign w:val="center"/>
+          </w:tcPr>
+          <w:p>
+            <w:pPr>
+              <w:jc w:val="center"/>
+              <w:rPr>
+                <w:rFonts w:ascii="Times New Roman" w:hAnsi="Times New Roman" w:cs="Times New Roman"/>
+                <w:color w:val="auto"/>
+                <w:sz w:val="24"/>
+                <w:szCs w:val="24"/>
+                <w:lang w:val="pt-PT"/>
+              </w:rPr>
+            </w:pPr>
+            <w:r>
+              <w:rPr>
+                <w:rFonts w:ascii="Times New Roman" w:hAnsi="Times New Roman" w:cs="Times New Roman"/>
+                <w:color w:val="auto"/>
+                <w:sz w:val="24"/>
+                <w:szCs w:val="24"/>
+                <w:lang w:val="pt-PT"/>
+              </w:rPr>
+              <w:t>1</w:t>
+            </w:r>
+            <w:r>
+              <w:rPr>
+                <w:rFonts w:ascii="Times New Roman" w:hAnsi="Times New Roman" w:cs="Times New Roman"/>
+                <w:color w:val="auto"/>
+                <w:sz w:val="24"/>
+                <w:szCs w:val="24"/>
+                <w:lang w:val="pt-PT"/>
+              </w:rPr>
+              <w:t>h</w:t>
+            </w:r>
+            <w:r>
+              <w:rPr>
+                <w:rFonts w:ascii="Times New Roman" w:hAnsi="Times New Roman" w:cs="Times New Roman"/>
+                <w:color w:val="auto"/>
+                <w:sz w:val="24"/>
+                <w:szCs w:val="24"/>
+                <w:lang w:val="pt-PT"/>
+              </w:rPr>
+              <w:t xml:space="preserve">30 </w:t>
+            </w:r>
+            <w:r>
+              <w:rPr>
+                <w:rFonts w:ascii="Times New Roman" w:hAnsi="Times New Roman" w:cs="Times New Roman"/>
+                <w:color w:val="auto"/>
+                <w:sz w:val="24"/>
+                <w:szCs w:val="24"/>
+                <w:lang w:val="pt-PT"/>
+              </w:rPr>
+              <w:t>min</w:t>
+            </w:r>
+          </w:p>
+        </w:tc>
+        <w:tc>
+          <w:tcPr>
+            <w:tcW w:w="1332" w:type="pct"/>
+            <w:vAlign w:val="center"/>
+          </w:tcPr>
+          <w:p>
+            <w:pPr>
+              <w:jc w:val="center"/>
+              <w:cnfStyle w:val="000000100000" w:firstRow="0" w:lastRow="0" w:firstColumn="0" w:lastColumn="0" w:oddVBand="0" w:evenVBand="0" w:oddHBand="1" w:evenHBand="0" w:firstRowFirstColumn="0" w:firstRowLastColumn="0" w:lastRowFirstColumn="0" w:lastRowLastColumn="0"/>
+              <w:rPr>
+                <w:rFonts w:ascii="Times New Roman" w:hAnsi="Times New Roman" w:cs="Times New Roman"/>
+                <w:b/>
+                <w:color w:val="auto"/>
+                <w:sz w:val="24"/>
+                <w:szCs w:val="24"/>
+                <w:lang w:val="pt-PT"/>
+              </w:rPr>
+            </w:pPr>
+            <w:r>
+              <w:rPr>
+                <w:rFonts w:ascii="Times New Roman" w:hAnsi="Times New Roman" w:cs="Times New Roman"/>
+                <w:color w:val="auto"/>
+                <w:sz w:val="24"/>
+                <w:szCs w:val="24"/>
+                <w:lang w:val="pt-PT"/>
+              </w:rPr>
+              <w:t>---</w:t>
+            </w:r>
+          </w:p>
+        </w:tc>
+      </w:tr>
+      <w:tr>
+        <w:trPr>
+          <w:cantSplit/>
+          <w:trHeight w:val="58"/>
+        </w:trPr>
+        <w:tc>
+          <w:tcPr>
+            <w:cnfStyle w:val="001000000000" w:firstRow="0" w:lastRow="0" w:firstColumn="1" w:lastColumn="0" w:oddVBand="0" w:evenVBand="0" w:oddHBand="0" w:evenHBand="0" w:firstRowFirstColumn="0" w:firstRowLastColumn="0" w:lastRowFirstColumn="0" w:lastRowLastColumn="0"/>
+            <w:tcW w:w="3668" w:type="pct"/>
+            <w:vAlign w:val="center"/>
+          </w:tcPr>
+          <w:p>
+            <w:pPr>
+              <w:pStyle w:val="PargrafodaLista"/>
+              <w:numPr>
+                <w:ilvl w:val="0"/>
+                <w:numId w:val="2"/>
+              </w:numPr>
+              <w:spacing w:line="360" w:lineRule="auto"/>
+              <w:jc w:val="both"/>
+              <w:rPr>
+                <w:rFonts w:ascii="Times New Roman" w:hAnsi="Times New Roman" w:cs="Times New Roman"/>
+                <w:b w:val="0"/>
+                <w:color w:val="auto"/>
+                <w:sz w:val="24"/>
+                <w:szCs w:val="24"/>
+                <w:lang w:val="pt-PT"/>
+              </w:rPr>
+            </w:pPr>
+            <w:r>
+              <w:rPr>
+                <w:rFonts w:ascii="Times New Roman" w:hAnsi="Times New Roman" w:cs="Times New Roman"/>
+                <w:b w:val="0"/>
+                <w:color w:val="auto"/>
+                <w:sz w:val="24"/>
+                <w:szCs w:val="24"/>
+                <w:lang w:val="pt-PT"/>
+              </w:rPr>
+              <w:t>Explicação de como remover os itens temporários do repositório, tais como “obj” e “.vs”</w:t>
+            </w:r>
+          </w:p>
+          <w:p>
+            <w:pPr>
+              <w:pStyle w:val="PargrafodaLista"/>
+              <w:numPr>
+                <w:ilvl w:val="0"/>
+                <w:numId w:val="2"/>
+              </w:numPr>
+              <w:spacing w:line="360" w:lineRule="auto"/>
+              <w:jc w:val="both"/>
+              <w:rPr>
+                <w:rFonts w:ascii="Times New Roman" w:hAnsi="Times New Roman" w:cs="Times New Roman"/>
+                <w:b w:val="0"/>
+                <w:color w:val="auto"/>
+                <w:sz w:val="24"/>
+                <w:szCs w:val="24"/>
+                <w:lang w:val="pt-PT"/>
+              </w:rPr>
+            </w:pPr>
+            <w:r>
+              <w:rPr>
+                <w:rFonts w:ascii="Times New Roman" w:hAnsi="Times New Roman" w:cs="Times New Roman"/>
+                <w:b w:val="0"/>
+                <w:color w:val="auto"/>
+                <w:sz w:val="24"/>
+                <w:szCs w:val="24"/>
+                <w:lang w:val="pt-PT"/>
+              </w:rPr>
+              <w:t>Introdução ao conceito Entity Framework core e aplicação dos mesmos.</w:t>
+            </w:r>
+          </w:p>
+          <w:p>
+            <w:pPr>
+              <w:pStyle w:val="PargrafodaLista"/>
+              <w:numPr>
+                <w:ilvl w:val="0"/>
+                <w:numId w:val="2"/>
+              </w:numPr>
+              <w:spacing w:line="360" w:lineRule="auto"/>
+              <w:jc w:val="both"/>
+              <w:rPr>
+                <w:rFonts w:ascii="Times New Roman" w:hAnsi="Times New Roman" w:cs="Times New Roman"/>
+                <w:b w:val="0"/>
+                <w:color w:val="auto"/>
+                <w:sz w:val="24"/>
+                <w:szCs w:val="24"/>
+                <w:lang w:val="pt-PT"/>
+              </w:rPr>
+            </w:pPr>
+            <w:r>
+              <w:rPr>
+                <w:rFonts w:ascii="Times New Roman" w:hAnsi="Times New Roman" w:cs="Times New Roman"/>
+                <w:b w:val="0"/>
+                <w:color w:val="auto"/>
+                <w:sz w:val="24"/>
+                <w:szCs w:val="24"/>
+                <w:lang w:val="pt-PT"/>
+              </w:rPr>
+              <w:t>Criação de uma base de dados do repositório “EF Product Repository” e substuição da antiga base de dados fictícia.</w:t>
+            </w:r>
+          </w:p>
+          <w:p>
+            <w:pPr>
+              <w:pStyle w:val="PargrafodaLista"/>
+              <w:numPr>
+                <w:ilvl w:val="0"/>
+                <w:numId w:val="2"/>
+              </w:numPr>
+              <w:spacing w:line="360" w:lineRule="auto"/>
+              <w:jc w:val="both"/>
+              <w:rPr>
+                <w:rFonts w:ascii="Times New Roman" w:hAnsi="Times New Roman" w:cs="Times New Roman"/>
+                <w:b w:val="0"/>
+                <w:color w:val="auto"/>
+                <w:sz w:val="24"/>
+                <w:szCs w:val="24"/>
+                <w:lang w:val="pt-PT"/>
+              </w:rPr>
+            </w:pPr>
+            <w:r>
+              <w:rPr>
+                <w:rFonts w:ascii="Times New Roman" w:hAnsi="Times New Roman" w:cs="Times New Roman"/>
+                <w:b w:val="0"/>
+                <w:color w:val="auto"/>
+                <w:sz w:val="24"/>
+                <w:szCs w:val="24"/>
+                <w:lang w:val="pt-PT"/>
+              </w:rPr>
+              <w:t>Criação da classe SeedData que funciona como uma sebenta de dados.</w:t>
+            </w:r>
+          </w:p>
+          <w:p>
+            <w:pPr>
+              <w:pStyle w:val="PargrafodaLista"/>
+              <w:numPr>
+                <w:ilvl w:val="0"/>
+                <w:numId w:val="2"/>
+              </w:numPr>
+              <w:spacing w:line="360" w:lineRule="auto"/>
+              <w:jc w:val="both"/>
+              <w:rPr>
+                <w:rFonts w:ascii="Times New Roman" w:hAnsi="Times New Roman" w:cs="Times New Roman"/>
+                <w:b w:val="0"/>
+                <w:color w:val="auto"/>
+                <w:sz w:val="24"/>
+                <w:szCs w:val="24"/>
+                <w:lang w:val="pt-PT"/>
+              </w:rPr>
+            </w:pPr>
+            <w:r>
+              <w:rPr>
+                <w:rFonts w:ascii="Times New Roman" w:hAnsi="Times New Roman" w:cs="Times New Roman"/>
+                <w:b w:val="0"/>
+                <w:color w:val="auto"/>
+                <w:sz w:val="24"/>
+                <w:szCs w:val="24"/>
+                <w:lang w:val="pt-PT"/>
+              </w:rPr>
+              <w:t>Criação de uma string de conexão “appsettings.json”</w:t>
+            </w:r>
+          </w:p>
+          <w:p>
+            <w:pPr>
+              <w:pStyle w:val="PargrafodaLista"/>
+              <w:numPr>
+                <w:ilvl w:val="0"/>
+                <w:numId w:val="2"/>
+              </w:numPr>
+              <w:spacing w:line="360" w:lineRule="auto"/>
+              <w:jc w:val="both"/>
+              <w:rPr>
+                <w:rFonts w:ascii="Times New Roman" w:hAnsi="Times New Roman" w:cs="Times New Roman"/>
+                <w:b w:val="0"/>
+                <w:color w:val="auto"/>
+                <w:sz w:val="24"/>
+                <w:szCs w:val="24"/>
+                <w:lang w:val="pt-PT"/>
+              </w:rPr>
+            </w:pPr>
+            <w:r>
+              <w:rPr>
+                <w:rFonts w:ascii="Times New Roman" w:hAnsi="Times New Roman" w:cs="Times New Roman"/>
+                <w:b w:val="0"/>
+                <w:color w:val="auto"/>
+                <w:sz w:val="24"/>
+                <w:szCs w:val="24"/>
+                <w:lang w:val="pt-PT"/>
+              </w:rPr>
+              <w:t>Processo de criação de base de dados Migration</w:t>
+            </w:r>
+          </w:p>
+        </w:tc>
+        <w:tc>
+          <w:tcPr>
+            <w:tcW w:w="1332" w:type="pct"/>
+            <w:vAlign w:val="center"/>
+          </w:tcPr>
+          <w:p>
+            <w:pPr>
+              <w:jc w:val="center"/>
+              <w:cnfStyle w:val="000000000000" w:firstRow="0" w:lastRow="0" w:firstColumn="0" w:lastColumn="0" w:oddVBand="0" w:evenVBand="0" w:oddHBand="0" w:evenHBand="0" w:firstRowFirstColumn="0" w:firstRowLastColumn="0" w:lastRowFirstColumn="0" w:lastRowLastColumn="0"/>
+              <w:rPr>
+                <w:rFonts w:ascii="Times New Roman" w:hAnsi="Times New Roman" w:cs="Times New Roman"/>
+                <w:color w:val="auto"/>
+                <w:sz w:val="24"/>
+                <w:szCs w:val="24"/>
+                <w:lang w:val="pt-PT"/>
+              </w:rPr>
+            </w:pPr>
+            <w:r>
+              <w:rPr>
+                <w:rFonts w:ascii="Times New Roman" w:hAnsi="Times New Roman" w:cs="Times New Roman"/>
+                <w:color w:val="auto"/>
+                <w:sz w:val="24"/>
+                <w:szCs w:val="24"/>
+                <w:lang w:val="pt-PT"/>
+              </w:rPr>
+              <w:t>---</w:t>
+            </w:r>
+          </w:p>
+        </w:tc>
+      </w:tr>
+    </w:tbl>
+    <w:p>
+      <w:pPr>
+        <w:rPr>
+          <w:lang w:val="pt-PT"/>
+        </w:rPr>
+      </w:pPr>
+    </w:p>
+    <w:p>
+      <w:pPr>
+        <w:spacing w:line="360" w:lineRule="auto"/>
+        <w:ind w:firstLine="360"/>
+        <w:rPr>
+          <w:rFonts w:ascii="Times New Roman" w:hAnsi="Times New Roman" w:cs="Times New Roman"/>
+          <w:b/>
+          <w:sz w:val="24"/>
+          <w:szCs w:val="24"/>
+          <w:lang w:val="pt-PT"/>
+        </w:rPr>
+      </w:pPr>
+      <w:r>
+        <w:rPr>
+          <w:rFonts w:ascii="Times New Roman" w:hAnsi="Times New Roman" w:cs="Times New Roman"/>
+          <w:b/>
+          <w:sz w:val="24"/>
+          <w:szCs w:val="24"/>
+          <w:lang w:val="pt-PT"/>
+        </w:rPr>
+        <w:t>9</w:t>
+      </w:r>
+      <w:r>
+        <w:rPr>
+          <w:rFonts w:ascii="Times New Roman" w:hAnsi="Times New Roman" w:cs="Times New Roman"/>
+          <w:b/>
+          <w:sz w:val="24"/>
+          <w:szCs w:val="24"/>
+          <w:lang w:val="pt-PT"/>
+        </w:rPr>
+        <w:t xml:space="preserve"> de </w:t>
+      </w:r>
+      <w:r>
+        <w:rPr>
+          <w:rFonts w:ascii="Times New Roman" w:hAnsi="Times New Roman" w:cs="Times New Roman"/>
+          <w:b/>
+          <w:sz w:val="24"/>
+          <w:szCs w:val="24"/>
+          <w:lang w:val="pt-PT"/>
+        </w:rPr>
+        <w:t>Novembro</w:t>
+      </w:r>
+      <w:r>
+        <w:rPr>
+          <w:rFonts w:ascii="Times New Roman" w:hAnsi="Times New Roman" w:cs="Times New Roman"/>
+          <w:b/>
+          <w:sz w:val="24"/>
+          <w:szCs w:val="24"/>
+          <w:lang w:val="pt-PT"/>
+        </w:rPr>
+        <w:t xml:space="preserve"> de 2017</w:t>
+      </w:r>
+      <w:bookmarkStart w:id="0" w:name="_GoBack"/>
+      <w:bookmarkEnd w:id="0"/>
+    </w:p>
+    <w:tbl>
+      <w:tblPr>
+        <w:tblStyle w:val="TabeladeGrelha6Colorida-Destaque3"/>
+        <w:tblW w:w="5000" w:type="pct"/>
+        <w:tblCellMar>
+          <w:left w:w="113" w:type="dxa"/>
+        </w:tblCellMar>
+        <w:tblLook w:val="04A0" w:firstRow="1" w:lastRow="0" w:firstColumn="1" w:lastColumn="0" w:noHBand="0" w:noVBand="1"/>
+      </w:tblPr>
+      <w:tblGrid>
+        <w:gridCol w:w="6231"/>
+        <w:gridCol w:w="2263"/>
+      </w:tblGrid>
+      <w:tr>
+        <w:trPr>
+          <w:cnfStyle w:val="100000000000" w:firstRow="1" w:lastRow="0" w:firstColumn="0" w:lastColumn="0" w:oddVBand="0" w:evenVBand="0" w:oddHBand="0" w:evenHBand="0" w:firstRowFirstColumn="0" w:firstRowLastColumn="0" w:lastRowFirstColumn="0" w:lastRowLastColumn="0"/>
+          <w:trHeight w:val="397"/>
+        </w:trPr>
+        <w:tc>
+          <w:tcPr>
+            <w:cnfStyle w:val="001000000000" w:firstRow="0" w:lastRow="0" w:firstColumn="1" w:lastColumn="0" w:oddVBand="0" w:evenVBand="0" w:oddHBand="0" w:evenHBand="0" w:firstRowFirstColumn="0" w:firstRowLastColumn="0" w:lastRowFirstColumn="0" w:lastRowLastColumn="0"/>
+            <w:tcW w:w="3668" w:type="pct"/>
+            <w:vAlign w:val="center"/>
+          </w:tcPr>
+          <w:p>
+            <w:pPr>
+              <w:jc w:val="center"/>
+              <w:rPr>
+                <w:rFonts w:ascii="Times New Roman" w:hAnsi="Times New Roman" w:cs="Times New Roman"/>
+                <w:color w:val="auto"/>
+                <w:sz w:val="24"/>
+                <w:szCs w:val="24"/>
+              </w:rPr>
+            </w:pPr>
+            <w:r>
+              <w:rPr>
+                <w:rFonts w:ascii="Times New Roman" w:hAnsi="Times New Roman" w:cs="Times New Roman"/>
+                <w:color w:val="auto"/>
+                <w:sz w:val="24"/>
+                <w:szCs w:val="24"/>
+              </w:rPr>
+              <w:t>Tempo Gasto (Aula)</w:t>
+            </w:r>
+          </w:p>
+        </w:tc>
+        <w:tc>
+          <w:tcPr>
+            <w:tcW w:w="1332" w:type="pct"/>
+            <w:vAlign w:val="center"/>
+          </w:tcPr>
+          <w:p>
+            <w:pPr>
+              <w:jc w:val="center"/>
+              <w:cnfStyle w:val="100000000000" w:firstRow="1" w:lastRow="0" w:firstColumn="0" w:lastColumn="0" w:oddVBand="0" w:evenVBand="0" w:oddHBand="0" w:evenHBand="0" w:firstRowFirstColumn="0" w:firstRowLastColumn="0" w:lastRowFirstColumn="0" w:lastRowLastColumn="0"/>
+              <w:rPr>
+                <w:rFonts w:ascii="Times New Roman" w:hAnsi="Times New Roman" w:cs="Times New Roman"/>
+                <w:color w:val="auto"/>
+                <w:sz w:val="24"/>
+                <w:szCs w:val="24"/>
+                <w:lang w:val="pt-PT"/>
+              </w:rPr>
+            </w:pPr>
+            <w:r>
+              <w:rPr>
+                <w:rFonts w:ascii="Times New Roman" w:hAnsi="Times New Roman" w:cs="Times New Roman"/>
+                <w:color w:val="auto"/>
+                <w:sz w:val="24"/>
+                <w:szCs w:val="24"/>
+                <w:lang w:val="pt-PT"/>
+              </w:rPr>
+              <w:t>Tempo Gasto (Fora de Aula)</w:t>
+            </w:r>
+          </w:p>
+        </w:tc>
+      </w:tr>
+      <w:tr>
+        <w:trPr>
+          <w:cnfStyle w:val="000000100000" w:firstRow="0" w:lastRow="0" w:firstColumn="0" w:lastColumn="0" w:oddVBand="0" w:evenVBand="0" w:oddHBand="1" w:evenHBand="0" w:firstRowFirstColumn="0" w:firstRowLastColumn="0" w:lastRowFirstColumn="0" w:lastRowLastColumn="0"/>
+          <w:trHeight w:val="397"/>
+        </w:trPr>
+        <w:tc>
+          <w:tcPr>
+            <w:cnfStyle w:val="001000000000" w:firstRow="0" w:lastRow="0" w:firstColumn="1" w:lastColumn="0" w:oddVBand="0" w:evenVBand="0" w:oddHBand="0" w:evenHBand="0" w:firstRowFirstColumn="0" w:firstRowLastColumn="0" w:lastRowFirstColumn="0" w:lastRowLastColumn="0"/>
+            <w:tcW w:w="3668" w:type="pct"/>
+            <w:vAlign w:val="center"/>
+          </w:tcPr>
+          <w:p>
+            <w:pPr>
+              <w:jc w:val="center"/>
+              <w:rPr>
+                <w:rFonts w:ascii="Times New Roman" w:hAnsi="Times New Roman" w:cs="Times New Roman"/>
+                <w:color w:val="auto"/>
+                <w:sz w:val="24"/>
+                <w:szCs w:val="24"/>
+                <w:lang w:val="pt-PT"/>
+              </w:rPr>
+            </w:pPr>
+            <w:r>
+              <w:rPr>
+                <w:rFonts w:ascii="Times New Roman" w:hAnsi="Times New Roman" w:cs="Times New Roman"/>
+                <w:color w:val="auto"/>
+                <w:sz w:val="24"/>
+                <w:szCs w:val="24"/>
+                <w:lang w:val="pt-PT"/>
+              </w:rPr>
+              <w:t>2</w:t>
+            </w:r>
+            <w:r>
+              <w:rPr>
+                <w:rFonts w:ascii="Times New Roman" w:hAnsi="Times New Roman" w:cs="Times New Roman"/>
+                <w:color w:val="auto"/>
+                <w:sz w:val="24"/>
+                <w:szCs w:val="24"/>
+                <w:lang w:val="pt-PT"/>
+              </w:rPr>
+              <w:t>h</w:t>
+            </w:r>
+            <w:r>
+              <w:rPr>
+                <w:rFonts w:ascii="Times New Roman" w:hAnsi="Times New Roman" w:cs="Times New Roman"/>
+                <w:color w:val="auto"/>
+                <w:sz w:val="24"/>
+                <w:szCs w:val="24"/>
+                <w:lang w:val="pt-PT"/>
+              </w:rPr>
+              <w:t xml:space="preserve">00 </w:t>
+            </w:r>
+            <w:r>
+              <w:rPr>
+                <w:rFonts w:ascii="Times New Roman" w:hAnsi="Times New Roman" w:cs="Times New Roman"/>
+                <w:color w:val="auto"/>
+                <w:sz w:val="24"/>
+                <w:szCs w:val="24"/>
+                <w:lang w:val="pt-PT"/>
+              </w:rPr>
+              <w:t>min</w:t>
+            </w:r>
+          </w:p>
+        </w:tc>
+        <w:tc>
+          <w:tcPr>
+            <w:tcW w:w="1332" w:type="pct"/>
+            <w:vAlign w:val="center"/>
+          </w:tcPr>
+          <w:p>
+            <w:pPr>
+              <w:jc w:val="center"/>
+              <w:cnfStyle w:val="000000100000" w:firstRow="0" w:lastRow="0" w:firstColumn="0" w:lastColumn="0" w:oddVBand="0" w:evenVBand="0" w:oddHBand="1" w:evenHBand="0" w:firstRowFirstColumn="0" w:firstRowLastColumn="0" w:lastRowFirstColumn="0" w:lastRowLastColumn="0"/>
+              <w:rPr>
+                <w:rFonts w:ascii="Times New Roman" w:hAnsi="Times New Roman" w:cs="Times New Roman"/>
+                <w:b/>
+                <w:color w:val="auto"/>
+                <w:sz w:val="24"/>
+                <w:szCs w:val="24"/>
+                <w:lang w:val="pt-PT"/>
+              </w:rPr>
+            </w:pPr>
+            <w:r>
+              <w:rPr>
+                <w:rFonts w:ascii="Times New Roman" w:hAnsi="Times New Roman" w:cs="Times New Roman"/>
+                <w:color w:val="auto"/>
+                <w:sz w:val="24"/>
+                <w:szCs w:val="24"/>
+                <w:lang w:val="pt-PT"/>
+              </w:rPr>
+              <w:t>---</w:t>
+            </w:r>
+          </w:p>
+        </w:tc>
+      </w:tr>
+      <w:tr>
+        <w:trPr>
+          <w:cantSplit/>
+          <w:trHeight w:val="58"/>
+        </w:trPr>
+        <w:tc>
+          <w:tcPr>
+            <w:cnfStyle w:val="001000000000" w:firstRow="0" w:lastRow="0" w:firstColumn="1" w:lastColumn="0" w:oddVBand="0" w:evenVBand="0" w:oddHBand="0" w:evenHBand="0" w:firstRowFirstColumn="0" w:firstRowLastColumn="0" w:lastRowFirstColumn="0" w:lastRowLastColumn="0"/>
+            <w:tcW w:w="3668" w:type="pct"/>
+            <w:vAlign w:val="center"/>
+          </w:tcPr>
+          <w:p>
+            <w:pPr>
+              <w:pStyle w:val="PargrafodaLista"/>
+              <w:numPr>
+                <w:ilvl w:val="0"/>
+                <w:numId w:val="2"/>
+              </w:numPr>
+              <w:spacing w:line="360" w:lineRule="auto"/>
+              <w:jc w:val="both"/>
+              <w:rPr>
+                <w:rFonts w:ascii="Times New Roman" w:hAnsi="Times New Roman" w:cs="Times New Roman"/>
+                <w:b w:val="0"/>
+                <w:color w:val="auto"/>
+                <w:sz w:val="24"/>
+                <w:szCs w:val="24"/>
+                <w:lang w:val="pt-PT"/>
+              </w:rPr>
+            </w:pPr>
+            <w:r>
+              <w:rPr>
+                <w:rFonts w:ascii="Times New Roman" w:hAnsi="Times New Roman" w:cs="Times New Roman"/>
+                <w:b w:val="0"/>
+                <w:color w:val="auto"/>
+                <w:sz w:val="24"/>
+                <w:szCs w:val="24"/>
+                <w:lang w:val="pt-PT"/>
+              </w:rPr>
+              <w:t>Explicação de como remover os itens temporários do repositório, tais como “obj” e “.vs”</w:t>
+            </w:r>
+          </w:p>
+          <w:p>
+            <w:pPr>
+              <w:pStyle w:val="PargrafodaLista"/>
+              <w:numPr>
+                <w:ilvl w:val="0"/>
+                <w:numId w:val="2"/>
+              </w:numPr>
+              <w:spacing w:line="360" w:lineRule="auto"/>
+              <w:jc w:val="both"/>
+              <w:rPr>
+                <w:rFonts w:ascii="Times New Roman" w:hAnsi="Times New Roman" w:cs="Times New Roman"/>
+                <w:b w:val="0"/>
+                <w:color w:val="auto"/>
+                <w:sz w:val="24"/>
+                <w:szCs w:val="24"/>
+                <w:lang w:val="pt-PT"/>
+              </w:rPr>
+            </w:pPr>
+            <w:r>
+              <w:rPr>
+                <w:rFonts w:ascii="Times New Roman" w:hAnsi="Times New Roman" w:cs="Times New Roman"/>
+                <w:b w:val="0"/>
+                <w:color w:val="auto"/>
+                <w:sz w:val="24"/>
+                <w:szCs w:val="24"/>
+                <w:lang w:val="pt-PT"/>
+              </w:rPr>
+              <w:t>Introdução ao conceito Entity Framework core e aplicação dos mesmos.</w:t>
+            </w:r>
+          </w:p>
+          <w:p>
+            <w:pPr>
+              <w:pStyle w:val="PargrafodaLista"/>
+              <w:numPr>
+                <w:ilvl w:val="0"/>
+                <w:numId w:val="2"/>
+              </w:numPr>
+              <w:spacing w:line="360" w:lineRule="auto"/>
+              <w:jc w:val="both"/>
+              <w:rPr>
+                <w:rFonts w:ascii="Times New Roman" w:hAnsi="Times New Roman" w:cs="Times New Roman"/>
+                <w:b w:val="0"/>
+                <w:color w:val="auto"/>
+                <w:sz w:val="24"/>
+                <w:szCs w:val="24"/>
+                <w:lang w:val="pt-PT"/>
+              </w:rPr>
+            </w:pPr>
+            <w:r>
+              <w:rPr>
+                <w:rFonts w:ascii="Times New Roman" w:hAnsi="Times New Roman" w:cs="Times New Roman"/>
+                <w:b w:val="0"/>
+                <w:color w:val="auto"/>
+                <w:sz w:val="24"/>
+                <w:szCs w:val="24"/>
+                <w:lang w:val="pt-PT"/>
+              </w:rPr>
+              <w:t>Criação de uma base de dados do repositório “EF Product Repository” e substuição da antiga base de dados fictícia.</w:t>
+            </w:r>
+          </w:p>
+          <w:p>
+            <w:pPr>
+              <w:pStyle w:val="PargrafodaLista"/>
+              <w:numPr>
+                <w:ilvl w:val="0"/>
+                <w:numId w:val="2"/>
+              </w:numPr>
+              <w:spacing w:line="360" w:lineRule="auto"/>
+              <w:jc w:val="both"/>
+              <w:rPr>
+                <w:rFonts w:ascii="Times New Roman" w:hAnsi="Times New Roman" w:cs="Times New Roman"/>
+                <w:b w:val="0"/>
+                <w:color w:val="auto"/>
+                <w:sz w:val="24"/>
+                <w:szCs w:val="24"/>
+                <w:lang w:val="pt-PT"/>
+              </w:rPr>
+            </w:pPr>
+            <w:r>
+              <w:rPr>
+                <w:rFonts w:ascii="Times New Roman" w:hAnsi="Times New Roman" w:cs="Times New Roman"/>
+                <w:b w:val="0"/>
+                <w:color w:val="auto"/>
+                <w:sz w:val="24"/>
+                <w:szCs w:val="24"/>
+                <w:lang w:val="pt-PT"/>
+              </w:rPr>
+              <w:t>Criação da classe SeedData que funciona como uma sebenta de dados.</w:t>
+            </w:r>
+          </w:p>
+          <w:p>
+            <w:pPr>
+              <w:pStyle w:val="PargrafodaLista"/>
+              <w:numPr>
+                <w:ilvl w:val="0"/>
+                <w:numId w:val="2"/>
+              </w:numPr>
+              <w:spacing w:line="360" w:lineRule="auto"/>
+              <w:jc w:val="both"/>
+              <w:rPr>
+                <w:rFonts w:ascii="Times New Roman" w:hAnsi="Times New Roman" w:cs="Times New Roman"/>
+                <w:b w:val="0"/>
+                <w:color w:val="auto"/>
+                <w:sz w:val="24"/>
+                <w:szCs w:val="24"/>
+                <w:lang w:val="pt-PT"/>
+              </w:rPr>
+            </w:pPr>
+            <w:r>
+              <w:rPr>
+                <w:rFonts w:ascii="Times New Roman" w:hAnsi="Times New Roman" w:cs="Times New Roman"/>
+                <w:b w:val="0"/>
+                <w:color w:val="auto"/>
+                <w:sz w:val="24"/>
+                <w:szCs w:val="24"/>
+                <w:lang w:val="pt-PT"/>
+              </w:rPr>
+              <w:t>Criação de uma string de conexão “appsettings.json”</w:t>
+            </w:r>
+          </w:p>
+          <w:p>
+            <w:pPr>
+              <w:pStyle w:val="PargrafodaLista"/>
+              <w:numPr>
+                <w:ilvl w:val="0"/>
+                <w:numId w:val="2"/>
+              </w:numPr>
+              <w:spacing w:line="360" w:lineRule="auto"/>
+              <w:jc w:val="both"/>
+              <w:rPr>
+                <w:rFonts w:ascii="Times New Roman" w:hAnsi="Times New Roman" w:cs="Times New Roman"/>
+                <w:b w:val="0"/>
+                <w:color w:val="auto"/>
+                <w:sz w:val="24"/>
+                <w:szCs w:val="24"/>
+                <w:lang w:val="pt-PT"/>
+              </w:rPr>
+            </w:pPr>
+            <w:r>
+              <w:rPr>
+                <w:rFonts w:ascii="Times New Roman" w:hAnsi="Times New Roman" w:cs="Times New Roman"/>
+                <w:b w:val="0"/>
+                <w:color w:val="auto"/>
+                <w:sz w:val="24"/>
+                <w:szCs w:val="24"/>
+                <w:lang w:val="pt-PT"/>
+              </w:rPr>
+              <w:t>Processo de criação de base de dados Migration</w:t>
+            </w:r>
+          </w:p>
+        </w:tc>
+        <w:tc>
+          <w:tcPr>
+            <w:tcW w:w="1332" w:type="pct"/>
+            <w:vAlign w:val="center"/>
+          </w:tcPr>
+          <w:p>
+            <w:pPr>
+              <w:jc w:val="center"/>
+              <w:cnfStyle w:val="000000000000" w:firstRow="0" w:lastRow="0" w:firstColumn="0" w:lastColumn="0" w:oddVBand="0" w:evenVBand="0" w:oddHBand="0" w:evenHBand="0" w:firstRowFirstColumn="0" w:firstRowLastColumn="0" w:lastRowFirstColumn="0" w:lastRowLastColumn="0"/>
+              <w:rPr>
+                <w:rFonts w:ascii="Times New Roman" w:hAnsi="Times New Roman" w:cs="Times New Roman"/>
+                <w:color w:val="auto"/>
+                <w:sz w:val="24"/>
+                <w:szCs w:val="24"/>
+                <w:lang w:val="pt-PT"/>
+              </w:rPr>
+            </w:pPr>
+            <w:r>
+              <w:rPr>
+                <w:rFonts w:ascii="Times New Roman" w:hAnsi="Times New Roman" w:cs="Times New Roman"/>
+                <w:color w:val="auto"/>
+                <w:sz w:val="24"/>
+                <w:szCs w:val="24"/>
+                <w:lang w:val="pt-PT"/>
+              </w:rPr>
+              <w:t>---</w:t>
+            </w:r>
+          </w:p>
+        </w:tc>
+      </w:tr>
+    </w:tbl>
+    <w:p>
+      <w:pPr>
+        <w:spacing w:line="360" w:lineRule="auto"/>
+        <w:ind w:firstLine="360"/>
+        <w:rPr>
+          <w:rFonts w:ascii="Times New Roman" w:hAnsi="Times New Roman" w:cs="Times New Roman"/>
+          <w:b/>
+          <w:sz w:val="24"/>
+          <w:szCs w:val="24"/>
+          <w:lang w:val="pt-PT"/>
+        </w:rPr>
+      </w:pPr>
+    </w:p>
+    <w:p>
+      <w:pPr>
+        <w:spacing w:line="360" w:lineRule="auto"/>
+        <w:ind w:firstLine="360"/>
+        <w:rPr>
+          <w:rFonts w:ascii="Times New Roman" w:hAnsi="Times New Roman" w:cs="Times New Roman"/>
+          <w:b/>
+          <w:sz w:val="24"/>
+          <w:szCs w:val="24"/>
+          <w:lang w:val="pt-PT"/>
+        </w:rPr>
+      </w:pPr>
+    </w:p>
+    <w:p>
+      <w:pPr>
+        <w:spacing w:line="360" w:lineRule="auto"/>
+        <w:ind w:firstLine="360"/>
+        <w:rPr>
+          <w:rFonts w:ascii="Times New Roman" w:hAnsi="Times New Roman" w:cs="Times New Roman"/>
+          <w:b/>
+          <w:sz w:val="24"/>
+          <w:szCs w:val="24"/>
+          <w:lang w:val="pt-PT"/>
+        </w:rPr>
+      </w:pPr>
+    </w:p>
+    <w:p>
+      <w:pPr>
+        <w:spacing w:line="360" w:lineRule="auto"/>
+        <w:ind w:firstLine="360"/>
+        <w:rPr>
+          <w:rFonts w:ascii="Times New Roman" w:hAnsi="Times New Roman" w:cs="Times New Roman"/>
+          <w:b/>
+          <w:sz w:val="24"/>
+          <w:szCs w:val="24"/>
+          <w:lang w:val="pt-PT"/>
+        </w:rPr>
+      </w:pPr>
+      <w:r>
+        <w:rPr>
+          <w:rFonts w:ascii="Times New Roman" w:hAnsi="Times New Roman" w:cs="Times New Roman"/>
+          <w:b/>
+          <w:sz w:val="24"/>
+          <w:szCs w:val="24"/>
+          <w:lang w:val="pt-PT"/>
+        </w:rPr>
+        <w:lastRenderedPageBreak/>
+        <w:t>10</w:t>
+      </w:r>
+      <w:r>
+        <w:rPr>
+          <w:rFonts w:ascii="Times New Roman" w:hAnsi="Times New Roman" w:cs="Times New Roman"/>
+          <w:b/>
+          <w:sz w:val="24"/>
+          <w:szCs w:val="24"/>
+          <w:lang w:val="pt-PT"/>
+        </w:rPr>
+        <w:t xml:space="preserve"> de </w:t>
+      </w:r>
+      <w:r>
+        <w:rPr>
+          <w:rFonts w:ascii="Times New Roman" w:hAnsi="Times New Roman" w:cs="Times New Roman"/>
+          <w:b/>
+          <w:sz w:val="24"/>
+          <w:szCs w:val="24"/>
+          <w:lang w:val="pt-PT"/>
+        </w:rPr>
+        <w:t>Novembro</w:t>
+      </w:r>
+      <w:r>
+        <w:rPr>
+          <w:rFonts w:ascii="Times New Roman" w:hAnsi="Times New Roman" w:cs="Times New Roman"/>
+          <w:b/>
+          <w:sz w:val="24"/>
+          <w:szCs w:val="24"/>
+          <w:lang w:val="pt-PT"/>
+        </w:rPr>
+        <w:t xml:space="preserve"> de 2017</w:t>
+      </w:r>
+    </w:p>
+    <w:tbl>
+      <w:tblPr>
+        <w:tblStyle w:val="TabeladeGrelha6Colorida-Destaque3"/>
+        <w:tblW w:w="5000" w:type="pct"/>
+        <w:tblCellMar>
+          <w:left w:w="113" w:type="dxa"/>
+        </w:tblCellMar>
+        <w:tblLook w:val="04A0" w:firstRow="1" w:lastRow="0" w:firstColumn="1" w:lastColumn="0" w:noHBand="0" w:noVBand="1"/>
+      </w:tblPr>
+      <w:tblGrid>
+        <w:gridCol w:w="6231"/>
+        <w:gridCol w:w="2263"/>
+      </w:tblGrid>
+      <w:tr>
+        <w:trPr>
+          <w:cnfStyle w:val="100000000000" w:firstRow="1" w:lastRow="0" w:firstColumn="0" w:lastColumn="0" w:oddVBand="0" w:evenVBand="0" w:oddHBand="0" w:evenHBand="0" w:firstRowFirstColumn="0" w:firstRowLastColumn="0" w:lastRowFirstColumn="0" w:lastRowLastColumn="0"/>
+          <w:trHeight w:val="397"/>
+        </w:trPr>
+        <w:tc>
+          <w:tcPr>
+            <w:cnfStyle w:val="001000000000" w:firstRow="0" w:lastRow="0" w:firstColumn="1" w:lastColumn="0" w:oddVBand="0" w:evenVBand="0" w:oddHBand="0" w:evenHBand="0" w:firstRowFirstColumn="0" w:firstRowLastColumn="0" w:lastRowFirstColumn="0" w:lastRowLastColumn="0"/>
+            <w:tcW w:w="3668" w:type="pct"/>
+            <w:vAlign w:val="center"/>
+          </w:tcPr>
+          <w:p>
+            <w:pPr>
+              <w:jc w:val="center"/>
+              <w:rPr>
+                <w:rFonts w:ascii="Times New Roman" w:hAnsi="Times New Roman" w:cs="Times New Roman"/>
+                <w:color w:val="auto"/>
+                <w:sz w:val="24"/>
+                <w:szCs w:val="24"/>
+              </w:rPr>
+            </w:pPr>
+            <w:r>
+              <w:rPr>
+                <w:rFonts w:ascii="Times New Roman" w:hAnsi="Times New Roman" w:cs="Times New Roman"/>
+                <w:color w:val="auto"/>
+                <w:sz w:val="24"/>
+                <w:szCs w:val="24"/>
+              </w:rPr>
+              <w:t>Tempo Gasto (Aula)</w:t>
+            </w:r>
+          </w:p>
+        </w:tc>
+        <w:tc>
+          <w:tcPr>
+            <w:tcW w:w="1332" w:type="pct"/>
+            <w:vAlign w:val="center"/>
+          </w:tcPr>
+          <w:p>
+            <w:pPr>
+              <w:jc w:val="center"/>
+              <w:cnfStyle w:val="100000000000" w:firstRow="1" w:lastRow="0" w:firstColumn="0" w:lastColumn="0" w:oddVBand="0" w:evenVBand="0" w:oddHBand="0" w:evenHBand="0" w:firstRowFirstColumn="0" w:firstRowLastColumn="0" w:lastRowFirstColumn="0" w:lastRowLastColumn="0"/>
+              <w:rPr>
+                <w:rFonts w:ascii="Times New Roman" w:hAnsi="Times New Roman" w:cs="Times New Roman"/>
+                <w:color w:val="auto"/>
+                <w:sz w:val="24"/>
+                <w:szCs w:val="24"/>
+                <w:lang w:val="pt-PT"/>
+              </w:rPr>
+            </w:pPr>
+            <w:r>
+              <w:rPr>
+                <w:rFonts w:ascii="Times New Roman" w:hAnsi="Times New Roman" w:cs="Times New Roman"/>
+                <w:color w:val="auto"/>
+                <w:sz w:val="24"/>
+                <w:szCs w:val="24"/>
+                <w:lang w:val="pt-PT"/>
+              </w:rPr>
+              <w:t>Tempo Gasto (Fora de Aula)</w:t>
+            </w:r>
+          </w:p>
+        </w:tc>
+      </w:tr>
+      <w:tr>
+        <w:trPr>
+          <w:cnfStyle w:val="000000100000" w:firstRow="0" w:lastRow="0" w:firstColumn="0" w:lastColumn="0" w:oddVBand="0" w:evenVBand="0" w:oddHBand="1" w:evenHBand="0" w:firstRowFirstColumn="0" w:firstRowLastColumn="0" w:lastRowFirstColumn="0" w:lastRowLastColumn="0"/>
+          <w:trHeight w:val="397"/>
+        </w:trPr>
+        <w:tc>
+          <w:tcPr>
+            <w:cnfStyle w:val="001000000000" w:firstRow="0" w:lastRow="0" w:firstColumn="1" w:lastColumn="0" w:oddVBand="0" w:evenVBand="0" w:oddHBand="0" w:evenHBand="0" w:firstRowFirstColumn="0" w:firstRowLastColumn="0" w:lastRowFirstColumn="0" w:lastRowLastColumn="0"/>
+            <w:tcW w:w="3668" w:type="pct"/>
+            <w:vAlign w:val="center"/>
+          </w:tcPr>
+          <w:p>
+            <w:pPr>
+              <w:jc w:val="center"/>
+              <w:rPr>
+                <w:rFonts w:ascii="Times New Roman" w:hAnsi="Times New Roman" w:cs="Times New Roman"/>
+                <w:color w:val="auto"/>
+                <w:sz w:val="24"/>
+                <w:szCs w:val="24"/>
+                <w:lang w:val="pt-PT"/>
+              </w:rPr>
+            </w:pPr>
+            <w:r>
+              <w:rPr>
+                <w:rFonts w:ascii="Times New Roman" w:hAnsi="Times New Roman" w:cs="Times New Roman"/>
+                <w:color w:val="auto"/>
+                <w:sz w:val="24"/>
+                <w:szCs w:val="24"/>
+                <w:lang w:val="pt-PT"/>
+              </w:rPr>
+              <w:t>2</w:t>
+            </w:r>
+            <w:r>
+              <w:rPr>
+                <w:rFonts w:ascii="Times New Roman" w:hAnsi="Times New Roman" w:cs="Times New Roman"/>
+                <w:color w:val="auto"/>
+                <w:sz w:val="24"/>
+                <w:szCs w:val="24"/>
+                <w:lang w:val="pt-PT"/>
+              </w:rPr>
+              <w:t>h</w:t>
+            </w:r>
+            <w:r>
+              <w:rPr>
+                <w:rFonts w:ascii="Times New Roman" w:hAnsi="Times New Roman" w:cs="Times New Roman"/>
+                <w:color w:val="auto"/>
+                <w:sz w:val="24"/>
+                <w:szCs w:val="24"/>
+                <w:lang w:val="pt-PT"/>
+              </w:rPr>
+              <w:t xml:space="preserve">00 </w:t>
+            </w:r>
+            <w:r>
+              <w:rPr>
+                <w:rFonts w:ascii="Times New Roman" w:hAnsi="Times New Roman" w:cs="Times New Roman"/>
+                <w:color w:val="auto"/>
+                <w:sz w:val="24"/>
+                <w:szCs w:val="24"/>
+                <w:lang w:val="pt-PT"/>
+              </w:rPr>
+              <w:t>min</w:t>
+            </w:r>
+          </w:p>
+        </w:tc>
+        <w:tc>
+          <w:tcPr>
+            <w:tcW w:w="1332" w:type="pct"/>
+            <w:vAlign w:val="center"/>
+          </w:tcPr>
+          <w:p>
+            <w:pPr>
+              <w:jc w:val="center"/>
+              <w:cnfStyle w:val="000000100000" w:firstRow="0" w:lastRow="0" w:firstColumn="0" w:lastColumn="0" w:oddVBand="0" w:evenVBand="0" w:oddHBand="1" w:evenHBand="0" w:firstRowFirstColumn="0" w:firstRowLastColumn="0" w:lastRowFirstColumn="0" w:lastRowLastColumn="0"/>
+              <w:rPr>
+                <w:rFonts w:ascii="Times New Roman" w:hAnsi="Times New Roman" w:cs="Times New Roman"/>
+                <w:b/>
+                <w:color w:val="auto"/>
+                <w:sz w:val="24"/>
+                <w:szCs w:val="24"/>
+                <w:lang w:val="pt-PT"/>
+              </w:rPr>
+            </w:pPr>
+            <w:r>
+              <w:rPr>
+                <w:rFonts w:ascii="Times New Roman" w:hAnsi="Times New Roman" w:cs="Times New Roman"/>
+                <w:b/>
+                <w:color w:val="auto"/>
+                <w:sz w:val="24"/>
+                <w:szCs w:val="24"/>
+                <w:lang w:val="pt-PT"/>
+              </w:rPr>
+              <w:t>2h3</w:t>
+            </w:r>
+            <w:r>
+              <w:rPr>
+                <w:rFonts w:ascii="Times New Roman" w:hAnsi="Times New Roman" w:cs="Times New Roman"/>
+                <w:b/>
+                <w:color w:val="auto"/>
+                <w:sz w:val="24"/>
+                <w:szCs w:val="24"/>
+                <w:lang w:val="pt-PT"/>
+              </w:rPr>
+              <w:t>0 min</w:t>
+            </w:r>
+          </w:p>
+        </w:tc>
+      </w:tr>
+      <w:tr>
+        <w:trPr>
+          <w:cantSplit/>
+          <w:trHeight w:val="58"/>
+        </w:trPr>
+        <w:tc>
+          <w:tcPr>
+            <w:cnfStyle w:val="001000000000" w:firstRow="0" w:lastRow="0" w:firstColumn="1" w:lastColumn="0" w:oddVBand="0" w:evenVBand="0" w:oddHBand="0" w:evenHBand="0" w:firstRowFirstColumn="0" w:firstRowLastColumn="0" w:lastRowFirstColumn="0" w:lastRowLastColumn="0"/>
+            <w:tcW w:w="3668" w:type="pct"/>
+            <w:vAlign w:val="center"/>
+          </w:tcPr>
+          <w:p>
+            <w:pPr>
+              <w:pStyle w:val="PargrafodaLista"/>
+              <w:numPr>
+                <w:ilvl w:val="0"/>
+                <w:numId w:val="2"/>
+              </w:numPr>
+              <w:spacing w:line="360" w:lineRule="auto"/>
+              <w:jc w:val="both"/>
+              <w:rPr>
+                <w:rFonts w:ascii="Times New Roman" w:hAnsi="Times New Roman" w:cs="Times New Roman"/>
+                <w:b w:val="0"/>
+                <w:color w:val="auto"/>
+                <w:sz w:val="24"/>
+                <w:szCs w:val="24"/>
+                <w:lang w:val="pt-PT"/>
+              </w:rPr>
+            </w:pPr>
+            <w:r>
+              <w:rPr>
+                <w:rFonts w:ascii="Times New Roman" w:hAnsi="Times New Roman" w:cs="Times New Roman"/>
+                <w:b w:val="0"/>
+                <w:color w:val="auto"/>
+                <w:sz w:val="24"/>
+                <w:szCs w:val="24"/>
+                <w:lang w:val="pt-PT"/>
+              </w:rPr>
+              <w:t xml:space="preserve">Aula livre para a realização do </w:t>
+            </w:r>
+            <w:r>
+              <w:rPr>
+                <w:rFonts w:ascii="Times New Roman" w:hAnsi="Times New Roman" w:cs="Times New Roman"/>
+                <w:b w:val="0"/>
+                <w:i/>
+                <w:color w:val="auto"/>
+                <w:sz w:val="24"/>
+                <w:szCs w:val="24"/>
+                <w:lang w:val="pt-PT"/>
+              </w:rPr>
+              <w:t>website</w:t>
+            </w:r>
+            <w:r>
+              <w:rPr>
+                <w:rFonts w:ascii="Times New Roman" w:hAnsi="Times New Roman" w:cs="Times New Roman"/>
+                <w:b w:val="0"/>
+                <w:color w:val="auto"/>
+                <w:sz w:val="24"/>
+                <w:szCs w:val="24"/>
+                <w:lang w:val="pt-PT"/>
+              </w:rPr>
+              <w:t>,</w:t>
+            </w:r>
+            <w:r>
+              <w:rPr>
+                <w:rFonts w:ascii="Times New Roman" w:hAnsi="Times New Roman" w:cs="Times New Roman"/>
+                <w:b w:val="0"/>
+                <w:color w:val="auto"/>
+                <w:sz w:val="24"/>
+                <w:szCs w:val="24"/>
+                <w:lang w:val="pt-PT"/>
+              </w:rPr>
+              <w:t xml:space="preserve"> de modo, a avançar com o projeto.</w:t>
+            </w:r>
+          </w:p>
+        </w:tc>
+        <w:tc>
+          <w:tcPr>
+            <w:tcW w:w="1332" w:type="pct"/>
+            <w:vAlign w:val="center"/>
+          </w:tcPr>
+          <w:p>
+            <w:pPr>
+              <w:pStyle w:val="PargrafodaLista"/>
+              <w:numPr>
+                <w:ilvl w:val="0"/>
+                <w:numId w:val="2"/>
+              </w:numPr>
+              <w:spacing w:line="360" w:lineRule="auto"/>
+              <w:cnfStyle w:val="000000000000" w:firstRow="0" w:lastRow="0" w:firstColumn="0" w:lastColumn="0" w:oddVBand="0" w:evenVBand="0" w:oddHBand="0" w:evenHBand="0" w:firstRowFirstColumn="0" w:firstRowLastColumn="0" w:lastRowFirstColumn="0" w:lastRowLastColumn="0"/>
+              <w:rPr>
+                <w:rFonts w:ascii="Times New Roman" w:hAnsi="Times New Roman" w:cs="Times New Roman"/>
+                <w:sz w:val="24"/>
+                <w:szCs w:val="24"/>
+                <w:lang w:val="pt-PT"/>
+              </w:rPr>
+            </w:pPr>
+            <w:r>
+              <w:rPr>
+                <w:rFonts w:ascii="Times New Roman" w:hAnsi="Times New Roman" w:cs="Times New Roman"/>
+                <w:color w:val="auto"/>
+                <w:sz w:val="24"/>
+                <w:szCs w:val="24"/>
+                <w:lang w:val="pt-PT"/>
+              </w:rPr>
+              <w:t xml:space="preserve">Reunião </w:t>
+            </w:r>
+            <w:r>
+              <w:rPr>
+                <w:rFonts w:ascii="Times New Roman" w:hAnsi="Times New Roman" w:cs="Times New Roman"/>
+                <w:color w:val="auto"/>
+                <w:sz w:val="24"/>
+                <w:szCs w:val="24"/>
+                <w:lang w:val="pt-PT"/>
+              </w:rPr>
+              <w:t>de grupo para a distribuição de tarefas.</w:t>
+            </w:r>
+          </w:p>
+        </w:tc>
+      </w:tr>
+    </w:tbl>
+    <w:p>
+      <w:pPr>
+        <w:rPr>
+          <w:lang w:val="pt-PT"/>
+        </w:rPr>
+      </w:pPr>
+    </w:p>
+    <w:p>
+      <w:pPr>
+        <w:rPr>
+          <w:lang w:val="pt-PT"/>
+        </w:rPr>
+      </w:pPr>
+    </w:p>
+    <w:p>
+      <w:pPr>
+        <w:rPr>
+          <w:lang w:val="pt-PT"/>
+        </w:rPr>
+      </w:pPr>
+    </w:p>
+    <w:p>
+      <w:pPr>
+        <w:rPr>
+          <w:lang w:val="pt-PT"/>
+        </w:rPr>
+      </w:pPr>
+    </w:p>
+    <w:p>
+      <w:pPr>
+        <w:rPr>
+          <w:lang w:val="pt-PT"/>
+        </w:rPr>
+      </w:pPr>
+    </w:p>
+    <w:p>
+      <w:pPr>
+        <w:rPr>
+          <w:lang w:val="pt-PT"/>
+        </w:rPr>
+      </w:pPr>
+    </w:p>
+    <w:p>
+      <w:pPr>
+        <w:rPr>
+          <w:lang w:val="pt-PT"/>
+        </w:rPr>
+      </w:pPr>
+    </w:p>
+    <w:p>
+      <w:pPr>
+        <w:rPr>
+          <w:lang w:val="pt-PT"/>
+        </w:rPr>
+      </w:pPr>
+    </w:p>
+    <w:p>
+      <w:pPr>
+        <w:rPr>
+          <w:lang w:val="pt-PT"/>
+        </w:rPr>
+      </w:pPr>
+    </w:p>
     <w:sectPr>
-      <w:headerReference w:type="default" r:id="rId8"/>
-      <w:footerReference w:type="default" r:id="rId9"/>
+      <w:headerReference w:type="default" r:id="rId9"/>
+      <w:footerReference w:type="default" r:id="rId10"/>
       <w:pgSz w:w="11906" w:h="16838"/>
       <w:pgMar w:top="1417" w:right="1701" w:bottom="1417" w:left="1701" w:header="708" w:footer="708" w:gutter="0"/>
+      <w:pgNumType w:start="1"/>
       <w:cols w:space="708"/>
       <w:docGrid w:linePitch="360"/>
     </w:sectPr>
@@ -4812,6 +7114,10 @@
     <w:pPr>
       <w:pStyle w:val="Rodap"/>
       <w:jc w:val="right"/>
+      <w:rPr>
+        <w:sz w:val="20"/>
+        <w:szCs w:val="20"/>
+      </w:rPr>
     </w:pPr>
     <w:r>
       <w:rPr>
@@ -4826,36 +7132,7 @@
         <w:sz w:val="20"/>
         <w:szCs w:val="20"/>
       </w:rPr>
-      <w:fldChar w:fldCharType="begin"/>
-    </w:r>
-    <w:r>
-      <w:rPr>
-        <w:sz w:val="20"/>
-        <w:szCs w:val="20"/>
-      </w:rPr>
-      <w:instrText>PÁGINA \* Árabe</w:instrText>
-    </w:r>
-    <w:r>
-      <w:rPr>
-        <w:sz w:val="20"/>
-        <w:szCs w:val="20"/>
-      </w:rPr>
-      <w:fldChar w:fldCharType="separate"/>
-    </w:r>
-    <w:r>
-      <w:rPr>
-        <w:sz w:val="20"/>
-        <w:szCs w:val="20"/>
-        <w:lang w:val="pt-PT"/>
-      </w:rPr>
-      <w:t>1</w:t>
-    </w:r>
-    <w:r>
-      <w:rPr>
-        <w:sz w:val="20"/>
-        <w:szCs w:val="20"/>
-      </w:rPr>
-      <w:fldChar w:fldCharType="end"/>
+      <w:t>2</w:t>
     </w:r>
   </w:p>
   <w:p>
@@ -5137,7 +7414,7 @@
   <w:abstractNum w:abstractNumId="1" w15:restartNumberingAfterBreak="0">
     <w:nsid w:val="75631C9A"/>
     <w:multiLevelType w:val="hybridMultilevel"/>
-    <w:tmpl w:val="83DABA2E"/>
+    <w:tmpl w:val="07CC79EE"/>
     <w:lvl w:ilvl="0" w:tplc="1E888FA0">
       <w:start w:val="1"/>
       <w:numFmt w:val="bullet"/>
@@ -5925,7 +8202,7 @@
     <w:charset w:val="00"/>
     <w:family w:val="roman"/>
     <w:pitch w:val="variable"/>
-    <w:sig w:usb0="E0002EFF" w:usb1="C000785B" w:usb2="00000009" w:usb3="00000000" w:csb0="000001FF" w:csb1="00000000"/>
+    <w:sig w:usb0="E0002AFF" w:usb1="C0007843" w:usb2="00000009" w:usb3="00000000" w:csb0="000001FF" w:csb1="00000000"/>
   </w:font>
   <w:font w:name="Courier New">
     <w:panose1 w:val="02070309020205020404"/>
@@ -5946,14 +8223,14 @@
     <w:charset w:val="00"/>
     <w:family w:val="swiss"/>
     <w:pitch w:val="variable"/>
-    <w:sig w:usb0="E0002AFF" w:usb1="C000247B" w:usb2="00000009" w:usb3="00000000" w:csb0="000001FF" w:csb1="00000000"/>
+    <w:sig w:usb0="E0002AFF" w:usb1="4000ACFF" w:usb2="00000001" w:usb3="00000000" w:csb0="000001FF" w:csb1="00000000"/>
   </w:font>
   <w:font w:name="Calibri Light">
     <w:panose1 w:val="020F0302020204030204"/>
     <w:charset w:val="00"/>
     <w:family w:val="swiss"/>
     <w:pitch w:val="variable"/>
-    <w:sig w:usb0="E0002AFF" w:usb1="C000247B" w:usb2="00000009" w:usb3="00000000" w:csb0="000001FF" w:csb1="00000000"/>
+    <w:sig w:usb0="A0002AEF" w:usb1="4000207B" w:usb2="00000000" w:usb3="00000000" w:csb0="000001FF" w:csb1="00000000"/>
   </w:font>
 </w:fonts>
 </file>
@@ -5976,6 +8253,8 @@
   <w:rsids>
     <w:rsidRoot w:val="00EC6FFC"/>
     <w:rsid w:val="003D7C8B"/>
+    <w:rsid w:val="0068755C"/>
+    <w:rsid w:val="00792478"/>
     <w:rsid w:val="00A61E37"/>
     <w:rsid w:val="00EC6FFC"/>
   </w:rsids>
@@ -6781,10 +9060,22 @@
 </CoverPageProperties>
 </file>
 
+<file path=customXml/item2.xml><?xml version="1.0" encoding="utf-8"?>
+<b:Sources xmlns:b="http://schemas.openxmlformats.org/officeDocument/2006/bibliography" xmlns="http://schemas.openxmlformats.org/officeDocument/2006/bibliography" SelectedStyle="\APASixthEditionOfficeOnline.xsl" StyleName="APA" Version="6"/>
+</file>
+
 <file path=customXml/itemProps1.xml><?xml version="1.0" encoding="utf-8"?>
 <ds:datastoreItem xmlns:ds="http://schemas.openxmlformats.org/officeDocument/2006/customXml" ds:itemID="{55AF091B-3C7A-41E3-B477-F2FDAA23CFDA}">
   <ds:schemaRefs>
     <ds:schemaRef ds:uri="http://schemas.microsoft.com/office/2006/coverPageProps"/>
   </ds:schemaRefs>
 </ds:datastoreItem>
+</file>
+
+<file path=customXml/itemProps2.xml><?xml version="1.0" encoding="utf-8"?>
+<ds:datastoreItem xmlns:ds="http://schemas.openxmlformats.org/officeDocument/2006/customXml" ds:itemID="{962E9F10-8F7D-4AAA-9E32-CEE2278E5F5F}">
+  <ds:schemaRefs>
+    <ds:schemaRef ds:uri="http://schemas.openxmlformats.org/officeDocument/2006/bibliography"/>
+  </ds:schemaRefs>
+</ds:datastoreItem>
 </file>
</xml_diff>

<commit_message>
Atualização do diário da UC Programação para a internet
</commit_message>
<xml_diff>
--- a/Doc/Programação para a Internet/PedroDiário.docx
+++ b/Doc/Programação para a Internet/PedroDiário.docx
@@ -1,6 +1,6 @@
 
 <file path=word/document.xml><?xml version="1.0" encoding="utf-8"?>
-<w:document xmlns:wpc="http://schemas.microsoft.com/office/word/2010/wordprocessingCanvas" xmlns:cx="http://schemas.microsoft.com/office/drawing/2014/chartex" xmlns:cx1="http://schemas.microsoft.com/office/drawing/2015/9/8/chartex" xmlns:cx2="http://schemas.microsoft.com/office/drawing/2015/10/21/chartex" xmlns:cx3="http://schemas.microsoft.com/office/drawing/2016/5/9/chartex" xmlns:cx4="http://schemas.microsoft.com/office/drawing/2016/5/10/chartex" xmlns:cx5="http://schemas.microsoft.com/office/drawing/2016/5/11/chartex" xmlns:cx6="http://schemas.microsoft.com/office/drawing/2016/5/12/chartex" xmlns:cx7="http://schemas.microsoft.com/office/drawing/2016/5/13/chartex" xmlns:cx8="http://schemas.microsoft.com/office/drawing/2016/5/14/chartex" xmlns:mc="http://schemas.openxmlformats.org/markup-compatibility/2006" xmlns:aink="http://schemas.microsoft.com/office/drawing/2016/ink" xmlns:am3d="http://schemas.microsoft.com/office/drawing/2017/model3d" xmlns:o="urn:schemas-microsoft-com:office:office" xmlns:r="http://schemas.openxmlformats.org/officeDocument/2006/relationships" xmlns:m="http://schemas.openxmlformats.org/officeDocument/2006/math" xmlns:v="urn:schemas-microsoft-com:vml" xmlns:wp14="http://schemas.microsoft.com/office/word/2010/wordprocessingDrawing" xmlns:wp="http://schemas.openxmlformats.org/drawingml/2006/wordprocessingDrawing" xmlns:w10="urn:schemas-microsoft-com:office:word" xmlns:w="http://schemas.openxmlformats.org/wordprocessingml/2006/main" xmlns:w14="http://schemas.microsoft.com/office/word/2010/wordml" xmlns:w15="http://schemas.microsoft.com/office/word/2012/wordml" xmlns:w16cid="http://schemas.microsoft.com/office/word/2016/wordml/cid" xmlns:w16se="http://schemas.microsoft.com/office/word/2015/wordml/symex" xmlns:wpg="http://schemas.microsoft.com/office/word/2010/wordprocessingGroup" xmlns:wpi="http://schemas.microsoft.com/office/word/2010/wordprocessingInk" xmlns:wne="http://schemas.microsoft.com/office/word/2006/wordml" xmlns:wps="http://schemas.microsoft.com/office/word/2010/wordprocessingShape" mc:Ignorable="w14 w15 w16se w16cid wp14">
+<w:document xmlns:wpc="http://schemas.microsoft.com/office/word/2010/wordprocessingCanvas" xmlns:cx="http://schemas.microsoft.com/office/drawing/2014/chartex" xmlns:cx1="http://schemas.microsoft.com/office/drawing/2015/9/8/chartex" xmlns:mc="http://schemas.openxmlformats.org/markup-compatibility/2006" xmlns:o="urn:schemas-microsoft-com:office:office" xmlns:r="http://schemas.openxmlformats.org/officeDocument/2006/relationships" xmlns:m="http://schemas.openxmlformats.org/officeDocument/2006/math" xmlns:v="urn:schemas-microsoft-com:vml" xmlns:wp14="http://schemas.microsoft.com/office/word/2010/wordprocessingDrawing" xmlns:wp="http://schemas.openxmlformats.org/drawingml/2006/wordprocessingDrawing" xmlns:w10="urn:schemas-microsoft-com:office:word" xmlns:w="http://schemas.openxmlformats.org/wordprocessingml/2006/main" xmlns:w14="http://schemas.microsoft.com/office/word/2010/wordml" xmlns:w15="http://schemas.microsoft.com/office/word/2012/wordml" xmlns:w16se="http://schemas.microsoft.com/office/word/2015/wordml/symex" xmlns:wpg="http://schemas.microsoft.com/office/word/2010/wordprocessingGroup" xmlns:wpi="http://schemas.microsoft.com/office/word/2010/wordprocessingInk" xmlns:wne="http://schemas.microsoft.com/office/word/2006/wordml" xmlns:wps="http://schemas.microsoft.com/office/word/2010/wordprocessingShape" mc:Ignorable="w14 w15 w16se wp14">
   <w:body>
     <w:p>
       <w:pPr>
@@ -4798,8 +4798,8 @@
         <w:tblLook w:val="04A0" w:firstRow="1" w:lastRow="0" w:firstColumn="1" w:lastColumn="0" w:noHBand="0" w:noVBand="1"/>
       </w:tblPr>
       <w:tblGrid>
-        <w:gridCol w:w="6231"/>
-        <w:gridCol w:w="2263"/>
+        <w:gridCol w:w="5806"/>
+        <w:gridCol w:w="2688"/>
       </w:tblGrid>
       <w:tr>
         <w:trPr>
@@ -4809,7 +4809,7 @@
         <w:tc>
           <w:tcPr>
             <w:cnfStyle w:val="001000000000" w:firstRow="0" w:lastRow="0" w:firstColumn="1" w:lastColumn="0" w:oddVBand="0" w:evenVBand="0" w:oddHBand="0" w:evenHBand="0" w:firstRowFirstColumn="0" w:firstRowLastColumn="0" w:lastRowFirstColumn="0" w:lastRowLastColumn="0"/>
-            <w:tcW w:w="3668" w:type="pct"/>
+            <w:tcW w:w="3418" w:type="pct"/>
             <w:vAlign w:val="center"/>
           </w:tcPr>
           <w:p>
@@ -4835,7 +4835,7 @@
         </w:tc>
         <w:tc>
           <w:tcPr>
-            <w:tcW w:w="1332" w:type="pct"/>
+            <w:tcW w:w="1582" w:type="pct"/>
             <w:vAlign w:val="center"/>
           </w:tcPr>
           <w:p>
@@ -4871,7 +4871,7 @@
         <w:tc>
           <w:tcPr>
             <w:cnfStyle w:val="001000000000" w:firstRow="0" w:lastRow="0" w:firstColumn="1" w:lastColumn="0" w:oddVBand="0" w:evenVBand="0" w:oddHBand="0" w:evenHBand="0" w:firstRowFirstColumn="0" w:firstRowLastColumn="0" w:lastRowFirstColumn="0" w:lastRowLastColumn="0"/>
-            <w:tcW w:w="3668" w:type="pct"/>
+            <w:tcW w:w="3418" w:type="pct"/>
             <w:vAlign w:val="center"/>
           </w:tcPr>
           <w:p>
@@ -4939,7 +4939,7 @@
         </w:tc>
         <w:tc>
           <w:tcPr>
-            <w:tcW w:w="1332" w:type="pct"/>
+            <w:tcW w:w="1582" w:type="pct"/>
             <w:vAlign w:val="center"/>
           </w:tcPr>
           <w:p>
@@ -5010,7 +5010,7 @@
         <w:tc>
           <w:tcPr>
             <w:cnfStyle w:val="001000000000" w:firstRow="0" w:lastRow="0" w:firstColumn="1" w:lastColumn="0" w:oddVBand="0" w:evenVBand="0" w:oddHBand="0" w:evenHBand="0" w:firstRowFirstColumn="0" w:firstRowLastColumn="0" w:lastRowFirstColumn="0" w:lastRowLastColumn="0"/>
-            <w:tcW w:w="3668" w:type="pct"/>
+            <w:tcW w:w="3418" w:type="pct"/>
             <w:vAlign w:val="center"/>
           </w:tcPr>
           <w:p>
@@ -5040,7 +5040,18 @@
                 <w:szCs w:val="24"/>
                 <w:lang w:val="pt-PT"/>
               </w:rPr>
-              <w:t>Noções básicas acerca do GitHub Desktop e como criar um repositório local do projeto “SportsStore”.</w:t>
+              <w:t xml:space="preserve">Noções </w:t>
+            </w:r>
+            <w:r>
+              <w:rPr>
+                <w:rFonts w:ascii="Times New Roman" w:hAnsi="Times New Roman" w:cs="Times New Roman"/>
+                <w:b w:val="0"/>
+                <w:color w:val="auto"/>
+                <w:sz w:val="24"/>
+                <w:szCs w:val="24"/>
+                <w:lang w:val="pt-PT"/>
+              </w:rPr>
+              <w:t>básicas acerca do GitHub Desktop e como criar um repositório local do projeto “SportsStore”.</w:t>
             </w:r>
           </w:p>
           <w:p>
@@ -5070,18 +5081,7 @@
                 <w:szCs w:val="24"/>
                 <w:lang w:val="pt-PT"/>
               </w:rPr>
-              <w:t xml:space="preserve">Inserção e alteração do modelo no projeto </w:t>
-            </w:r>
-            <w:r>
-              <w:rPr>
-                <w:rFonts w:ascii="Times New Roman" w:hAnsi="Times New Roman" w:cs="Times New Roman"/>
-                <w:b w:val="0"/>
-                <w:color w:val="auto"/>
-                <w:sz w:val="24"/>
-                <w:szCs w:val="24"/>
-                <w:lang w:val="pt-PT"/>
-              </w:rPr>
-              <w:t>em ASP.NET CORE MVC no VisualStudio.</w:t>
+              <w:t>Inserção e alteração do modelo no projeto em ASP.NET CORE MVC no VisualStudio.</w:t>
             </w:r>
           </w:p>
           <w:p>
@@ -5111,18 +5111,7 @@
                 <w:szCs w:val="24"/>
                 <w:lang w:val="pt-PT"/>
               </w:rPr>
-              <w:t xml:space="preserve">Introdução ao conceito </w:t>
-            </w:r>
-            <w:r>
-              <w:rPr>
-                <w:rFonts w:ascii="Times New Roman" w:hAnsi="Times New Roman" w:cs="Times New Roman"/>
-                <w:b w:val="0"/>
-                <w:color w:val="auto"/>
-                <w:sz w:val="24"/>
-                <w:szCs w:val="24"/>
-                <w:lang w:val="pt-PT"/>
-              </w:rPr>
-              <w:t>de interface e repositório.</w:t>
+              <w:t>Introdução ao conceito de interface e repositório.</w:t>
             </w:r>
           </w:p>
           <w:p>
@@ -5152,18 +5141,7 @@
                 <w:szCs w:val="24"/>
                 <w:lang w:val="pt-PT"/>
               </w:rPr>
-              <w:t>Criação de um repositório para</w:t>
-            </w:r>
-            <w:r>
-              <w:rPr>
-                <w:rFonts w:ascii="Times New Roman" w:hAnsi="Times New Roman" w:cs="Times New Roman"/>
-                <w:b w:val="0"/>
-                <w:color w:val="auto"/>
-                <w:sz w:val="24"/>
-                <w:szCs w:val="24"/>
-                <w:lang w:val="pt-PT"/>
-              </w:rPr>
-              <w:t xml:space="preserve"> guardar os produtos numa base da dados chamada “IProductRepository”.</w:t>
+              <w:t>Criação de um repositório para guardar os produtos numa base da dados chamada “IProductRepository”.</w:t>
             </w:r>
           </w:p>
           <w:p>
@@ -5240,7 +5218,7 @@
         </w:tc>
         <w:tc>
           <w:tcPr>
-            <w:tcW w:w="1332" w:type="pct"/>
+            <w:tcW w:w="1582" w:type="pct"/>
           </w:tcPr>
           <w:p>
             <w:pPr>
@@ -5346,7 +5324,11 @@
           <w:lang w:val="pt-PT"/>
         </w:rPr>
       </w:pPr>
-      <w:r>
+    </w:p>
+    <w:p>
+      <w:pPr>
+        <w:spacing w:line="360" w:lineRule="auto"/>
+        <w:ind w:firstLine="360"/>
         <w:rPr>
           <w:rFonts w:ascii="Times New Roman" w:hAnsi="Times New Roman" w:cs="Times New Roman"/>
           <w:b/>
@@ -5354,8 +5336,7 @@
           <w:szCs w:val="24"/>
           <w:lang w:val="pt-PT"/>
         </w:rPr>
-        <w:t>0</w:t>
-      </w:r>
+      </w:pPr>
       <w:r>
         <w:rPr>
           <w:rFonts w:ascii="Times New Roman" w:hAnsi="Times New Roman" w:cs="Times New Roman"/>
@@ -5364,7 +5345,379 @@
           <w:szCs w:val="24"/>
           <w:lang w:val="pt-PT"/>
         </w:rPr>
+        <w:t>0</w:t>
+      </w:r>
+      <w:r>
+        <w:rPr>
+          <w:rFonts w:ascii="Times New Roman" w:hAnsi="Times New Roman" w:cs="Times New Roman"/>
+          <w:b/>
+          <w:sz w:val="24"/>
+          <w:szCs w:val="24"/>
+          <w:lang w:val="pt-PT"/>
+        </w:rPr>
         <w:t>3</w:t>
+      </w:r>
+      <w:r>
+        <w:rPr>
+          <w:rFonts w:ascii="Times New Roman" w:hAnsi="Times New Roman" w:cs="Times New Roman"/>
+          <w:b/>
+          <w:sz w:val="24"/>
+          <w:szCs w:val="24"/>
+          <w:lang w:val="pt-PT"/>
+        </w:rPr>
+        <w:t xml:space="preserve"> de </w:t>
+      </w:r>
+      <w:r>
+        <w:rPr>
+          <w:rFonts w:ascii="Times New Roman" w:hAnsi="Times New Roman" w:cs="Times New Roman"/>
+          <w:b/>
+          <w:sz w:val="24"/>
+          <w:szCs w:val="24"/>
+          <w:lang w:val="pt-PT"/>
+        </w:rPr>
+        <w:t>Novembro</w:t>
+      </w:r>
+      <w:r>
+        <w:rPr>
+          <w:rFonts w:ascii="Times New Roman" w:hAnsi="Times New Roman" w:cs="Times New Roman"/>
+          <w:b/>
+          <w:sz w:val="24"/>
+          <w:szCs w:val="24"/>
+          <w:lang w:val="pt-PT"/>
+        </w:rPr>
+        <w:t xml:space="preserve"> de 2017</w:t>
+      </w:r>
+    </w:p>
+    <w:tbl>
+      <w:tblPr>
+        <w:tblStyle w:val="TabeladeGrelha6Colorida-Destaque3"/>
+        <w:tblW w:w="5000" w:type="pct"/>
+        <w:tblCellMar>
+          <w:left w:w="113" w:type="dxa"/>
+        </w:tblCellMar>
+        <w:tblLook w:val="04A0" w:firstRow="1" w:lastRow="0" w:firstColumn="1" w:lastColumn="0" w:noHBand="0" w:noVBand="1"/>
+      </w:tblPr>
+      <w:tblGrid>
+        <w:gridCol w:w="5806"/>
+        <w:gridCol w:w="2688"/>
+      </w:tblGrid>
+      <w:tr>
+        <w:trPr>
+          <w:cnfStyle w:val="100000000000" w:firstRow="1" w:lastRow="0" w:firstColumn="0" w:lastColumn="0" w:oddVBand="0" w:evenVBand="0" w:oddHBand="0" w:evenHBand="0" w:firstRowFirstColumn="0" w:firstRowLastColumn="0" w:lastRowFirstColumn="0" w:lastRowLastColumn="0"/>
+          <w:trHeight w:val="397"/>
+        </w:trPr>
+        <w:tc>
+          <w:tcPr>
+            <w:cnfStyle w:val="001000000000" w:firstRow="0" w:lastRow="0" w:firstColumn="1" w:lastColumn="0" w:oddVBand="0" w:evenVBand="0" w:oddHBand="0" w:evenHBand="0" w:firstRowFirstColumn="0" w:firstRowLastColumn="0" w:lastRowFirstColumn="0" w:lastRowLastColumn="0"/>
+            <w:tcW w:w="3418" w:type="pct"/>
+            <w:vAlign w:val="center"/>
+          </w:tcPr>
+          <w:p>
+            <w:pPr>
+              <w:jc w:val="center"/>
+              <w:rPr>
+                <w:rFonts w:ascii="Times New Roman" w:hAnsi="Times New Roman" w:cs="Times New Roman"/>
+                <w:color w:val="auto"/>
+                <w:sz w:val="24"/>
+                <w:szCs w:val="24"/>
+              </w:rPr>
+            </w:pPr>
+            <w:r>
+              <w:rPr>
+                <w:rFonts w:ascii="Times New Roman" w:hAnsi="Times New Roman" w:cs="Times New Roman"/>
+                <w:color w:val="auto"/>
+                <w:sz w:val="24"/>
+                <w:szCs w:val="24"/>
+              </w:rPr>
+              <w:t>Tempo Gasto (Aula)</w:t>
+            </w:r>
+          </w:p>
+        </w:tc>
+        <w:tc>
+          <w:tcPr>
+            <w:tcW w:w="1582" w:type="pct"/>
+            <w:vAlign w:val="center"/>
+          </w:tcPr>
+          <w:p>
+            <w:pPr>
+              <w:jc w:val="center"/>
+              <w:cnfStyle w:val="100000000000" w:firstRow="1" w:lastRow="0" w:firstColumn="0" w:lastColumn="0" w:oddVBand="0" w:evenVBand="0" w:oddHBand="0" w:evenHBand="0" w:firstRowFirstColumn="0" w:firstRowLastColumn="0" w:lastRowFirstColumn="0" w:lastRowLastColumn="0"/>
+              <w:rPr>
+                <w:rFonts w:ascii="Times New Roman" w:hAnsi="Times New Roman" w:cs="Times New Roman"/>
+                <w:color w:val="auto"/>
+                <w:sz w:val="24"/>
+                <w:szCs w:val="24"/>
+                <w:lang w:val="pt-PT"/>
+              </w:rPr>
+            </w:pPr>
+            <w:r>
+              <w:rPr>
+                <w:rFonts w:ascii="Times New Roman" w:hAnsi="Times New Roman" w:cs="Times New Roman"/>
+                <w:color w:val="auto"/>
+                <w:sz w:val="24"/>
+                <w:szCs w:val="24"/>
+                <w:lang w:val="pt-PT"/>
+              </w:rPr>
+              <w:t>Tempo Gasto (Fora de Aula)</w:t>
+            </w:r>
+          </w:p>
+        </w:tc>
+      </w:tr>
+      <w:tr>
+        <w:trPr>
+          <w:cnfStyle w:val="000000100000" w:firstRow="0" w:lastRow="0" w:firstColumn="0" w:lastColumn="0" w:oddVBand="0" w:evenVBand="0" w:oddHBand="1" w:evenHBand="0" w:firstRowFirstColumn="0" w:firstRowLastColumn="0" w:lastRowFirstColumn="0" w:lastRowLastColumn="0"/>
+          <w:trHeight w:val="397"/>
+        </w:trPr>
+        <w:tc>
+          <w:tcPr>
+            <w:cnfStyle w:val="001000000000" w:firstRow="0" w:lastRow="0" w:firstColumn="1" w:lastColumn="0" w:oddVBand="0" w:evenVBand="0" w:oddHBand="0" w:evenHBand="0" w:firstRowFirstColumn="0" w:firstRowLastColumn="0" w:lastRowFirstColumn="0" w:lastRowLastColumn="0"/>
+            <w:tcW w:w="3418" w:type="pct"/>
+            <w:vAlign w:val="center"/>
+          </w:tcPr>
+          <w:p>
+            <w:pPr>
+              <w:jc w:val="center"/>
+              <w:rPr>
+                <w:rFonts w:ascii="Times New Roman" w:hAnsi="Times New Roman" w:cs="Times New Roman"/>
+                <w:color w:val="auto"/>
+                <w:sz w:val="24"/>
+                <w:szCs w:val="24"/>
+                <w:lang w:val="pt-PT"/>
+              </w:rPr>
+            </w:pPr>
+            <w:r>
+              <w:rPr>
+                <w:rFonts w:ascii="Times New Roman" w:hAnsi="Times New Roman" w:cs="Times New Roman"/>
+                <w:color w:val="auto"/>
+                <w:sz w:val="24"/>
+                <w:szCs w:val="24"/>
+                <w:lang w:val="pt-PT"/>
+              </w:rPr>
+              <w:t>2</w:t>
+            </w:r>
+            <w:r>
+              <w:rPr>
+                <w:rFonts w:ascii="Times New Roman" w:hAnsi="Times New Roman" w:cs="Times New Roman"/>
+                <w:color w:val="auto"/>
+                <w:sz w:val="24"/>
+                <w:szCs w:val="24"/>
+                <w:lang w:val="pt-PT"/>
+              </w:rPr>
+              <w:t>h</w:t>
+            </w:r>
+            <w:r>
+              <w:rPr>
+                <w:rFonts w:ascii="Times New Roman" w:hAnsi="Times New Roman" w:cs="Times New Roman"/>
+                <w:color w:val="auto"/>
+                <w:sz w:val="24"/>
+                <w:szCs w:val="24"/>
+                <w:lang w:val="pt-PT"/>
+              </w:rPr>
+              <w:t xml:space="preserve">00 </w:t>
+            </w:r>
+            <w:r>
+              <w:rPr>
+                <w:rFonts w:ascii="Times New Roman" w:hAnsi="Times New Roman" w:cs="Times New Roman"/>
+                <w:color w:val="auto"/>
+                <w:sz w:val="24"/>
+                <w:szCs w:val="24"/>
+                <w:lang w:val="pt-PT"/>
+              </w:rPr>
+              <w:t>min</w:t>
+            </w:r>
+          </w:p>
+        </w:tc>
+        <w:tc>
+          <w:tcPr>
+            <w:tcW w:w="1582" w:type="pct"/>
+            <w:vAlign w:val="center"/>
+          </w:tcPr>
+          <w:p>
+            <w:pPr>
+              <w:jc w:val="center"/>
+              <w:cnfStyle w:val="000000100000" w:firstRow="0" w:lastRow="0" w:firstColumn="0" w:lastColumn="0" w:oddVBand="0" w:evenVBand="0" w:oddHBand="1" w:evenHBand="0" w:firstRowFirstColumn="0" w:firstRowLastColumn="0" w:lastRowFirstColumn="0" w:lastRowLastColumn="0"/>
+              <w:rPr>
+                <w:rFonts w:ascii="Times New Roman" w:hAnsi="Times New Roman" w:cs="Times New Roman"/>
+                <w:b/>
+                <w:color w:val="auto"/>
+                <w:sz w:val="24"/>
+                <w:szCs w:val="24"/>
+                <w:lang w:val="pt-PT"/>
+              </w:rPr>
+            </w:pPr>
+            <w:r>
+              <w:rPr>
+                <w:rFonts w:ascii="Times New Roman" w:hAnsi="Times New Roman" w:cs="Times New Roman"/>
+                <w:color w:val="auto"/>
+                <w:sz w:val="24"/>
+                <w:szCs w:val="24"/>
+                <w:lang w:val="pt-PT"/>
+              </w:rPr>
+              <w:t>---</w:t>
+            </w:r>
+          </w:p>
+        </w:tc>
+      </w:tr>
+      <w:tr>
+        <w:trPr>
+          <w:cantSplit/>
+          <w:trHeight w:val="58"/>
+        </w:trPr>
+        <w:tc>
+          <w:tcPr>
+            <w:cnfStyle w:val="001000000000" w:firstRow="0" w:lastRow="0" w:firstColumn="1" w:lastColumn="0" w:oddVBand="0" w:evenVBand="0" w:oddHBand="0" w:evenHBand="0" w:firstRowFirstColumn="0" w:firstRowLastColumn="0" w:lastRowFirstColumn="0" w:lastRowLastColumn="0"/>
+            <w:tcW w:w="3418" w:type="pct"/>
+            <w:vAlign w:val="center"/>
+          </w:tcPr>
+          <w:p>
+            <w:pPr>
+              <w:pStyle w:val="PargrafodaLista"/>
+              <w:numPr>
+                <w:ilvl w:val="0"/>
+                <w:numId w:val="3"/>
+              </w:numPr>
+              <w:spacing w:line="360" w:lineRule="auto"/>
+              <w:jc w:val="both"/>
+              <w:rPr>
+                <w:rFonts w:ascii="Times New Roman" w:hAnsi="Times New Roman" w:cs="Times New Roman"/>
+                <w:b w:val="0"/>
+                <w:color w:val="auto"/>
+                <w:sz w:val="24"/>
+                <w:szCs w:val="24"/>
+                <w:lang w:val="pt-PT"/>
+              </w:rPr>
+            </w:pPr>
+            <w:r>
+              <w:rPr>
+                <w:rFonts w:ascii="Times New Roman" w:hAnsi="Times New Roman" w:cs="Times New Roman"/>
+                <w:b w:val="0"/>
+                <w:color w:val="auto"/>
+                <w:sz w:val="24"/>
+                <w:szCs w:val="24"/>
+                <w:lang w:val="pt-PT"/>
+              </w:rPr>
+              <w:t>Aula livre para a continuação do projeto “Trails4Health” em ASP.NET CORE MVC no VisualStudio.</w:t>
+            </w:r>
+          </w:p>
+        </w:tc>
+        <w:tc>
+          <w:tcPr>
+            <w:tcW w:w="1582" w:type="pct"/>
+            <w:vAlign w:val="center"/>
+          </w:tcPr>
+          <w:p>
+            <w:pPr>
+              <w:jc w:val="center"/>
+              <w:cnfStyle w:val="000000000000" w:firstRow="0" w:lastRow="0" w:firstColumn="0" w:lastColumn="0" w:oddVBand="0" w:evenVBand="0" w:oddHBand="0" w:evenHBand="0" w:firstRowFirstColumn="0" w:firstRowLastColumn="0" w:lastRowFirstColumn="0" w:lastRowLastColumn="0"/>
+              <w:rPr>
+                <w:rFonts w:ascii="Times New Roman" w:hAnsi="Times New Roman" w:cs="Times New Roman"/>
+                <w:color w:val="auto"/>
+                <w:sz w:val="24"/>
+                <w:szCs w:val="24"/>
+                <w:lang w:val="pt-PT"/>
+              </w:rPr>
+            </w:pPr>
+            <w:r>
+              <w:rPr>
+                <w:rFonts w:ascii="Times New Roman" w:hAnsi="Times New Roman" w:cs="Times New Roman"/>
+                <w:color w:val="auto"/>
+                <w:sz w:val="24"/>
+                <w:szCs w:val="24"/>
+                <w:lang w:val="pt-PT"/>
+              </w:rPr>
+              <w:t>---</w:t>
+            </w:r>
+          </w:p>
+        </w:tc>
+      </w:tr>
+    </w:tbl>
+    <w:p>
+      <w:pPr>
+        <w:spacing w:line="360" w:lineRule="auto"/>
+        <w:ind w:firstLine="360"/>
+        <w:rPr>
+          <w:rFonts w:ascii="Times New Roman" w:hAnsi="Times New Roman" w:cs="Times New Roman"/>
+          <w:b/>
+          <w:sz w:val="24"/>
+          <w:szCs w:val="24"/>
+          <w:lang w:val="pt-PT"/>
+        </w:rPr>
+      </w:pPr>
+    </w:p>
+    <w:p>
+      <w:pPr>
+        <w:spacing w:line="360" w:lineRule="auto"/>
+        <w:ind w:firstLine="360"/>
+        <w:rPr>
+          <w:rFonts w:ascii="Times New Roman" w:hAnsi="Times New Roman" w:cs="Times New Roman"/>
+          <w:b/>
+          <w:sz w:val="24"/>
+          <w:szCs w:val="24"/>
+          <w:lang w:val="pt-PT"/>
+        </w:rPr>
+      </w:pPr>
+    </w:p>
+    <w:p>
+      <w:pPr>
+        <w:spacing w:line="360" w:lineRule="auto"/>
+        <w:ind w:firstLine="360"/>
+        <w:rPr>
+          <w:rFonts w:ascii="Times New Roman" w:hAnsi="Times New Roman" w:cs="Times New Roman"/>
+          <w:b/>
+          <w:sz w:val="24"/>
+          <w:szCs w:val="24"/>
+          <w:lang w:val="pt-PT"/>
+        </w:rPr>
+      </w:pPr>
+    </w:p>
+    <w:p>
+      <w:pPr>
+        <w:spacing w:line="360" w:lineRule="auto"/>
+        <w:ind w:firstLine="360"/>
+        <w:rPr>
+          <w:rFonts w:ascii="Times New Roman" w:hAnsi="Times New Roman" w:cs="Times New Roman"/>
+          <w:b/>
+          <w:sz w:val="24"/>
+          <w:szCs w:val="24"/>
+          <w:lang w:val="pt-PT"/>
+        </w:rPr>
+      </w:pPr>
+    </w:p>
+    <w:p>
+      <w:pPr>
+        <w:spacing w:line="360" w:lineRule="auto"/>
+        <w:ind w:firstLine="360"/>
+        <w:rPr>
+          <w:rFonts w:ascii="Times New Roman" w:hAnsi="Times New Roman" w:cs="Times New Roman"/>
+          <w:b/>
+          <w:sz w:val="24"/>
+          <w:szCs w:val="24"/>
+          <w:lang w:val="pt-PT"/>
+        </w:rPr>
+      </w:pPr>
+    </w:p>
+    <w:p>
+      <w:pPr>
+        <w:spacing w:line="360" w:lineRule="auto"/>
+        <w:ind w:firstLine="360"/>
+        <w:rPr>
+          <w:rFonts w:ascii="Times New Roman" w:hAnsi="Times New Roman" w:cs="Times New Roman"/>
+          <w:b/>
+          <w:sz w:val="24"/>
+          <w:szCs w:val="24"/>
+          <w:lang w:val="pt-PT"/>
+        </w:rPr>
+      </w:pPr>
+      <w:r>
+        <w:rPr>
+          <w:rFonts w:ascii="Times New Roman" w:hAnsi="Times New Roman" w:cs="Times New Roman"/>
+          <w:b/>
+          <w:sz w:val="24"/>
+          <w:szCs w:val="24"/>
+          <w:lang w:val="pt-PT"/>
+        </w:rPr>
+        <w:lastRenderedPageBreak/>
+        <w:t>09</w:t>
       </w:r>
       <w:r>
         <w:rPr>
@@ -5502,7 +5855,7 @@
                 <w:szCs w:val="24"/>
                 <w:lang w:val="pt-PT"/>
               </w:rPr>
-              <w:t>2</w:t>
+              <w:t>1</w:t>
             </w:r>
             <w:r>
               <w:rPr>
@@ -5522,7 +5875,7 @@
                 <w:szCs w:val="24"/>
                 <w:lang w:val="pt-PT"/>
               </w:rPr>
-              <w:t xml:space="preserve">00 </w:t>
+              <w:t xml:space="preserve">30 </w:t>
             </w:r>
             <w:r>
               <w:rPr>
@@ -5605,7 +5958,7 @@
                 <w:szCs w:val="24"/>
                 <w:lang w:val="pt-PT"/>
               </w:rPr>
-              <w:t>Alteração da página principal, sobre nós e rodapé.</w:t>
+              <w:t>Explicação de como remover os itens temporários do repositório, tais como “obj” e “.vs”</w:t>
             </w:r>
           </w:p>
           <w:p>
@@ -5635,7 +5988,127 @@
                 <w:szCs w:val="24"/>
                 <w:lang w:val="pt-PT"/>
               </w:rPr>
-              <w:t>Apresentação do website “Trails4Health” para o professor Noel Lopes e apresentação do diagrama de casos de uso para a professora Maria Clara Silveira.</w:t>
+              <w:t>Introdução ao conceito Entity Framework core e aplicação dos mesmos.</w:t>
+            </w:r>
+          </w:p>
+          <w:p>
+            <w:pPr>
+              <w:pStyle w:val="PargrafodaLista"/>
+              <w:numPr>
+                <w:ilvl w:val="0"/>
+                <w:numId w:val="2"/>
+              </w:numPr>
+              <w:spacing w:line="360" w:lineRule="auto"/>
+              <w:jc w:val="both"/>
+              <w:rPr>
+                <w:rFonts w:ascii="Times New Roman" w:hAnsi="Times New Roman" w:cs="Times New Roman"/>
+                <w:b w:val="0"/>
+                <w:color w:val="auto"/>
+                <w:sz w:val="24"/>
+                <w:szCs w:val="24"/>
+                <w:lang w:val="pt-PT"/>
+              </w:rPr>
+            </w:pPr>
+            <w:r>
+              <w:rPr>
+                <w:rFonts w:ascii="Times New Roman" w:hAnsi="Times New Roman" w:cs="Times New Roman"/>
+                <w:b w:val="0"/>
+                <w:color w:val="auto"/>
+                <w:sz w:val="24"/>
+                <w:szCs w:val="24"/>
+                <w:lang w:val="pt-PT"/>
+              </w:rPr>
+              <w:t>Criação de uma base de dados do repositório “EF Product Repository” e substuição da antiga base de dados fictícia.</w:t>
+            </w:r>
+          </w:p>
+          <w:p>
+            <w:pPr>
+              <w:pStyle w:val="PargrafodaLista"/>
+              <w:numPr>
+                <w:ilvl w:val="0"/>
+                <w:numId w:val="2"/>
+              </w:numPr>
+              <w:spacing w:line="360" w:lineRule="auto"/>
+              <w:jc w:val="both"/>
+              <w:rPr>
+                <w:rFonts w:ascii="Times New Roman" w:hAnsi="Times New Roman" w:cs="Times New Roman"/>
+                <w:b w:val="0"/>
+                <w:color w:val="auto"/>
+                <w:sz w:val="24"/>
+                <w:szCs w:val="24"/>
+                <w:lang w:val="pt-PT"/>
+              </w:rPr>
+            </w:pPr>
+            <w:r>
+              <w:rPr>
+                <w:rFonts w:ascii="Times New Roman" w:hAnsi="Times New Roman" w:cs="Times New Roman"/>
+                <w:b w:val="0"/>
+                <w:color w:val="auto"/>
+                <w:sz w:val="24"/>
+                <w:szCs w:val="24"/>
+                <w:lang w:val="pt-PT"/>
+              </w:rPr>
+              <w:t>Criação da classe SeedData que funciona como uma sebenta de dados.</w:t>
+            </w:r>
+          </w:p>
+          <w:p>
+            <w:pPr>
+              <w:pStyle w:val="PargrafodaLista"/>
+              <w:numPr>
+                <w:ilvl w:val="0"/>
+                <w:numId w:val="2"/>
+              </w:numPr>
+              <w:spacing w:line="360" w:lineRule="auto"/>
+              <w:jc w:val="both"/>
+              <w:rPr>
+                <w:rFonts w:ascii="Times New Roman" w:hAnsi="Times New Roman" w:cs="Times New Roman"/>
+                <w:b w:val="0"/>
+                <w:color w:val="auto"/>
+                <w:sz w:val="24"/>
+                <w:szCs w:val="24"/>
+                <w:lang w:val="pt-PT"/>
+              </w:rPr>
+            </w:pPr>
+            <w:r>
+              <w:rPr>
+                <w:rFonts w:ascii="Times New Roman" w:hAnsi="Times New Roman" w:cs="Times New Roman"/>
+                <w:b w:val="0"/>
+                <w:color w:val="auto"/>
+                <w:sz w:val="24"/>
+                <w:szCs w:val="24"/>
+                <w:lang w:val="pt-PT"/>
+              </w:rPr>
+              <w:t>Criação de uma string de conexão “appsettings.json”</w:t>
+            </w:r>
+          </w:p>
+          <w:p>
+            <w:pPr>
+              <w:pStyle w:val="PargrafodaLista"/>
+              <w:numPr>
+                <w:ilvl w:val="0"/>
+                <w:numId w:val="2"/>
+              </w:numPr>
+              <w:spacing w:line="360" w:lineRule="auto"/>
+              <w:jc w:val="both"/>
+              <w:rPr>
+                <w:rFonts w:ascii="Times New Roman" w:hAnsi="Times New Roman" w:cs="Times New Roman"/>
+                <w:b w:val="0"/>
+                <w:color w:val="auto"/>
+                <w:sz w:val="24"/>
+                <w:szCs w:val="24"/>
+                <w:lang w:val="pt-PT"/>
+              </w:rPr>
+            </w:pPr>
+            <w:r>
+              <w:rPr>
+                <w:rFonts w:ascii="Times New Roman" w:hAnsi="Times New Roman" w:cs="Times New Roman"/>
+                <w:b w:val="0"/>
+                <w:color w:val="auto"/>
+                <w:sz w:val="24"/>
+                <w:szCs w:val="24"/>
+                <w:lang w:val="pt-PT"/>
+              </w:rPr>
+              <w:t>Processo de criação de base de dados Migration</w:t>
             </w:r>
           </w:p>
         </w:tc>
@@ -5672,13 +6145,7 @@
     </w:tbl>
     <w:p>
       <w:pPr>
-        <w:spacing w:line="360" w:lineRule="auto"/>
-        <w:ind w:firstLine="360"/>
-        <w:rPr>
-          <w:rFonts w:ascii="Times New Roman" w:hAnsi="Times New Roman" w:cs="Times New Roman"/>
-          <w:b/>
-          <w:sz w:val="24"/>
-          <w:szCs w:val="24"/>
+        <w:rPr>
           <w:lang w:val="pt-PT"/>
         </w:rPr>
       </w:pPr>
@@ -5708,11 +6175,7 @@
           <w:lang w:val="pt-PT"/>
         </w:rPr>
       </w:pPr>
-    </w:p>
-    <w:p>
-      <w:pPr>
-        <w:spacing w:line="360" w:lineRule="auto"/>
-        <w:ind w:firstLine="360"/>
+      <w:r>
         <w:rPr>
           <w:rFonts w:ascii="Times New Roman" w:hAnsi="Times New Roman" w:cs="Times New Roman"/>
           <w:b/>
@@ -5720,17 +6183,7 @@
           <w:szCs w:val="24"/>
           <w:lang w:val="pt-PT"/>
         </w:rPr>
-      </w:pPr>
-      <w:r>
-        <w:rPr>
-          <w:rFonts w:ascii="Times New Roman" w:hAnsi="Times New Roman" w:cs="Times New Roman"/>
-          <w:b/>
-          <w:sz w:val="24"/>
-          <w:szCs w:val="24"/>
-          <w:lang w:val="pt-PT"/>
-        </w:rPr>
-        <w:lastRenderedPageBreak/>
-        <w:t>09</w:t>
+        <w:t>10</w:t>
       </w:r>
       <w:r>
         <w:rPr>
@@ -5868,7 +6321,7 @@
                 <w:szCs w:val="24"/>
                 <w:lang w:val="pt-PT"/>
               </w:rPr>
-              <w:t>1</w:t>
+              <w:t>2</w:t>
             </w:r>
             <w:r>
               <w:rPr>
@@ -5888,7 +6341,7 @@
                 <w:szCs w:val="24"/>
                 <w:lang w:val="pt-PT"/>
               </w:rPr>
-              <w:t xml:space="preserve">30 </w:t>
+              <w:t xml:space="preserve">00 </w:t>
             </w:r>
             <w:r>
               <w:rPr>
@@ -5971,7 +6424,7 @@
                 <w:szCs w:val="24"/>
                 <w:lang w:val="pt-PT"/>
               </w:rPr>
-              <w:t>Explicação de como remover os itens temporários do repositório, tais como “obj” e “.vs”</w:t>
+              <w:t>Alteração da página principal (home), sobre nós e rodapé.</w:t>
             </w:r>
           </w:p>
           <w:p>
@@ -6001,7 +6454,7 @@
                 <w:szCs w:val="24"/>
                 <w:lang w:val="pt-PT"/>
               </w:rPr>
-              <w:t>Introdução ao conceito Entity Framework core e aplicação dos mesmos.</w:t>
+              <w:t>Apresentação do website “Trails4Health” para o professor Noel Lopes e apresentação do diagrama de casos de uso à professora Maria Clara Silveira.</w:t>
             </w:r>
           </w:p>
           <w:p>
@@ -6031,97 +6484,40 @@
                 <w:szCs w:val="24"/>
                 <w:lang w:val="pt-PT"/>
               </w:rPr>
-              <w:t>Criação de uma base de dados do repositório “EF Product Repository” e substuição da antiga base de dados fictícia.</w:t>
-            </w:r>
-          </w:p>
-          <w:p>
-            <w:pPr>
-              <w:pStyle w:val="PargrafodaLista"/>
-              <w:numPr>
-                <w:ilvl w:val="0"/>
-                <w:numId w:val="2"/>
-              </w:numPr>
-              <w:spacing w:line="360" w:lineRule="auto"/>
-              <w:jc w:val="both"/>
-              <w:rPr>
-                <w:rFonts w:ascii="Times New Roman" w:hAnsi="Times New Roman" w:cs="Times New Roman"/>
-                <w:b w:val="0"/>
-                <w:color w:val="auto"/>
-                <w:sz w:val="24"/>
-                <w:szCs w:val="24"/>
-                <w:lang w:val="pt-PT"/>
-              </w:rPr>
-            </w:pPr>
-            <w:r>
-              <w:rPr>
-                <w:rFonts w:ascii="Times New Roman" w:hAnsi="Times New Roman" w:cs="Times New Roman"/>
-                <w:b w:val="0"/>
-                <w:color w:val="auto"/>
-                <w:sz w:val="24"/>
-                <w:szCs w:val="24"/>
-                <w:lang w:val="pt-PT"/>
-              </w:rPr>
-              <w:t>Criação da classe SeedData que funciona como uma sebenta de dados.</w:t>
-            </w:r>
-          </w:p>
-          <w:p>
-            <w:pPr>
-              <w:pStyle w:val="PargrafodaLista"/>
-              <w:numPr>
-                <w:ilvl w:val="0"/>
-                <w:numId w:val="2"/>
-              </w:numPr>
-              <w:spacing w:line="360" w:lineRule="auto"/>
-              <w:jc w:val="both"/>
-              <w:rPr>
-                <w:rFonts w:ascii="Times New Roman" w:hAnsi="Times New Roman" w:cs="Times New Roman"/>
-                <w:b w:val="0"/>
-                <w:color w:val="auto"/>
-                <w:sz w:val="24"/>
-                <w:szCs w:val="24"/>
-                <w:lang w:val="pt-PT"/>
-              </w:rPr>
-            </w:pPr>
-            <w:r>
-              <w:rPr>
-                <w:rFonts w:ascii="Times New Roman" w:hAnsi="Times New Roman" w:cs="Times New Roman"/>
-                <w:b w:val="0"/>
-                <w:color w:val="auto"/>
-                <w:sz w:val="24"/>
-                <w:szCs w:val="24"/>
-                <w:lang w:val="pt-PT"/>
-              </w:rPr>
-              <w:t>Criação de uma string de conexão “appsettings.json”</w:t>
-            </w:r>
-          </w:p>
-          <w:p>
-            <w:pPr>
-              <w:pStyle w:val="PargrafodaLista"/>
-              <w:numPr>
-                <w:ilvl w:val="0"/>
-                <w:numId w:val="2"/>
-              </w:numPr>
-              <w:spacing w:line="360" w:lineRule="auto"/>
-              <w:jc w:val="both"/>
-              <w:rPr>
-                <w:rFonts w:ascii="Times New Roman" w:hAnsi="Times New Roman" w:cs="Times New Roman"/>
-                <w:b w:val="0"/>
-                <w:color w:val="auto"/>
-                <w:sz w:val="24"/>
-                <w:szCs w:val="24"/>
-                <w:lang w:val="pt-PT"/>
-              </w:rPr>
-            </w:pPr>
-            <w:r>
-              <w:rPr>
-                <w:rFonts w:ascii="Times New Roman" w:hAnsi="Times New Roman" w:cs="Times New Roman"/>
-                <w:b w:val="0"/>
-                <w:color w:val="auto"/>
-                <w:sz w:val="24"/>
-                <w:szCs w:val="24"/>
-                <w:lang w:val="pt-PT"/>
-              </w:rPr>
-              <w:t>Processo de criação de base de dados Migration</w:t>
+              <w:t>Divi</w:t>
+            </w:r>
+            <w:r>
+              <w:rPr>
+                <w:rFonts w:ascii="Times New Roman" w:hAnsi="Times New Roman" w:cs="Times New Roman"/>
+                <w:b w:val="0"/>
+                <w:color w:val="auto"/>
+                <w:sz w:val="24"/>
+                <w:szCs w:val="24"/>
+                <w:lang w:val="pt-PT"/>
+              </w:rPr>
+              <w:t xml:space="preserve">são dos casos de uso pelo grupo, de maneira, a </w:t>
+            </w:r>
+            <w:r>
+              <w:rPr>
+                <w:rFonts w:ascii="Times New Roman" w:hAnsi="Times New Roman" w:cs="Times New Roman"/>
+                <w:b w:val="0"/>
+                <w:color w:val="auto"/>
+                <w:sz w:val="24"/>
+                <w:szCs w:val="24"/>
+                <w:lang w:val="pt-PT"/>
+              </w:rPr>
+              <w:t xml:space="preserve">proceder à descrição estruturada de cada um e </w:t>
+            </w:r>
+            <w:r>
+              <w:rPr>
+                <w:rFonts w:ascii="Times New Roman" w:hAnsi="Times New Roman" w:cs="Times New Roman"/>
+                <w:b w:val="0"/>
+                <w:color w:val="auto"/>
+                <w:sz w:val="24"/>
+                <w:szCs w:val="24"/>
+                <w:lang w:val="pt-PT"/>
+              </w:rPr>
+              <w:t>o seu respetivo diagrama de sequência.</w:t>
             </w:r>
           </w:p>
         </w:tc>
@@ -6158,7 +6554,13 @@
     </w:tbl>
     <w:p>
       <w:pPr>
-        <w:rPr>
+        <w:spacing w:line="360" w:lineRule="auto"/>
+        <w:ind w:firstLine="360"/>
+        <w:rPr>
+          <w:rFonts w:ascii="Times New Roman" w:hAnsi="Times New Roman" w:cs="Times New Roman"/>
+          <w:b/>
+          <w:sz w:val="24"/>
+          <w:szCs w:val="24"/>
           <w:lang w:val="pt-PT"/>
         </w:rPr>
       </w:pPr>
@@ -6175,7 +6577,11 @@
           <w:lang w:val="pt-PT"/>
         </w:rPr>
       </w:pPr>
-      <w:r>
+    </w:p>
+    <w:p>
+      <w:pPr>
+        <w:spacing w:line="360" w:lineRule="auto"/>
+        <w:ind w:firstLine="360"/>
         <w:rPr>
           <w:rFonts w:ascii="Times New Roman" w:hAnsi="Times New Roman" w:cs="Times New Roman"/>
           <w:b/>
@@ -6183,9 +6589,12 @@
           <w:szCs w:val="24"/>
           <w:lang w:val="pt-PT"/>
         </w:rPr>
-        <w:t>9</w:t>
-      </w:r>
-      <w:r>
+      </w:pPr>
+    </w:p>
+    <w:p>
+      <w:pPr>
+        <w:spacing w:line="360" w:lineRule="auto"/>
+        <w:ind w:firstLine="360"/>
         <w:rPr>
           <w:rFonts w:ascii="Times New Roman" w:hAnsi="Times New Roman" w:cs="Times New Roman"/>
           <w:b/>
@@ -6193,9 +6602,12 @@
           <w:szCs w:val="24"/>
           <w:lang w:val="pt-PT"/>
         </w:rPr>
-        <w:t xml:space="preserve"> de </w:t>
-      </w:r>
-      <w:r>
+      </w:pPr>
+    </w:p>
+    <w:p>
+      <w:pPr>
+        <w:spacing w:line="360" w:lineRule="auto"/>
+        <w:ind w:firstLine="360"/>
         <w:rPr>
           <w:rFonts w:ascii="Times New Roman" w:hAnsi="Times New Roman" w:cs="Times New Roman"/>
           <w:b/>
@@ -6203,8 +6615,7 @@
           <w:szCs w:val="24"/>
           <w:lang w:val="pt-PT"/>
         </w:rPr>
-        <w:t>Novembro</w:t>
-      </w:r>
+      </w:pPr>
       <w:r>
         <w:rPr>
           <w:rFonts w:ascii="Times New Roman" w:hAnsi="Times New Roman" w:cs="Times New Roman"/>
@@ -6213,10 +6624,39 @@
           <w:szCs w:val="24"/>
           <w:lang w:val="pt-PT"/>
         </w:rPr>
+        <w:lastRenderedPageBreak/>
+        <w:t>14</w:t>
+      </w:r>
+      <w:r>
+        <w:rPr>
+          <w:rFonts w:ascii="Times New Roman" w:hAnsi="Times New Roman" w:cs="Times New Roman"/>
+          <w:b/>
+          <w:sz w:val="24"/>
+          <w:szCs w:val="24"/>
+          <w:lang w:val="pt-PT"/>
+        </w:rPr>
+        <w:t xml:space="preserve"> de </w:t>
+      </w:r>
+      <w:r>
+        <w:rPr>
+          <w:rFonts w:ascii="Times New Roman" w:hAnsi="Times New Roman" w:cs="Times New Roman"/>
+          <w:b/>
+          <w:sz w:val="24"/>
+          <w:szCs w:val="24"/>
+          <w:lang w:val="pt-PT"/>
+        </w:rPr>
+        <w:t>Novembro</w:t>
+      </w:r>
+      <w:r>
+        <w:rPr>
+          <w:rFonts w:ascii="Times New Roman" w:hAnsi="Times New Roman" w:cs="Times New Roman"/>
+          <w:b/>
+          <w:sz w:val="24"/>
+          <w:szCs w:val="24"/>
+          <w:lang w:val="pt-PT"/>
+        </w:rPr>
         <w:t xml:space="preserve"> de 2017</w:t>
       </w:r>
-      <w:bookmarkStart w:id="0" w:name="_GoBack"/>
-      <w:bookmarkEnd w:id="0"/>
     </w:p>
     <w:tbl>
       <w:tblPr>
@@ -6228,8 +6668,8 @@
         <w:tblLook w:val="04A0" w:firstRow="1" w:lastRow="0" w:firstColumn="1" w:lastColumn="0" w:noHBand="0" w:noVBand="1"/>
       </w:tblPr>
       <w:tblGrid>
-        <w:gridCol w:w="6231"/>
-        <w:gridCol w:w="2263"/>
+        <w:gridCol w:w="2406"/>
+        <w:gridCol w:w="6088"/>
       </w:tblGrid>
       <w:tr>
         <w:trPr>
@@ -6239,7 +6679,7 @@
         <w:tc>
           <w:tcPr>
             <w:cnfStyle w:val="001000000000" w:firstRow="0" w:lastRow="0" w:firstColumn="1" w:lastColumn="0" w:oddVBand="0" w:evenVBand="0" w:oddHBand="0" w:evenHBand="0" w:firstRowFirstColumn="0" w:firstRowLastColumn="0" w:lastRowFirstColumn="0" w:lastRowLastColumn="0"/>
-            <w:tcW w:w="3668" w:type="pct"/>
+            <w:tcW w:w="1416" w:type="pct"/>
             <w:vAlign w:val="center"/>
           </w:tcPr>
           <w:p>
@@ -6265,7 +6705,7 @@
         </w:tc>
         <w:tc>
           <w:tcPr>
-            <w:tcW w:w="1332" w:type="pct"/>
+            <w:tcW w:w="3584" w:type="pct"/>
             <w:vAlign w:val="center"/>
           </w:tcPr>
           <w:p>
@@ -6301,65 +6741,36 @@
         <w:tc>
           <w:tcPr>
             <w:cnfStyle w:val="001000000000" w:firstRow="0" w:lastRow="0" w:firstColumn="1" w:lastColumn="0" w:oddVBand="0" w:evenVBand="0" w:oddHBand="0" w:evenHBand="0" w:firstRowFirstColumn="0" w:firstRowLastColumn="0" w:lastRowFirstColumn="0" w:lastRowLastColumn="0"/>
-            <w:tcW w:w="3668" w:type="pct"/>
-            <w:vAlign w:val="center"/>
-          </w:tcPr>
-          <w:p>
-            <w:pPr>
-              <w:jc w:val="center"/>
-              <w:rPr>
-                <w:rFonts w:ascii="Times New Roman" w:hAnsi="Times New Roman" w:cs="Times New Roman"/>
-                <w:color w:val="auto"/>
-                <w:sz w:val="24"/>
-                <w:szCs w:val="24"/>
-                <w:lang w:val="pt-PT"/>
-              </w:rPr>
-            </w:pPr>
-            <w:r>
-              <w:rPr>
-                <w:rFonts w:ascii="Times New Roman" w:hAnsi="Times New Roman" w:cs="Times New Roman"/>
-                <w:color w:val="auto"/>
-                <w:sz w:val="24"/>
-                <w:szCs w:val="24"/>
-                <w:lang w:val="pt-PT"/>
-              </w:rPr>
-              <w:t>2</w:t>
-            </w:r>
-            <w:r>
-              <w:rPr>
-                <w:rFonts w:ascii="Times New Roman" w:hAnsi="Times New Roman" w:cs="Times New Roman"/>
-                <w:color w:val="auto"/>
-                <w:sz w:val="24"/>
-                <w:szCs w:val="24"/>
-                <w:lang w:val="pt-PT"/>
-              </w:rPr>
-              <w:t>h</w:t>
-            </w:r>
-            <w:r>
-              <w:rPr>
-                <w:rFonts w:ascii="Times New Roman" w:hAnsi="Times New Roman" w:cs="Times New Roman"/>
-                <w:color w:val="auto"/>
-                <w:sz w:val="24"/>
-                <w:szCs w:val="24"/>
-                <w:lang w:val="pt-PT"/>
-              </w:rPr>
-              <w:t xml:space="preserve">00 </w:t>
-            </w:r>
-            <w:r>
-              <w:rPr>
-                <w:rFonts w:ascii="Times New Roman" w:hAnsi="Times New Roman" w:cs="Times New Roman"/>
-                <w:color w:val="auto"/>
-                <w:sz w:val="24"/>
-                <w:szCs w:val="24"/>
-                <w:lang w:val="pt-PT"/>
-              </w:rPr>
-              <w:t>min</w:t>
-            </w:r>
-          </w:p>
-        </w:tc>
-        <w:tc>
-          <w:tcPr>
-            <w:tcW w:w="1332" w:type="pct"/>
+            <w:tcW w:w="1416" w:type="pct"/>
+            <w:vAlign w:val="center"/>
+          </w:tcPr>
+          <w:p>
+            <w:pPr>
+              <w:jc w:val="center"/>
+              <w:rPr>
+                <w:rFonts w:ascii="Times New Roman" w:hAnsi="Times New Roman" w:cs="Times New Roman"/>
+                <w:b w:val="0"/>
+                <w:color w:val="auto"/>
+                <w:sz w:val="24"/>
+                <w:szCs w:val="24"/>
+                <w:lang w:val="pt-PT"/>
+              </w:rPr>
+            </w:pPr>
+            <w:r>
+              <w:rPr>
+                <w:rFonts w:ascii="Times New Roman" w:hAnsi="Times New Roman" w:cs="Times New Roman"/>
+                <w:color w:val="auto"/>
+                <w:sz w:val="24"/>
+                <w:szCs w:val="24"/>
+                <w:lang w:val="pt-PT"/>
+              </w:rPr>
+              <w:t>---</w:t>
+            </w:r>
+          </w:p>
+        </w:tc>
+        <w:tc>
+          <w:tcPr>
+            <w:tcW w:w="3584" w:type="pct"/>
             <w:vAlign w:val="center"/>
           </w:tcPr>
           <w:p>
@@ -6378,12 +6789,13 @@
             <w:r>
               <w:rPr>
                 <w:rFonts w:ascii="Times New Roman" w:hAnsi="Times New Roman" w:cs="Times New Roman"/>
-                <w:color w:val="auto"/>
-                <w:sz w:val="24"/>
-                <w:szCs w:val="24"/>
-                <w:lang w:val="pt-PT"/>
-              </w:rPr>
-              <w:t>---</w:t>
+                <w:b/>
+                <w:color w:val="auto"/>
+                <w:sz w:val="24"/>
+                <w:szCs w:val="24"/>
+                <w:lang w:val="pt-PT"/>
+              </w:rPr>
+              <w:t>4h00 min</w:t>
             </w:r>
           </w:p>
         </w:tc>
@@ -6396,7 +6808,35 @@
         <w:tc>
           <w:tcPr>
             <w:cnfStyle w:val="001000000000" w:firstRow="0" w:lastRow="0" w:firstColumn="1" w:lastColumn="0" w:oddVBand="0" w:evenVBand="0" w:oddHBand="0" w:evenHBand="0" w:firstRowFirstColumn="0" w:firstRowLastColumn="0" w:lastRowFirstColumn="0" w:lastRowLastColumn="0"/>
-            <w:tcW w:w="3668" w:type="pct"/>
+            <w:tcW w:w="1416" w:type="pct"/>
+            <w:vAlign w:val="center"/>
+          </w:tcPr>
+          <w:p>
+            <w:pPr>
+              <w:jc w:val="center"/>
+              <w:rPr>
+                <w:rFonts w:ascii="Times New Roman" w:hAnsi="Times New Roman" w:cs="Times New Roman"/>
+                <w:color w:val="auto"/>
+                <w:sz w:val="24"/>
+                <w:szCs w:val="24"/>
+                <w:lang w:val="pt-PT"/>
+              </w:rPr>
+            </w:pPr>
+            <w:r>
+              <w:rPr>
+                <w:rFonts w:ascii="Times New Roman" w:hAnsi="Times New Roman" w:cs="Times New Roman"/>
+                <w:color w:val="auto"/>
+                <w:sz w:val="24"/>
+                <w:szCs w:val="24"/>
+                <w:lang w:val="pt-PT"/>
+              </w:rPr>
+              <w:t>---</w:t>
+            </w:r>
+          </w:p>
+        </w:tc>
+        <w:tc>
+          <w:tcPr>
+            <w:tcW w:w="3584" w:type="pct"/>
             <w:vAlign w:val="center"/>
           </w:tcPr>
           <w:p>
@@ -6408,25 +6848,34 @@
               </w:numPr>
               <w:spacing w:line="360" w:lineRule="auto"/>
               <w:jc w:val="both"/>
-              <w:rPr>
-                <w:rFonts w:ascii="Times New Roman" w:hAnsi="Times New Roman" w:cs="Times New Roman"/>
-                <w:b w:val="0"/>
-                <w:color w:val="auto"/>
-                <w:sz w:val="24"/>
-                <w:szCs w:val="24"/>
-                <w:lang w:val="pt-PT"/>
-              </w:rPr>
-            </w:pPr>
-            <w:r>
-              <w:rPr>
-                <w:rFonts w:ascii="Times New Roman" w:hAnsi="Times New Roman" w:cs="Times New Roman"/>
-                <w:b w:val="0"/>
-                <w:color w:val="auto"/>
-                <w:sz w:val="24"/>
-                <w:szCs w:val="24"/>
-                <w:lang w:val="pt-PT"/>
-              </w:rPr>
-              <w:t>Explicação de como remover os itens temporários do repositório, tais como “obj” e “.vs”</w:t>
+              <w:cnfStyle w:val="000000000000" w:firstRow="0" w:lastRow="0" w:firstColumn="0" w:lastColumn="0" w:oddVBand="0" w:evenVBand="0" w:oddHBand="0" w:evenHBand="0" w:firstRowFirstColumn="0" w:firstRowLastColumn="0" w:lastRowFirstColumn="0" w:lastRowLastColumn="0"/>
+              <w:rPr>
+                <w:rFonts w:ascii="Times New Roman" w:hAnsi="Times New Roman" w:cs="Times New Roman"/>
+                <w:color w:val="auto"/>
+                <w:sz w:val="24"/>
+                <w:szCs w:val="24"/>
+                <w:lang w:val="pt-PT"/>
+              </w:rPr>
+            </w:pPr>
+            <w:r>
+              <w:rPr>
+                <w:rFonts w:ascii="Times New Roman" w:hAnsi="Times New Roman" w:cs="Times New Roman"/>
+                <w:color w:val="auto"/>
+                <w:sz w:val="24"/>
+                <w:szCs w:val="24"/>
+                <w:lang w:val="pt-PT"/>
+              </w:rPr>
+              <w:t>Reunião de grupo para debate acerca do website</w:t>
+            </w:r>
+            <w:r>
+              <w:rPr>
+                <w:rFonts w:ascii="Times New Roman" w:hAnsi="Times New Roman" w:cs="Times New Roman"/>
+                <w:color w:val="auto"/>
+                <w:sz w:val="24"/>
+                <w:szCs w:val="24"/>
+                <w:lang w:val="pt-PT"/>
+              </w:rPr>
+              <w:t>.</w:t>
             </w:r>
           </w:p>
           <w:p>
@@ -6438,25 +6887,24 @@
               </w:numPr>
               <w:spacing w:line="360" w:lineRule="auto"/>
               <w:jc w:val="both"/>
-              <w:rPr>
-                <w:rFonts w:ascii="Times New Roman" w:hAnsi="Times New Roman" w:cs="Times New Roman"/>
-                <w:b w:val="0"/>
-                <w:color w:val="auto"/>
-                <w:sz w:val="24"/>
-                <w:szCs w:val="24"/>
-                <w:lang w:val="pt-PT"/>
-              </w:rPr>
-            </w:pPr>
-            <w:r>
-              <w:rPr>
-                <w:rFonts w:ascii="Times New Roman" w:hAnsi="Times New Roman" w:cs="Times New Roman"/>
-                <w:b w:val="0"/>
-                <w:color w:val="auto"/>
-                <w:sz w:val="24"/>
-                <w:szCs w:val="24"/>
-                <w:lang w:val="pt-PT"/>
-              </w:rPr>
-              <w:t>Introdução ao conceito Entity Framework core e aplicação dos mesmos.</w:t>
+              <w:cnfStyle w:val="000000000000" w:firstRow="0" w:lastRow="0" w:firstColumn="0" w:lastColumn="0" w:oddVBand="0" w:evenVBand="0" w:oddHBand="0" w:evenHBand="0" w:firstRowFirstColumn="0" w:firstRowLastColumn="0" w:lastRowFirstColumn="0" w:lastRowLastColumn="0"/>
+              <w:rPr>
+                <w:rFonts w:ascii="Times New Roman" w:hAnsi="Times New Roman" w:cs="Times New Roman"/>
+                <w:color w:val="auto"/>
+                <w:sz w:val="24"/>
+                <w:szCs w:val="24"/>
+                <w:lang w:val="pt-PT"/>
+              </w:rPr>
+            </w:pPr>
+            <w:r>
+              <w:rPr>
+                <w:rFonts w:ascii="Times New Roman" w:hAnsi="Times New Roman" w:cs="Times New Roman"/>
+                <w:color w:val="auto"/>
+                <w:sz w:val="24"/>
+                <w:szCs w:val="24"/>
+                <w:lang w:val="pt-PT"/>
+              </w:rPr>
+              <w:t>Inserimos no tópico interesses as imagens relativas a cada atração (flora, fauna, gastronomia e actividades locais) e respetivos slogans.</w:t>
             </w:r>
           </w:p>
           <w:p>
@@ -6468,126 +6916,6 @@
               </w:numPr>
               <w:spacing w:line="360" w:lineRule="auto"/>
               <w:jc w:val="both"/>
-              <w:rPr>
-                <w:rFonts w:ascii="Times New Roman" w:hAnsi="Times New Roman" w:cs="Times New Roman"/>
-                <w:b w:val="0"/>
-                <w:color w:val="auto"/>
-                <w:sz w:val="24"/>
-                <w:szCs w:val="24"/>
-                <w:lang w:val="pt-PT"/>
-              </w:rPr>
-            </w:pPr>
-            <w:r>
-              <w:rPr>
-                <w:rFonts w:ascii="Times New Roman" w:hAnsi="Times New Roman" w:cs="Times New Roman"/>
-                <w:b w:val="0"/>
-                <w:color w:val="auto"/>
-                <w:sz w:val="24"/>
-                <w:szCs w:val="24"/>
-                <w:lang w:val="pt-PT"/>
-              </w:rPr>
-              <w:t>Criação de uma base de dados do repositório “EF Product Repository” e substuição da antiga base de dados fictícia.</w:t>
-            </w:r>
-          </w:p>
-          <w:p>
-            <w:pPr>
-              <w:pStyle w:val="PargrafodaLista"/>
-              <w:numPr>
-                <w:ilvl w:val="0"/>
-                <w:numId w:val="2"/>
-              </w:numPr>
-              <w:spacing w:line="360" w:lineRule="auto"/>
-              <w:jc w:val="both"/>
-              <w:rPr>
-                <w:rFonts w:ascii="Times New Roman" w:hAnsi="Times New Roman" w:cs="Times New Roman"/>
-                <w:b w:val="0"/>
-                <w:color w:val="auto"/>
-                <w:sz w:val="24"/>
-                <w:szCs w:val="24"/>
-                <w:lang w:val="pt-PT"/>
-              </w:rPr>
-            </w:pPr>
-            <w:r>
-              <w:rPr>
-                <w:rFonts w:ascii="Times New Roman" w:hAnsi="Times New Roman" w:cs="Times New Roman"/>
-                <w:b w:val="0"/>
-                <w:color w:val="auto"/>
-                <w:sz w:val="24"/>
-                <w:szCs w:val="24"/>
-                <w:lang w:val="pt-PT"/>
-              </w:rPr>
-              <w:t>Criação da classe SeedData que funciona como uma sebenta de dados.</w:t>
-            </w:r>
-          </w:p>
-          <w:p>
-            <w:pPr>
-              <w:pStyle w:val="PargrafodaLista"/>
-              <w:numPr>
-                <w:ilvl w:val="0"/>
-                <w:numId w:val="2"/>
-              </w:numPr>
-              <w:spacing w:line="360" w:lineRule="auto"/>
-              <w:jc w:val="both"/>
-              <w:rPr>
-                <w:rFonts w:ascii="Times New Roman" w:hAnsi="Times New Roman" w:cs="Times New Roman"/>
-                <w:b w:val="0"/>
-                <w:color w:val="auto"/>
-                <w:sz w:val="24"/>
-                <w:szCs w:val="24"/>
-                <w:lang w:val="pt-PT"/>
-              </w:rPr>
-            </w:pPr>
-            <w:r>
-              <w:rPr>
-                <w:rFonts w:ascii="Times New Roman" w:hAnsi="Times New Roman" w:cs="Times New Roman"/>
-                <w:b w:val="0"/>
-                <w:color w:val="auto"/>
-                <w:sz w:val="24"/>
-                <w:szCs w:val="24"/>
-                <w:lang w:val="pt-PT"/>
-              </w:rPr>
-              <w:t>Criação de uma string de conexão “appsettings.json”</w:t>
-            </w:r>
-          </w:p>
-          <w:p>
-            <w:pPr>
-              <w:pStyle w:val="PargrafodaLista"/>
-              <w:numPr>
-                <w:ilvl w:val="0"/>
-                <w:numId w:val="2"/>
-              </w:numPr>
-              <w:spacing w:line="360" w:lineRule="auto"/>
-              <w:jc w:val="both"/>
-              <w:rPr>
-                <w:rFonts w:ascii="Times New Roman" w:hAnsi="Times New Roman" w:cs="Times New Roman"/>
-                <w:b w:val="0"/>
-                <w:color w:val="auto"/>
-                <w:sz w:val="24"/>
-                <w:szCs w:val="24"/>
-                <w:lang w:val="pt-PT"/>
-              </w:rPr>
-            </w:pPr>
-            <w:r>
-              <w:rPr>
-                <w:rFonts w:ascii="Times New Roman" w:hAnsi="Times New Roman" w:cs="Times New Roman"/>
-                <w:b w:val="0"/>
-                <w:color w:val="auto"/>
-                <w:sz w:val="24"/>
-                <w:szCs w:val="24"/>
-                <w:lang w:val="pt-PT"/>
-              </w:rPr>
-              <w:t>Processo de criação de base de dados Migration</w:t>
-            </w:r>
-          </w:p>
-        </w:tc>
-        <w:tc>
-          <w:tcPr>
-            <w:tcW w:w="1332" w:type="pct"/>
-            <w:vAlign w:val="center"/>
-          </w:tcPr>
-          <w:p>
-            <w:pPr>
-              <w:jc w:val="center"/>
               <w:cnfStyle w:val="000000000000" w:firstRow="0" w:lastRow="0" w:firstColumn="0" w:lastColumn="0" w:oddVBand="0" w:evenVBand="0" w:oddHBand="0" w:evenHBand="0" w:firstRowFirstColumn="0" w:firstRowLastColumn="0" w:lastRowFirstColumn="0" w:lastRowLastColumn="0"/>
               <w:rPr>
                 <w:rFonts w:ascii="Times New Roman" w:hAnsi="Times New Roman" w:cs="Times New Roman"/>
@@ -6605,7 +6933,7 @@
                 <w:szCs w:val="24"/>
                 <w:lang w:val="pt-PT"/>
               </w:rPr>
-              <w:t>---</w:t>
+              <w:t>Alteração no layout da página nomeadamente cores.</w:t>
             </w:r>
           </w:p>
         </w:tc>
@@ -6614,7 +6942,18 @@
     <w:p>
       <w:pPr>
         <w:spacing w:line="360" w:lineRule="auto"/>
-        <w:ind w:firstLine="360"/>
+        <w:rPr>
+          <w:rFonts w:ascii="Times New Roman" w:hAnsi="Times New Roman" w:cs="Times New Roman"/>
+          <w:b/>
+          <w:sz w:val="24"/>
+          <w:szCs w:val="24"/>
+          <w:lang w:val="pt-PT"/>
+        </w:rPr>
+      </w:pPr>
+    </w:p>
+    <w:p>
+      <w:pPr>
+        <w:spacing w:line="360" w:lineRule="auto"/>
         <w:rPr>
           <w:rFonts w:ascii="Times New Roman" w:hAnsi="Times New Roman" w:cs="Times New Roman"/>
           <w:b/>
@@ -6636,11 +6975,7 @@
           <w:lang w:val="pt-PT"/>
         </w:rPr>
       </w:pPr>
-    </w:p>
-    <w:p>
-      <w:pPr>
-        <w:spacing w:line="360" w:lineRule="auto"/>
-        <w:ind w:firstLine="360"/>
+      <w:r>
         <w:rPr>
           <w:rFonts w:ascii="Times New Roman" w:hAnsi="Times New Roman" w:cs="Times New Roman"/>
           <w:b/>
@@ -6648,12 +6983,9 @@
           <w:szCs w:val="24"/>
           <w:lang w:val="pt-PT"/>
         </w:rPr>
-      </w:pPr>
-    </w:p>
-    <w:p>
-      <w:pPr>
-        <w:spacing w:line="360" w:lineRule="auto"/>
-        <w:ind w:firstLine="360"/>
+        <w:t>1</w:t>
+      </w:r>
+      <w:r>
         <w:rPr>
           <w:rFonts w:ascii="Times New Roman" w:hAnsi="Times New Roman" w:cs="Times New Roman"/>
           <w:b/>
@@ -6661,17 +6993,7 @@
           <w:szCs w:val="24"/>
           <w:lang w:val="pt-PT"/>
         </w:rPr>
-      </w:pPr>
-      <w:r>
-        <w:rPr>
-          <w:rFonts w:ascii="Times New Roman" w:hAnsi="Times New Roman" w:cs="Times New Roman"/>
-          <w:b/>
-          <w:sz w:val="24"/>
-          <w:szCs w:val="24"/>
-          <w:lang w:val="pt-PT"/>
-        </w:rPr>
-        <w:lastRenderedPageBreak/>
-        <w:t>10</w:t>
+        <w:t>5</w:t>
       </w:r>
       <w:r>
         <w:rPr>
@@ -6809,7 +7131,7 @@
                 <w:szCs w:val="24"/>
                 <w:lang w:val="pt-PT"/>
               </w:rPr>
-              <w:t>2</w:t>
+              <w:t>1</w:t>
             </w:r>
             <w:r>
               <w:rPr>
@@ -6829,7 +7151,7 @@
                 <w:szCs w:val="24"/>
                 <w:lang w:val="pt-PT"/>
               </w:rPr>
-              <w:t xml:space="preserve">00 </w:t>
+              <w:t xml:space="preserve">30 </w:t>
             </w:r>
             <w:r>
               <w:rPr>
@@ -6864,24 +7186,12 @@
             <w:r>
               <w:rPr>
                 <w:rFonts w:ascii="Times New Roman" w:hAnsi="Times New Roman" w:cs="Times New Roman"/>
-                <w:b/>
-                <w:color w:val="auto"/>
-                <w:sz w:val="24"/>
-                <w:szCs w:val="24"/>
-                <w:lang w:val="pt-PT"/>
-              </w:rPr>
-              <w:t>2h3</w:t>
-            </w:r>
-            <w:r>
-              <w:rPr>
-                <w:rFonts w:ascii="Times New Roman" w:hAnsi="Times New Roman" w:cs="Times New Roman"/>
-                <w:b/>
-                <w:color w:val="auto"/>
-                <w:sz w:val="24"/>
-                <w:szCs w:val="24"/>
-                <w:lang w:val="pt-PT"/>
-              </w:rPr>
-              <w:t>0 min</w:t>
+                <w:color w:val="auto"/>
+                <w:sz w:val="24"/>
+                <w:szCs w:val="24"/>
+                <w:lang w:val="pt-PT"/>
+              </w:rPr>
+              <w:t>---</w:t>
             </w:r>
           </w:p>
         </w:tc>
@@ -6924,49 +7234,31 @@
                 <w:szCs w:val="24"/>
                 <w:lang w:val="pt-PT"/>
               </w:rPr>
-              <w:t xml:space="preserve">Aula livre para a realização do </w:t>
-            </w:r>
-            <w:r>
-              <w:rPr>
-                <w:rFonts w:ascii="Times New Roman" w:hAnsi="Times New Roman" w:cs="Times New Roman"/>
-                <w:b w:val="0"/>
-                <w:i/>
-                <w:color w:val="auto"/>
-                <w:sz w:val="24"/>
-                <w:szCs w:val="24"/>
-                <w:lang w:val="pt-PT"/>
-              </w:rPr>
-              <w:t>website</w:t>
-            </w:r>
-            <w:r>
-              <w:rPr>
-                <w:rFonts w:ascii="Times New Roman" w:hAnsi="Times New Roman" w:cs="Times New Roman"/>
-                <w:b w:val="0"/>
-                <w:color w:val="auto"/>
-                <w:sz w:val="24"/>
-                <w:szCs w:val="24"/>
-                <w:lang w:val="pt-PT"/>
-              </w:rPr>
-              <w:t>,</w:t>
-            </w:r>
-            <w:r>
-              <w:rPr>
-                <w:rFonts w:ascii="Times New Roman" w:hAnsi="Times New Roman" w:cs="Times New Roman"/>
-                <w:b w:val="0"/>
-                <w:color w:val="auto"/>
-                <w:sz w:val="24"/>
-                <w:szCs w:val="24"/>
-                <w:lang w:val="pt-PT"/>
-              </w:rPr>
-              <w:t xml:space="preserve"> de modo, a avançar com o projeto.</w:t>
-            </w:r>
-          </w:p>
-        </w:tc>
-        <w:tc>
-          <w:tcPr>
-            <w:tcW w:w="1332" w:type="pct"/>
-            <w:vAlign w:val="center"/>
-          </w:tcPr>
+              <w:t xml:space="preserve">Desenvolvimento dos conteúdos adquiridos na aula </w:t>
+            </w:r>
+            <w:r>
+              <w:rPr>
+                <w:rFonts w:ascii="Times New Roman" w:hAnsi="Times New Roman" w:cs="Times New Roman"/>
+                <w:b w:val="0"/>
+                <w:color w:val="auto"/>
+                <w:sz w:val="24"/>
+                <w:szCs w:val="24"/>
+                <w:lang w:val="pt-PT"/>
+              </w:rPr>
+              <w:t>anterior relativo ao  p</w:t>
+            </w:r>
+            <w:r>
+              <w:rPr>
+                <w:rFonts w:ascii="Times New Roman" w:hAnsi="Times New Roman" w:cs="Times New Roman"/>
+                <w:b w:val="0"/>
+                <w:color w:val="auto"/>
+                <w:sz w:val="24"/>
+                <w:szCs w:val="24"/>
+                <w:lang w:val="pt-PT"/>
+              </w:rPr>
+              <w:t>rojeto “SportsStore” em ASP.NET CORE MVC no VisualStudio.</w:t>
+            </w:r>
+          </w:p>
           <w:p>
             <w:pPr>
               <w:pStyle w:val="PargrafodaLista"/>
@@ -6975,33 +7267,318 @@
                 <w:numId w:val="2"/>
               </w:numPr>
               <w:spacing w:line="360" w:lineRule="auto"/>
+              <w:jc w:val="both"/>
+              <w:rPr>
+                <w:rFonts w:ascii="Times New Roman" w:hAnsi="Times New Roman" w:cs="Times New Roman"/>
+                <w:b w:val="0"/>
+                <w:color w:val="auto"/>
+                <w:sz w:val="24"/>
+                <w:szCs w:val="24"/>
+                <w:lang w:val="pt-PT"/>
+              </w:rPr>
+            </w:pPr>
+            <w:r>
+              <w:rPr>
+                <w:rFonts w:ascii="Times New Roman" w:hAnsi="Times New Roman" w:cs="Times New Roman"/>
+                <w:b w:val="0"/>
+                <w:color w:val="auto"/>
+                <w:sz w:val="24"/>
+                <w:szCs w:val="24"/>
+                <w:lang w:val="pt-PT"/>
+              </w:rPr>
+              <w:t>Alteração da página inicial para a página Products através do startup relativo ao projeto “SportsStore” em ASP.NET CORE MVC no VisualStudio.</w:t>
+            </w:r>
+          </w:p>
+          <w:p>
+            <w:pPr>
+              <w:pStyle w:val="PargrafodaLista"/>
+              <w:numPr>
+                <w:ilvl w:val="0"/>
+                <w:numId w:val="2"/>
+              </w:numPr>
+              <w:spacing w:line="360" w:lineRule="auto"/>
+              <w:jc w:val="both"/>
+              <w:rPr>
+                <w:rFonts w:ascii="Times New Roman" w:hAnsi="Times New Roman" w:cs="Times New Roman"/>
+                <w:b w:val="0"/>
+                <w:color w:val="auto"/>
+                <w:sz w:val="24"/>
+                <w:szCs w:val="24"/>
+                <w:lang w:val="pt-PT"/>
+              </w:rPr>
+            </w:pPr>
+            <w:r>
+              <w:rPr>
+                <w:rFonts w:ascii="Times New Roman" w:hAnsi="Times New Roman" w:cs="Times New Roman"/>
+                <w:b w:val="0"/>
+                <w:color w:val="auto"/>
+                <w:sz w:val="24"/>
+                <w:szCs w:val="24"/>
+                <w:lang w:val="pt-PT"/>
+              </w:rPr>
+              <w:t>Inserção da</w:t>
+            </w:r>
+            <w:r>
+              <w:rPr>
+                <w:rFonts w:ascii="Times New Roman" w:hAnsi="Times New Roman" w:cs="Times New Roman"/>
+                <w:b w:val="0"/>
+                <w:color w:val="auto"/>
+                <w:sz w:val="24"/>
+                <w:szCs w:val="24"/>
+                <w:lang w:val="pt-PT"/>
+              </w:rPr>
+              <w:t xml:space="preserve"> paginação (adicionámos no controlador), deste modo</w:t>
+            </w:r>
+            <w:r>
+              <w:rPr>
+                <w:rFonts w:ascii="Times New Roman" w:hAnsi="Times New Roman" w:cs="Times New Roman"/>
+                <w:b w:val="0"/>
+                <w:color w:val="auto"/>
+                <w:sz w:val="24"/>
+                <w:szCs w:val="24"/>
+                <w:lang w:val="pt-PT"/>
+              </w:rPr>
+              <w:t>,</w:t>
+            </w:r>
+            <w:r>
+              <w:rPr>
+                <w:rFonts w:ascii="Times New Roman" w:hAnsi="Times New Roman" w:cs="Times New Roman"/>
+                <w:b w:val="0"/>
+                <w:color w:val="auto"/>
+                <w:sz w:val="24"/>
+                <w:szCs w:val="24"/>
+                <w:lang w:val="pt-PT"/>
+              </w:rPr>
+              <w:t xml:space="preserve"> conseguimos ver quantos produtos pretendemos por página. (Skip8((page1-1</w:t>
+            </w:r>
+            <w:r>
+              <w:rPr>
+                <w:rFonts w:ascii="Times New Roman" w:hAnsi="Times New Roman" w:cs="Times New Roman"/>
+                <w:b w:val="0"/>
+                <w:color w:val="auto"/>
+                <w:sz w:val="24"/>
+                <w:szCs w:val="24"/>
+                <w:lang w:val="pt-PT"/>
+              </w:rPr>
+              <w:t>)*4)).</w:t>
+            </w:r>
+          </w:p>
+          <w:p>
+            <w:pPr>
+              <w:pStyle w:val="PargrafodaLista"/>
+              <w:numPr>
+                <w:ilvl w:val="0"/>
+                <w:numId w:val="2"/>
+              </w:numPr>
+              <w:spacing w:line="360" w:lineRule="auto"/>
+              <w:jc w:val="both"/>
+              <w:rPr>
+                <w:rFonts w:ascii="Times New Roman" w:hAnsi="Times New Roman" w:cs="Times New Roman"/>
+                <w:b w:val="0"/>
+                <w:color w:val="auto"/>
+                <w:sz w:val="24"/>
+                <w:szCs w:val="24"/>
+                <w:lang w:val="pt-PT"/>
+              </w:rPr>
+            </w:pPr>
+            <w:r>
+              <w:rPr>
+                <w:rFonts w:ascii="Times New Roman" w:hAnsi="Times New Roman" w:cs="Times New Roman"/>
+                <w:b w:val="0"/>
+                <w:color w:val="auto"/>
+                <w:sz w:val="24"/>
+                <w:szCs w:val="24"/>
+                <w:lang w:val="pt-PT"/>
+              </w:rPr>
+              <w:t>Continuação do estudo do con</w:t>
+            </w:r>
+            <w:r>
+              <w:rPr>
+                <w:rFonts w:ascii="Times New Roman" w:hAnsi="Times New Roman" w:cs="Times New Roman"/>
+                <w:b w:val="0"/>
+                <w:color w:val="auto"/>
+                <w:sz w:val="24"/>
+                <w:szCs w:val="24"/>
+                <w:lang w:val="pt-PT"/>
+              </w:rPr>
+              <w:t>ceito</w:t>
+            </w:r>
+            <w:r>
+              <w:rPr>
+                <w:rFonts w:ascii="Times New Roman" w:hAnsi="Times New Roman" w:cs="Times New Roman"/>
+                <w:b w:val="0"/>
+                <w:color w:val="auto"/>
+                <w:sz w:val="24"/>
+                <w:szCs w:val="24"/>
+                <w:lang w:val="pt-PT"/>
+              </w:rPr>
+              <w:t xml:space="preserve"> “Unit Testing”.</w:t>
+            </w:r>
+          </w:p>
+          <w:p>
+            <w:pPr>
+              <w:pStyle w:val="PargrafodaLista"/>
+              <w:numPr>
+                <w:ilvl w:val="0"/>
+                <w:numId w:val="2"/>
+              </w:numPr>
+              <w:spacing w:line="360" w:lineRule="auto"/>
+              <w:jc w:val="both"/>
+              <w:rPr>
+                <w:rFonts w:ascii="Times New Roman" w:hAnsi="Times New Roman" w:cs="Times New Roman"/>
+                <w:b w:val="0"/>
+                <w:color w:val="auto"/>
+                <w:sz w:val="24"/>
+                <w:szCs w:val="24"/>
+                <w:lang w:val="pt-PT"/>
+              </w:rPr>
+            </w:pPr>
+            <w:r>
+              <w:rPr>
+                <w:rFonts w:ascii="Times New Roman" w:hAnsi="Times New Roman" w:cs="Times New Roman"/>
+                <w:b w:val="0"/>
+                <w:color w:val="auto"/>
+                <w:sz w:val="24"/>
+                <w:szCs w:val="24"/>
+                <w:lang w:val="pt-PT"/>
+              </w:rPr>
+              <w:t xml:space="preserve">Introdução ao conceito “Mock”. </w:t>
+            </w:r>
+            <w:r>
+              <w:rPr>
+                <w:rFonts w:ascii="Times New Roman" w:hAnsi="Times New Roman" w:cs="Times New Roman"/>
+                <w:b w:val="0"/>
+                <w:color w:val="auto"/>
+                <w:sz w:val="24"/>
+                <w:szCs w:val="24"/>
+                <w:lang w:val="pt-PT"/>
+              </w:rPr>
+              <w:t>Cri</w:t>
+            </w:r>
+            <w:r>
+              <w:rPr>
+                <w:rFonts w:ascii="Times New Roman" w:hAnsi="Times New Roman" w:cs="Times New Roman"/>
+                <w:b w:val="0"/>
+                <w:color w:val="auto"/>
+                <w:sz w:val="24"/>
+                <w:szCs w:val="24"/>
+                <w:lang w:val="pt-PT"/>
+              </w:rPr>
+              <w:t xml:space="preserve">a um repositório de produtos e executa </w:t>
+            </w:r>
+            <w:r>
+              <w:rPr>
+                <w:rFonts w:ascii="Times New Roman" w:hAnsi="Times New Roman" w:cs="Times New Roman"/>
+                <w:b w:val="0"/>
+                <w:color w:val="auto"/>
+                <w:sz w:val="24"/>
+                <w:szCs w:val="24"/>
+                <w:lang w:val="pt-PT"/>
+              </w:rPr>
+              <w:t>implementações falsas dos componentes da aplicação para podermos testar.</w:t>
+            </w:r>
+          </w:p>
+          <w:p>
+            <w:pPr>
+              <w:pStyle w:val="PargrafodaLista"/>
+              <w:numPr>
+                <w:ilvl w:val="0"/>
+                <w:numId w:val="2"/>
+              </w:numPr>
+              <w:spacing w:line="360" w:lineRule="auto"/>
+              <w:jc w:val="both"/>
+              <w:rPr>
+                <w:rFonts w:ascii="Times New Roman" w:hAnsi="Times New Roman" w:cs="Times New Roman"/>
+                <w:b w:val="0"/>
+                <w:color w:val="auto"/>
+                <w:sz w:val="24"/>
+                <w:szCs w:val="24"/>
+                <w:lang w:val="pt-PT"/>
+              </w:rPr>
+            </w:pPr>
+            <w:r>
+              <w:rPr>
+                <w:rFonts w:ascii="Times New Roman" w:hAnsi="Times New Roman" w:cs="Times New Roman"/>
+                <w:b w:val="0"/>
+                <w:color w:val="auto"/>
+                <w:sz w:val="24"/>
+                <w:szCs w:val="24"/>
+                <w:lang w:val="pt-PT"/>
+              </w:rPr>
+              <w:t>Adicionar referências ao SportsStore.Tests para executar os t</w:t>
+            </w:r>
+            <w:r>
+              <w:rPr>
+                <w:rFonts w:ascii="Times New Roman" w:hAnsi="Times New Roman" w:cs="Times New Roman"/>
+                <w:b w:val="0"/>
+                <w:color w:val="auto"/>
+                <w:sz w:val="24"/>
+                <w:szCs w:val="24"/>
+                <w:lang w:val="pt-PT"/>
+              </w:rPr>
+              <w:t xml:space="preserve">estes de controlador de produto, </w:t>
+            </w:r>
+            <w:r>
+              <w:rPr>
+                <w:rFonts w:ascii="Times New Roman" w:hAnsi="Times New Roman" w:cs="Times New Roman"/>
+                <w:b w:val="0"/>
+                <w:color w:val="auto"/>
+                <w:sz w:val="24"/>
+                <w:szCs w:val="24"/>
+                <w:lang w:val="pt-PT"/>
+              </w:rPr>
+              <w:t>de maneira a</w:t>
+            </w:r>
+            <w:r>
+              <w:rPr>
+                <w:rFonts w:ascii="Times New Roman" w:hAnsi="Times New Roman" w:cs="Times New Roman"/>
+                <w:b w:val="0"/>
+                <w:color w:val="auto"/>
+                <w:sz w:val="24"/>
+                <w:szCs w:val="24"/>
+                <w:lang w:val="pt-PT"/>
+              </w:rPr>
+              <w:t xml:space="preserve"> analis</w:t>
+            </w:r>
+            <w:r>
+              <w:rPr>
+                <w:rFonts w:ascii="Times New Roman" w:hAnsi="Times New Roman" w:cs="Times New Roman"/>
+                <w:b w:val="0"/>
+                <w:color w:val="auto"/>
+                <w:sz w:val="24"/>
+                <w:szCs w:val="24"/>
+                <w:lang w:val="pt-PT"/>
+              </w:rPr>
+              <w:t>ar se obedece às especificações.</w:t>
+            </w:r>
+          </w:p>
+        </w:tc>
+        <w:tc>
+          <w:tcPr>
+            <w:tcW w:w="1332" w:type="pct"/>
+            <w:vAlign w:val="center"/>
+          </w:tcPr>
+          <w:p>
+            <w:pPr>
+              <w:jc w:val="center"/>
               <w:cnfStyle w:val="000000000000" w:firstRow="0" w:lastRow="0" w:firstColumn="0" w:lastColumn="0" w:oddVBand="0" w:evenVBand="0" w:oddHBand="0" w:evenHBand="0" w:firstRowFirstColumn="0" w:firstRowLastColumn="0" w:lastRowFirstColumn="0" w:lastRowLastColumn="0"/>
               <w:rPr>
                 <w:rFonts w:ascii="Times New Roman" w:hAnsi="Times New Roman" w:cs="Times New Roman"/>
-                <w:sz w:val="24"/>
-                <w:szCs w:val="24"/>
-                <w:lang w:val="pt-PT"/>
-              </w:rPr>
-            </w:pPr>
-            <w:r>
-              <w:rPr>
-                <w:rFonts w:ascii="Times New Roman" w:hAnsi="Times New Roman" w:cs="Times New Roman"/>
-                <w:color w:val="auto"/>
-                <w:sz w:val="24"/>
-                <w:szCs w:val="24"/>
-                <w:lang w:val="pt-PT"/>
-              </w:rPr>
-              <w:t xml:space="preserve">Reunião </w:t>
-            </w:r>
-            <w:r>
-              <w:rPr>
-                <w:rFonts w:ascii="Times New Roman" w:hAnsi="Times New Roman" w:cs="Times New Roman"/>
-                <w:color w:val="auto"/>
-                <w:sz w:val="24"/>
-                <w:szCs w:val="24"/>
-                <w:lang w:val="pt-PT"/>
-              </w:rPr>
-              <w:t>de grupo para a distribuição de tarefas.</w:t>
+                <w:color w:val="auto"/>
+                <w:sz w:val="24"/>
+                <w:szCs w:val="24"/>
+                <w:lang w:val="pt-PT"/>
+              </w:rPr>
+            </w:pPr>
+            <w:r>
+              <w:rPr>
+                <w:rFonts w:ascii="Times New Roman" w:hAnsi="Times New Roman" w:cs="Times New Roman"/>
+                <w:color w:val="auto"/>
+                <w:sz w:val="24"/>
+                <w:szCs w:val="24"/>
+                <w:lang w:val="pt-PT"/>
+              </w:rPr>
+              <w:t>---</w:t>
             </w:r>
           </w:p>
         </w:tc>
@@ -7009,20 +7586,877 @@
     </w:tbl>
     <w:p>
       <w:pPr>
-        <w:rPr>
+        <w:spacing w:line="360" w:lineRule="auto"/>
+        <w:rPr>
+          <w:rFonts w:ascii="Times New Roman" w:hAnsi="Times New Roman" w:cs="Times New Roman"/>
+          <w:b/>
+          <w:sz w:val="24"/>
+          <w:szCs w:val="24"/>
           <w:lang w:val="pt-PT"/>
         </w:rPr>
       </w:pPr>
     </w:p>
     <w:p>
       <w:pPr>
-        <w:rPr>
+        <w:spacing w:line="360" w:lineRule="auto"/>
+        <w:ind w:firstLine="360"/>
+        <w:rPr>
+          <w:rFonts w:ascii="Times New Roman" w:hAnsi="Times New Roman" w:cs="Times New Roman"/>
+          <w:b/>
+          <w:sz w:val="24"/>
+          <w:szCs w:val="24"/>
+          <w:lang w:val="pt-PT"/>
+        </w:rPr>
+      </w:pPr>
+      <w:r>
+        <w:rPr>
+          <w:rFonts w:ascii="Times New Roman" w:hAnsi="Times New Roman" w:cs="Times New Roman"/>
+          <w:b/>
+          <w:sz w:val="24"/>
+          <w:szCs w:val="24"/>
+          <w:lang w:val="pt-PT"/>
+        </w:rPr>
+        <w:lastRenderedPageBreak/>
+        <w:t>1</w:t>
+      </w:r>
+      <w:r>
+        <w:rPr>
+          <w:rFonts w:ascii="Times New Roman" w:hAnsi="Times New Roman" w:cs="Times New Roman"/>
+          <w:b/>
+          <w:sz w:val="24"/>
+          <w:szCs w:val="24"/>
+          <w:lang w:val="pt-PT"/>
+        </w:rPr>
+        <w:t>6</w:t>
+      </w:r>
+      <w:r>
+        <w:rPr>
+          <w:rFonts w:ascii="Times New Roman" w:hAnsi="Times New Roman" w:cs="Times New Roman"/>
+          <w:b/>
+          <w:sz w:val="24"/>
+          <w:szCs w:val="24"/>
+          <w:lang w:val="pt-PT"/>
+        </w:rPr>
+        <w:t xml:space="preserve"> de </w:t>
+      </w:r>
+      <w:r>
+        <w:rPr>
+          <w:rFonts w:ascii="Times New Roman" w:hAnsi="Times New Roman" w:cs="Times New Roman"/>
+          <w:b/>
+          <w:sz w:val="24"/>
+          <w:szCs w:val="24"/>
+          <w:lang w:val="pt-PT"/>
+        </w:rPr>
+        <w:t>Novembro</w:t>
+      </w:r>
+      <w:r>
+        <w:rPr>
+          <w:rFonts w:ascii="Times New Roman" w:hAnsi="Times New Roman" w:cs="Times New Roman"/>
+          <w:b/>
+          <w:sz w:val="24"/>
+          <w:szCs w:val="24"/>
+          <w:lang w:val="pt-PT"/>
+        </w:rPr>
+        <w:t xml:space="preserve"> de 2017</w:t>
+      </w:r>
+    </w:p>
+    <w:tbl>
+      <w:tblPr>
+        <w:tblStyle w:val="TabeladeGrelha6Colorida-Destaque3"/>
+        <w:tblW w:w="5000" w:type="pct"/>
+        <w:tblCellMar>
+          <w:left w:w="113" w:type="dxa"/>
+        </w:tblCellMar>
+        <w:tblLook w:val="04A0" w:firstRow="1" w:lastRow="0" w:firstColumn="1" w:lastColumn="0" w:noHBand="0" w:noVBand="1"/>
+      </w:tblPr>
+      <w:tblGrid>
+        <w:gridCol w:w="6231"/>
+        <w:gridCol w:w="2263"/>
+      </w:tblGrid>
+      <w:tr>
+        <w:trPr>
+          <w:cnfStyle w:val="100000000000" w:firstRow="1" w:lastRow="0" w:firstColumn="0" w:lastColumn="0" w:oddVBand="0" w:evenVBand="0" w:oddHBand="0" w:evenHBand="0" w:firstRowFirstColumn="0" w:firstRowLastColumn="0" w:lastRowFirstColumn="0" w:lastRowLastColumn="0"/>
+          <w:trHeight w:val="397"/>
+        </w:trPr>
+        <w:tc>
+          <w:tcPr>
+            <w:cnfStyle w:val="001000000000" w:firstRow="0" w:lastRow="0" w:firstColumn="1" w:lastColumn="0" w:oddVBand="0" w:evenVBand="0" w:oddHBand="0" w:evenHBand="0" w:firstRowFirstColumn="0" w:firstRowLastColumn="0" w:lastRowFirstColumn="0" w:lastRowLastColumn="0"/>
+            <w:tcW w:w="3668" w:type="pct"/>
+            <w:vAlign w:val="center"/>
+          </w:tcPr>
+          <w:p>
+            <w:pPr>
+              <w:jc w:val="center"/>
+              <w:rPr>
+                <w:rFonts w:ascii="Times New Roman" w:hAnsi="Times New Roman" w:cs="Times New Roman"/>
+                <w:color w:val="auto"/>
+                <w:sz w:val="24"/>
+                <w:szCs w:val="24"/>
+                <w:lang w:val="pt-PT"/>
+              </w:rPr>
+            </w:pPr>
+            <w:r>
+              <w:rPr>
+                <w:rFonts w:ascii="Times New Roman" w:hAnsi="Times New Roman" w:cs="Times New Roman"/>
+                <w:color w:val="auto"/>
+                <w:sz w:val="24"/>
+                <w:szCs w:val="24"/>
+                <w:lang w:val="pt-PT"/>
+              </w:rPr>
+              <w:t>Tempo Gasto (Aula)</w:t>
+            </w:r>
+          </w:p>
+        </w:tc>
+        <w:tc>
+          <w:tcPr>
+            <w:tcW w:w="1332" w:type="pct"/>
+            <w:vAlign w:val="center"/>
+          </w:tcPr>
+          <w:p>
+            <w:pPr>
+              <w:jc w:val="center"/>
+              <w:cnfStyle w:val="100000000000" w:firstRow="1" w:lastRow="0" w:firstColumn="0" w:lastColumn="0" w:oddVBand="0" w:evenVBand="0" w:oddHBand="0" w:evenHBand="0" w:firstRowFirstColumn="0" w:firstRowLastColumn="0" w:lastRowFirstColumn="0" w:lastRowLastColumn="0"/>
+              <w:rPr>
+                <w:rFonts w:ascii="Times New Roman" w:hAnsi="Times New Roman" w:cs="Times New Roman"/>
+                <w:color w:val="auto"/>
+                <w:sz w:val="24"/>
+                <w:szCs w:val="24"/>
+                <w:lang w:val="pt-PT"/>
+              </w:rPr>
+            </w:pPr>
+            <w:r>
+              <w:rPr>
+                <w:rFonts w:ascii="Times New Roman" w:hAnsi="Times New Roman" w:cs="Times New Roman"/>
+                <w:color w:val="auto"/>
+                <w:sz w:val="24"/>
+                <w:szCs w:val="24"/>
+                <w:lang w:val="pt-PT"/>
+              </w:rPr>
+              <w:t>Tempo Gasto (Fora de Aula)</w:t>
+            </w:r>
+          </w:p>
+        </w:tc>
+      </w:tr>
+      <w:tr>
+        <w:trPr>
+          <w:cnfStyle w:val="000000100000" w:firstRow="0" w:lastRow="0" w:firstColumn="0" w:lastColumn="0" w:oddVBand="0" w:evenVBand="0" w:oddHBand="1" w:evenHBand="0" w:firstRowFirstColumn="0" w:firstRowLastColumn="0" w:lastRowFirstColumn="0" w:lastRowLastColumn="0"/>
+          <w:trHeight w:val="397"/>
+        </w:trPr>
+        <w:tc>
+          <w:tcPr>
+            <w:cnfStyle w:val="001000000000" w:firstRow="0" w:lastRow="0" w:firstColumn="1" w:lastColumn="0" w:oddVBand="0" w:evenVBand="0" w:oddHBand="0" w:evenHBand="0" w:firstRowFirstColumn="0" w:firstRowLastColumn="0" w:lastRowFirstColumn="0" w:lastRowLastColumn="0"/>
+            <w:tcW w:w="3668" w:type="pct"/>
+            <w:vAlign w:val="center"/>
+          </w:tcPr>
+          <w:p>
+            <w:pPr>
+              <w:jc w:val="center"/>
+              <w:rPr>
+                <w:rFonts w:ascii="Times New Roman" w:hAnsi="Times New Roman" w:cs="Times New Roman"/>
+                <w:color w:val="auto"/>
+                <w:sz w:val="24"/>
+                <w:szCs w:val="24"/>
+                <w:lang w:val="pt-PT"/>
+              </w:rPr>
+            </w:pPr>
+            <w:r>
+              <w:rPr>
+                <w:rFonts w:ascii="Times New Roman" w:hAnsi="Times New Roman" w:cs="Times New Roman"/>
+                <w:color w:val="auto"/>
+                <w:sz w:val="24"/>
+                <w:szCs w:val="24"/>
+                <w:lang w:val="pt-PT"/>
+              </w:rPr>
+              <w:t>1</w:t>
+            </w:r>
+            <w:r>
+              <w:rPr>
+                <w:rFonts w:ascii="Times New Roman" w:hAnsi="Times New Roman" w:cs="Times New Roman"/>
+                <w:color w:val="auto"/>
+                <w:sz w:val="24"/>
+                <w:szCs w:val="24"/>
+                <w:lang w:val="pt-PT"/>
+              </w:rPr>
+              <w:t>h</w:t>
+            </w:r>
+            <w:r>
+              <w:rPr>
+                <w:rFonts w:ascii="Times New Roman" w:hAnsi="Times New Roman" w:cs="Times New Roman"/>
+                <w:color w:val="auto"/>
+                <w:sz w:val="24"/>
+                <w:szCs w:val="24"/>
+                <w:lang w:val="pt-PT"/>
+              </w:rPr>
+              <w:t xml:space="preserve">30 </w:t>
+            </w:r>
+            <w:r>
+              <w:rPr>
+                <w:rFonts w:ascii="Times New Roman" w:hAnsi="Times New Roman" w:cs="Times New Roman"/>
+                <w:color w:val="auto"/>
+                <w:sz w:val="24"/>
+                <w:szCs w:val="24"/>
+                <w:lang w:val="pt-PT"/>
+              </w:rPr>
+              <w:t>min</w:t>
+            </w:r>
+          </w:p>
+        </w:tc>
+        <w:tc>
+          <w:tcPr>
+            <w:tcW w:w="1332" w:type="pct"/>
+            <w:vAlign w:val="center"/>
+          </w:tcPr>
+          <w:p>
+            <w:pPr>
+              <w:jc w:val="center"/>
+              <w:cnfStyle w:val="000000100000" w:firstRow="0" w:lastRow="0" w:firstColumn="0" w:lastColumn="0" w:oddVBand="0" w:evenVBand="0" w:oddHBand="1" w:evenHBand="0" w:firstRowFirstColumn="0" w:firstRowLastColumn="0" w:lastRowFirstColumn="0" w:lastRowLastColumn="0"/>
+              <w:rPr>
+                <w:rFonts w:ascii="Times New Roman" w:hAnsi="Times New Roman" w:cs="Times New Roman"/>
+                <w:b/>
+                <w:color w:val="auto"/>
+                <w:sz w:val="24"/>
+                <w:szCs w:val="24"/>
+                <w:lang w:val="pt-PT"/>
+              </w:rPr>
+            </w:pPr>
+            <w:r>
+              <w:rPr>
+                <w:rFonts w:ascii="Times New Roman" w:hAnsi="Times New Roman" w:cs="Times New Roman"/>
+                <w:color w:val="auto"/>
+                <w:sz w:val="24"/>
+                <w:szCs w:val="24"/>
+                <w:lang w:val="pt-PT"/>
+              </w:rPr>
+              <w:t>---</w:t>
+            </w:r>
+          </w:p>
+        </w:tc>
+      </w:tr>
+      <w:tr>
+        <w:trPr>
+          <w:cantSplit/>
+          <w:trHeight w:val="58"/>
+        </w:trPr>
+        <w:tc>
+          <w:tcPr>
+            <w:cnfStyle w:val="001000000000" w:firstRow="0" w:lastRow="0" w:firstColumn="1" w:lastColumn="0" w:oddVBand="0" w:evenVBand="0" w:oddHBand="0" w:evenHBand="0" w:firstRowFirstColumn="0" w:firstRowLastColumn="0" w:lastRowFirstColumn="0" w:lastRowLastColumn="0"/>
+            <w:tcW w:w="3668" w:type="pct"/>
+            <w:vAlign w:val="center"/>
+          </w:tcPr>
+          <w:p>
+            <w:pPr>
+              <w:pStyle w:val="PargrafodaLista"/>
+              <w:numPr>
+                <w:ilvl w:val="0"/>
+                <w:numId w:val="2"/>
+              </w:numPr>
+              <w:spacing w:line="360" w:lineRule="auto"/>
+              <w:jc w:val="both"/>
+              <w:rPr>
+                <w:rFonts w:ascii="Times New Roman" w:hAnsi="Times New Roman" w:cs="Times New Roman"/>
+                <w:b w:val="0"/>
+                <w:color w:val="auto"/>
+                <w:sz w:val="24"/>
+                <w:szCs w:val="24"/>
+                <w:lang w:val="pt-PT"/>
+              </w:rPr>
+            </w:pPr>
+            <w:r>
+              <w:rPr>
+                <w:rFonts w:ascii="Times New Roman" w:hAnsi="Times New Roman" w:cs="Times New Roman"/>
+                <w:b w:val="0"/>
+                <w:color w:val="auto"/>
+                <w:sz w:val="24"/>
+                <w:szCs w:val="24"/>
+                <w:lang w:val="pt-PT"/>
+              </w:rPr>
+              <w:t xml:space="preserve">Desenvolvimento dos conteúdos adquiridos na aula anterior relativo ao  projeto “SportsStore” em ASP.NET CORE MVC no VisualStudio. </w:t>
+            </w:r>
+          </w:p>
+          <w:p>
+            <w:pPr>
+              <w:pStyle w:val="PargrafodaLista"/>
+              <w:numPr>
+                <w:ilvl w:val="0"/>
+                <w:numId w:val="2"/>
+              </w:numPr>
+              <w:spacing w:line="360" w:lineRule="auto"/>
+              <w:jc w:val="both"/>
+              <w:rPr>
+                <w:rFonts w:ascii="Times New Roman" w:hAnsi="Times New Roman" w:cs="Times New Roman"/>
+                <w:b w:val="0"/>
+                <w:color w:val="auto"/>
+                <w:sz w:val="24"/>
+                <w:szCs w:val="24"/>
+                <w:lang w:val="pt-PT"/>
+              </w:rPr>
+            </w:pPr>
+            <w:r>
+              <w:rPr>
+                <w:rFonts w:ascii="Times New Roman" w:hAnsi="Times New Roman" w:cs="Times New Roman"/>
+                <w:b w:val="0"/>
+                <w:color w:val="auto"/>
+                <w:sz w:val="24"/>
+                <w:szCs w:val="24"/>
+                <w:lang w:val="pt-PT"/>
+              </w:rPr>
+              <w:t>Adição de uma pasta “ViewModel” dentro da pasta “Models” com a informação da paginação atual (nº de páginas).</w:t>
+            </w:r>
+          </w:p>
+          <w:p>
+            <w:pPr>
+              <w:pStyle w:val="PargrafodaLista"/>
+              <w:numPr>
+                <w:ilvl w:val="0"/>
+                <w:numId w:val="2"/>
+              </w:numPr>
+              <w:spacing w:line="360" w:lineRule="auto"/>
+              <w:jc w:val="both"/>
+              <w:rPr>
+                <w:rFonts w:ascii="Times New Roman" w:hAnsi="Times New Roman" w:cs="Times New Roman"/>
+                <w:b w:val="0"/>
+                <w:color w:val="auto"/>
+                <w:sz w:val="24"/>
+                <w:szCs w:val="24"/>
+                <w:lang w:val="pt-PT"/>
+              </w:rPr>
+            </w:pPr>
+            <w:r>
+              <w:rPr>
+                <w:rFonts w:ascii="Times New Roman" w:hAnsi="Times New Roman" w:cs="Times New Roman"/>
+                <w:b w:val="0"/>
+                <w:color w:val="auto"/>
+                <w:sz w:val="24"/>
+                <w:szCs w:val="24"/>
+                <w:lang w:val="pt-PT"/>
+              </w:rPr>
+              <w:t>Criação de uma classe designada “PagingInfo”.</w:t>
+            </w:r>
+          </w:p>
+          <w:p>
+            <w:pPr>
+              <w:pStyle w:val="PargrafodaLista"/>
+              <w:numPr>
+                <w:ilvl w:val="0"/>
+                <w:numId w:val="2"/>
+              </w:numPr>
+              <w:spacing w:line="360" w:lineRule="auto"/>
+              <w:jc w:val="both"/>
+              <w:rPr>
+                <w:rFonts w:ascii="Times New Roman" w:hAnsi="Times New Roman" w:cs="Times New Roman"/>
+                <w:b w:val="0"/>
+                <w:color w:val="auto"/>
+                <w:sz w:val="24"/>
+                <w:szCs w:val="24"/>
+                <w:lang w:val="pt-PT"/>
+              </w:rPr>
+            </w:pPr>
+            <w:r>
+              <w:rPr>
+                <w:rFonts w:ascii="Times New Roman" w:hAnsi="Times New Roman" w:cs="Times New Roman"/>
+                <w:b w:val="0"/>
+                <w:color w:val="auto"/>
+                <w:sz w:val="24"/>
+                <w:szCs w:val="24"/>
+                <w:lang w:val="pt-PT"/>
+              </w:rPr>
+              <w:t>Criação de uma pasta “Infrastructure”</w:t>
+            </w:r>
+          </w:p>
+          <w:p>
+            <w:pPr>
+              <w:pStyle w:val="PargrafodaLista"/>
+              <w:numPr>
+                <w:ilvl w:val="0"/>
+                <w:numId w:val="2"/>
+              </w:numPr>
+              <w:spacing w:line="360" w:lineRule="auto"/>
+              <w:jc w:val="both"/>
+              <w:rPr>
+                <w:rFonts w:ascii="Times New Roman" w:hAnsi="Times New Roman" w:cs="Times New Roman"/>
+                <w:b w:val="0"/>
+                <w:color w:val="auto"/>
+                <w:sz w:val="24"/>
+                <w:szCs w:val="24"/>
+                <w:lang w:val="pt-PT"/>
+              </w:rPr>
+            </w:pPr>
+            <w:r>
+              <w:rPr>
+                <w:rFonts w:ascii="Times New Roman" w:hAnsi="Times New Roman" w:cs="Times New Roman"/>
+                <w:b w:val="0"/>
+                <w:color w:val="auto"/>
+                <w:sz w:val="24"/>
+                <w:szCs w:val="24"/>
+                <w:lang w:val="pt-PT"/>
+              </w:rPr>
+              <w:t>Introdução ao conceito de “Tag Helpers” e aplicação dos mesmos. Este conceito irá ser uma page link que tem como objetivo desenhar os links em todas as páginas.</w:t>
+            </w:r>
+          </w:p>
+        </w:tc>
+        <w:tc>
+          <w:tcPr>
+            <w:tcW w:w="1332" w:type="pct"/>
+            <w:vAlign w:val="center"/>
+          </w:tcPr>
+          <w:p>
+            <w:pPr>
+              <w:jc w:val="center"/>
+              <w:cnfStyle w:val="000000000000" w:firstRow="0" w:lastRow="0" w:firstColumn="0" w:lastColumn="0" w:oddVBand="0" w:evenVBand="0" w:oddHBand="0" w:evenHBand="0" w:firstRowFirstColumn="0" w:firstRowLastColumn="0" w:lastRowFirstColumn="0" w:lastRowLastColumn="0"/>
+              <w:rPr>
+                <w:rFonts w:ascii="Times New Roman" w:hAnsi="Times New Roman" w:cs="Times New Roman"/>
+                <w:color w:val="auto"/>
+                <w:sz w:val="24"/>
+                <w:szCs w:val="24"/>
+                <w:lang w:val="pt-PT"/>
+              </w:rPr>
+            </w:pPr>
+            <w:r>
+              <w:rPr>
+                <w:rFonts w:ascii="Times New Roman" w:hAnsi="Times New Roman" w:cs="Times New Roman"/>
+                <w:color w:val="auto"/>
+                <w:sz w:val="24"/>
+                <w:szCs w:val="24"/>
+                <w:lang w:val="pt-PT"/>
+              </w:rPr>
+              <w:t>---</w:t>
+            </w:r>
+          </w:p>
+        </w:tc>
+      </w:tr>
+    </w:tbl>
+    <w:p>
+      <w:pPr>
+        <w:spacing w:line="360" w:lineRule="auto"/>
+        <w:ind w:firstLine="360"/>
+        <w:rPr>
+          <w:rFonts w:ascii="Times New Roman" w:hAnsi="Times New Roman" w:cs="Times New Roman"/>
+          <w:b/>
+          <w:sz w:val="24"/>
+          <w:szCs w:val="24"/>
           <w:lang w:val="pt-PT"/>
         </w:rPr>
       </w:pPr>
     </w:p>
     <w:p>
       <w:pPr>
+        <w:spacing w:line="360" w:lineRule="auto"/>
+        <w:ind w:firstLine="360"/>
+        <w:rPr>
+          <w:rFonts w:ascii="Times New Roman" w:hAnsi="Times New Roman" w:cs="Times New Roman"/>
+          <w:b/>
+          <w:sz w:val="24"/>
+          <w:szCs w:val="24"/>
+          <w:lang w:val="pt-PT"/>
+        </w:rPr>
+      </w:pPr>
+      <w:r>
+        <w:rPr>
+          <w:rFonts w:ascii="Times New Roman" w:hAnsi="Times New Roman" w:cs="Times New Roman"/>
+          <w:b/>
+          <w:sz w:val="24"/>
+          <w:szCs w:val="24"/>
+          <w:lang w:val="pt-PT"/>
+        </w:rPr>
+        <w:t>1</w:t>
+      </w:r>
+      <w:r>
+        <w:rPr>
+          <w:rFonts w:ascii="Times New Roman" w:hAnsi="Times New Roman" w:cs="Times New Roman"/>
+          <w:b/>
+          <w:sz w:val="24"/>
+          <w:szCs w:val="24"/>
+          <w:lang w:val="pt-PT"/>
+        </w:rPr>
+        <w:t>7</w:t>
+      </w:r>
+      <w:r>
+        <w:rPr>
+          <w:rFonts w:ascii="Times New Roman" w:hAnsi="Times New Roman" w:cs="Times New Roman"/>
+          <w:b/>
+          <w:sz w:val="24"/>
+          <w:szCs w:val="24"/>
+          <w:lang w:val="pt-PT"/>
+        </w:rPr>
+        <w:t xml:space="preserve"> de </w:t>
+      </w:r>
+      <w:r>
+        <w:rPr>
+          <w:rFonts w:ascii="Times New Roman" w:hAnsi="Times New Roman" w:cs="Times New Roman"/>
+          <w:b/>
+          <w:sz w:val="24"/>
+          <w:szCs w:val="24"/>
+          <w:lang w:val="pt-PT"/>
+        </w:rPr>
+        <w:t>Novembro</w:t>
+      </w:r>
+      <w:r>
+        <w:rPr>
+          <w:rFonts w:ascii="Times New Roman" w:hAnsi="Times New Roman" w:cs="Times New Roman"/>
+          <w:b/>
+          <w:sz w:val="24"/>
+          <w:szCs w:val="24"/>
+          <w:lang w:val="pt-PT"/>
+        </w:rPr>
+        <w:t xml:space="preserve"> de 2017</w:t>
+      </w:r>
+    </w:p>
+    <w:tbl>
+      <w:tblPr>
+        <w:tblStyle w:val="TabeladeGrelha6Colorida-Destaque3"/>
+        <w:tblW w:w="5000" w:type="pct"/>
+        <w:tblCellMar>
+          <w:left w:w="113" w:type="dxa"/>
+        </w:tblCellMar>
+        <w:tblLook w:val="04A0" w:firstRow="1" w:lastRow="0" w:firstColumn="1" w:lastColumn="0" w:noHBand="0" w:noVBand="1"/>
+      </w:tblPr>
+      <w:tblGrid>
+        <w:gridCol w:w="3398"/>
+        <w:gridCol w:w="5096"/>
+      </w:tblGrid>
+      <w:tr>
+        <w:trPr>
+          <w:cnfStyle w:val="100000000000" w:firstRow="1" w:lastRow="0" w:firstColumn="0" w:lastColumn="0" w:oddVBand="0" w:evenVBand="0" w:oddHBand="0" w:evenHBand="0" w:firstRowFirstColumn="0" w:firstRowLastColumn="0" w:lastRowFirstColumn="0" w:lastRowLastColumn="0"/>
+          <w:trHeight w:val="397"/>
+        </w:trPr>
+        <w:tc>
+          <w:tcPr>
+            <w:cnfStyle w:val="001000000000" w:firstRow="0" w:lastRow="0" w:firstColumn="1" w:lastColumn="0" w:oddVBand="0" w:evenVBand="0" w:oddHBand="0" w:evenHBand="0" w:firstRowFirstColumn="0" w:firstRowLastColumn="0" w:lastRowFirstColumn="0" w:lastRowLastColumn="0"/>
+            <w:tcW w:w="2000" w:type="pct"/>
+            <w:vAlign w:val="center"/>
+          </w:tcPr>
+          <w:p>
+            <w:pPr>
+              <w:jc w:val="center"/>
+              <w:rPr>
+                <w:rFonts w:ascii="Times New Roman" w:hAnsi="Times New Roman" w:cs="Times New Roman"/>
+                <w:color w:val="auto"/>
+                <w:sz w:val="24"/>
+                <w:szCs w:val="24"/>
+                <w:lang w:val="pt-PT"/>
+              </w:rPr>
+            </w:pPr>
+            <w:r>
+              <w:rPr>
+                <w:rFonts w:ascii="Times New Roman" w:hAnsi="Times New Roman" w:cs="Times New Roman"/>
+                <w:color w:val="auto"/>
+                <w:sz w:val="24"/>
+                <w:szCs w:val="24"/>
+                <w:lang w:val="pt-PT"/>
+              </w:rPr>
+              <w:t>Tempo Gasto (Aula)</w:t>
+            </w:r>
+          </w:p>
+        </w:tc>
+        <w:tc>
+          <w:tcPr>
+            <w:tcW w:w="3000" w:type="pct"/>
+            <w:vAlign w:val="center"/>
+          </w:tcPr>
+          <w:p>
+            <w:pPr>
+              <w:jc w:val="center"/>
+              <w:cnfStyle w:val="100000000000" w:firstRow="1" w:lastRow="0" w:firstColumn="0" w:lastColumn="0" w:oddVBand="0" w:evenVBand="0" w:oddHBand="0" w:evenHBand="0" w:firstRowFirstColumn="0" w:firstRowLastColumn="0" w:lastRowFirstColumn="0" w:lastRowLastColumn="0"/>
+              <w:rPr>
+                <w:rFonts w:ascii="Times New Roman" w:hAnsi="Times New Roman" w:cs="Times New Roman"/>
+                <w:color w:val="auto"/>
+                <w:sz w:val="24"/>
+                <w:szCs w:val="24"/>
+                <w:lang w:val="pt-PT"/>
+              </w:rPr>
+            </w:pPr>
+            <w:r>
+              <w:rPr>
+                <w:rFonts w:ascii="Times New Roman" w:hAnsi="Times New Roman" w:cs="Times New Roman"/>
+                <w:color w:val="auto"/>
+                <w:sz w:val="24"/>
+                <w:szCs w:val="24"/>
+                <w:lang w:val="pt-PT"/>
+              </w:rPr>
+              <w:t>Tempo Gasto (Fora de Aula)</w:t>
+            </w:r>
+          </w:p>
+        </w:tc>
+      </w:tr>
+      <w:tr>
+        <w:trPr>
+          <w:cnfStyle w:val="000000100000" w:firstRow="0" w:lastRow="0" w:firstColumn="0" w:lastColumn="0" w:oddVBand="0" w:evenVBand="0" w:oddHBand="1" w:evenHBand="0" w:firstRowFirstColumn="0" w:firstRowLastColumn="0" w:lastRowFirstColumn="0" w:lastRowLastColumn="0"/>
+          <w:trHeight w:val="397"/>
+        </w:trPr>
+        <w:tc>
+          <w:tcPr>
+            <w:cnfStyle w:val="001000000000" w:firstRow="0" w:lastRow="0" w:firstColumn="1" w:lastColumn="0" w:oddVBand="0" w:evenVBand="0" w:oddHBand="0" w:evenHBand="0" w:firstRowFirstColumn="0" w:firstRowLastColumn="0" w:lastRowFirstColumn="0" w:lastRowLastColumn="0"/>
+            <w:tcW w:w="2000" w:type="pct"/>
+            <w:vAlign w:val="center"/>
+          </w:tcPr>
+          <w:p>
+            <w:pPr>
+              <w:jc w:val="center"/>
+              <w:rPr>
+                <w:rFonts w:ascii="Times New Roman" w:hAnsi="Times New Roman" w:cs="Times New Roman"/>
+                <w:color w:val="auto"/>
+                <w:sz w:val="24"/>
+                <w:szCs w:val="24"/>
+                <w:lang w:val="pt-PT"/>
+              </w:rPr>
+            </w:pPr>
+            <w:r>
+              <w:rPr>
+                <w:rFonts w:ascii="Times New Roman" w:hAnsi="Times New Roman" w:cs="Times New Roman"/>
+                <w:color w:val="auto"/>
+                <w:sz w:val="24"/>
+                <w:szCs w:val="24"/>
+                <w:lang w:val="pt-PT"/>
+              </w:rPr>
+              <w:t>2</w:t>
+            </w:r>
+            <w:r>
+              <w:rPr>
+                <w:rFonts w:ascii="Times New Roman" w:hAnsi="Times New Roman" w:cs="Times New Roman"/>
+                <w:color w:val="auto"/>
+                <w:sz w:val="24"/>
+                <w:szCs w:val="24"/>
+                <w:lang w:val="pt-PT"/>
+              </w:rPr>
+              <w:t>h</w:t>
+            </w:r>
+            <w:r>
+              <w:rPr>
+                <w:rFonts w:ascii="Times New Roman" w:hAnsi="Times New Roman" w:cs="Times New Roman"/>
+                <w:color w:val="auto"/>
+                <w:sz w:val="24"/>
+                <w:szCs w:val="24"/>
+                <w:lang w:val="pt-PT"/>
+              </w:rPr>
+              <w:t>0</w:t>
+            </w:r>
+            <w:r>
+              <w:rPr>
+                <w:rFonts w:ascii="Times New Roman" w:hAnsi="Times New Roman" w:cs="Times New Roman"/>
+                <w:color w:val="auto"/>
+                <w:sz w:val="24"/>
+                <w:szCs w:val="24"/>
+                <w:lang w:val="pt-PT"/>
+              </w:rPr>
+              <w:t xml:space="preserve">0 </w:t>
+            </w:r>
+            <w:r>
+              <w:rPr>
+                <w:rFonts w:ascii="Times New Roman" w:hAnsi="Times New Roman" w:cs="Times New Roman"/>
+                <w:color w:val="auto"/>
+                <w:sz w:val="24"/>
+                <w:szCs w:val="24"/>
+                <w:lang w:val="pt-PT"/>
+              </w:rPr>
+              <w:t>min</w:t>
+            </w:r>
+          </w:p>
+        </w:tc>
+        <w:tc>
+          <w:tcPr>
+            <w:tcW w:w="3000" w:type="pct"/>
+            <w:vAlign w:val="center"/>
+          </w:tcPr>
+          <w:p>
+            <w:pPr>
+              <w:jc w:val="center"/>
+              <w:cnfStyle w:val="000000100000" w:firstRow="0" w:lastRow="0" w:firstColumn="0" w:lastColumn="0" w:oddVBand="0" w:evenVBand="0" w:oddHBand="1" w:evenHBand="0" w:firstRowFirstColumn="0" w:firstRowLastColumn="0" w:lastRowFirstColumn="0" w:lastRowLastColumn="0"/>
+              <w:rPr>
+                <w:rFonts w:ascii="Times New Roman" w:hAnsi="Times New Roman" w:cs="Times New Roman"/>
+                <w:b/>
+                <w:color w:val="auto"/>
+                <w:sz w:val="24"/>
+                <w:szCs w:val="24"/>
+                <w:lang w:val="pt-PT"/>
+              </w:rPr>
+            </w:pPr>
+            <w:r>
+              <w:rPr>
+                <w:rFonts w:ascii="Times New Roman" w:hAnsi="Times New Roman" w:cs="Times New Roman"/>
+                <w:b/>
+                <w:color w:val="auto"/>
+                <w:sz w:val="24"/>
+                <w:szCs w:val="24"/>
+                <w:lang w:val="pt-PT"/>
+              </w:rPr>
+              <w:t>3h00 min</w:t>
+            </w:r>
+          </w:p>
+        </w:tc>
+      </w:tr>
+      <w:tr>
+        <w:trPr>
+          <w:cantSplit/>
+          <w:trHeight w:val="1194"/>
+        </w:trPr>
+        <w:tc>
+          <w:tcPr>
+            <w:cnfStyle w:val="001000000000" w:firstRow="0" w:lastRow="0" w:firstColumn="1" w:lastColumn="0" w:oddVBand="0" w:evenVBand="0" w:oddHBand="0" w:evenHBand="0" w:firstRowFirstColumn="0" w:firstRowLastColumn="0" w:lastRowFirstColumn="0" w:lastRowLastColumn="0"/>
+            <w:tcW w:w="2000" w:type="pct"/>
+            <w:vAlign w:val="center"/>
+          </w:tcPr>
+          <w:p>
+            <w:pPr>
+              <w:pStyle w:val="PargrafodaLista"/>
+              <w:numPr>
+                <w:ilvl w:val="0"/>
+                <w:numId w:val="2"/>
+              </w:numPr>
+              <w:spacing w:line="360" w:lineRule="auto"/>
+              <w:jc w:val="both"/>
+              <w:rPr>
+                <w:rFonts w:ascii="Times New Roman" w:hAnsi="Times New Roman" w:cs="Times New Roman"/>
+                <w:b w:val="0"/>
+                <w:color w:val="auto"/>
+                <w:sz w:val="24"/>
+                <w:szCs w:val="24"/>
+                <w:lang w:val="pt-PT"/>
+              </w:rPr>
+            </w:pPr>
+            <w:r>
+              <w:rPr>
+                <w:rFonts w:ascii="Times New Roman" w:hAnsi="Times New Roman" w:cs="Times New Roman"/>
+                <w:b w:val="0"/>
+                <w:color w:val="auto"/>
+                <w:sz w:val="24"/>
+                <w:szCs w:val="24"/>
+                <w:lang w:val="pt-PT"/>
+              </w:rPr>
+              <w:t xml:space="preserve">Aula livre para a continuação do projeto “Trails4Health” em ASP.NET CORE MVC no VisualStudio. </w:t>
+            </w:r>
+          </w:p>
+        </w:tc>
+        <w:tc>
+          <w:tcPr>
+            <w:tcW w:w="3000" w:type="pct"/>
+            <w:vAlign w:val="center"/>
+          </w:tcPr>
+          <w:p>
+            <w:pPr>
+              <w:pStyle w:val="PargrafodaLista"/>
+              <w:numPr>
+                <w:ilvl w:val="0"/>
+                <w:numId w:val="2"/>
+              </w:numPr>
+              <w:spacing w:line="360" w:lineRule="auto"/>
+              <w:jc w:val="both"/>
+              <w:cnfStyle w:val="000000000000" w:firstRow="0" w:lastRow="0" w:firstColumn="0" w:lastColumn="0" w:oddVBand="0" w:evenVBand="0" w:oddHBand="0" w:evenHBand="0" w:firstRowFirstColumn="0" w:firstRowLastColumn="0" w:lastRowFirstColumn="0" w:lastRowLastColumn="0"/>
+              <w:rPr>
+                <w:rFonts w:ascii="Times New Roman" w:hAnsi="Times New Roman" w:cs="Times New Roman"/>
+                <w:bCs/>
+                <w:color w:val="auto"/>
+                <w:sz w:val="24"/>
+                <w:szCs w:val="24"/>
+                <w:lang w:val="pt-PT"/>
+              </w:rPr>
+            </w:pPr>
+            <w:r>
+              <w:rPr>
+                <w:rFonts w:ascii="Times New Roman" w:hAnsi="Times New Roman" w:cs="Times New Roman"/>
+                <w:bCs/>
+                <w:color w:val="auto"/>
+                <w:sz w:val="24"/>
+                <w:szCs w:val="24"/>
+                <w:lang w:val="pt-PT"/>
+              </w:rPr>
+              <w:t>Reunião de grupo para debate acerca do website.</w:t>
+            </w:r>
+          </w:p>
+          <w:p>
+            <w:pPr>
+              <w:pStyle w:val="PargrafodaLista"/>
+              <w:numPr>
+                <w:ilvl w:val="0"/>
+                <w:numId w:val="2"/>
+              </w:numPr>
+              <w:spacing w:line="360" w:lineRule="auto"/>
+              <w:jc w:val="both"/>
+              <w:cnfStyle w:val="000000000000" w:firstRow="0" w:lastRow="0" w:firstColumn="0" w:lastColumn="0" w:oddVBand="0" w:evenVBand="0" w:oddHBand="0" w:evenHBand="0" w:firstRowFirstColumn="0" w:firstRowLastColumn="0" w:lastRowFirstColumn="0" w:lastRowLastColumn="0"/>
+              <w:rPr>
+                <w:rFonts w:ascii="Times New Roman" w:hAnsi="Times New Roman" w:cs="Times New Roman"/>
+                <w:bCs/>
+                <w:color w:val="auto"/>
+                <w:sz w:val="24"/>
+                <w:szCs w:val="24"/>
+                <w:lang w:val="pt-PT"/>
+              </w:rPr>
+            </w:pPr>
+            <w:r>
+              <w:rPr>
+                <w:rFonts w:ascii="Times New Roman" w:hAnsi="Times New Roman" w:cs="Times New Roman"/>
+                <w:color w:val="auto"/>
+                <w:sz w:val="24"/>
+                <w:szCs w:val="24"/>
+                <w:lang w:val="pt-PT"/>
+              </w:rPr>
+              <w:t>Criação das Views para</w:t>
+            </w:r>
+            <w:r>
+              <w:rPr>
+                <w:rFonts w:ascii="Times New Roman" w:hAnsi="Times New Roman" w:cs="Times New Roman"/>
+                <w:color w:val="auto"/>
+                <w:sz w:val="24"/>
+                <w:szCs w:val="24"/>
+                <w:lang w:val="pt-PT"/>
+              </w:rPr>
+              <w:t xml:space="preserve"> o</w:t>
+            </w:r>
+            <w:r>
+              <w:rPr>
+                <w:rFonts w:ascii="Times New Roman" w:hAnsi="Times New Roman" w:cs="Times New Roman"/>
+                <w:color w:val="auto"/>
+                <w:sz w:val="24"/>
+                <w:szCs w:val="24"/>
+                <w:lang w:val="pt-PT"/>
+              </w:rPr>
+              <w:t xml:space="preserve"> “Trilho” e “Galeria”.</w:t>
+            </w:r>
+          </w:p>
+          <w:p>
+            <w:pPr>
+              <w:pStyle w:val="PargrafodaLista"/>
+              <w:numPr>
+                <w:ilvl w:val="0"/>
+                <w:numId w:val="2"/>
+              </w:numPr>
+              <w:spacing w:line="360" w:lineRule="auto"/>
+              <w:jc w:val="both"/>
+              <w:cnfStyle w:val="000000000000" w:firstRow="0" w:lastRow="0" w:firstColumn="0" w:lastColumn="0" w:oddVBand="0" w:evenVBand="0" w:oddHBand="0" w:evenHBand="0" w:firstRowFirstColumn="0" w:firstRowLastColumn="0" w:lastRowFirstColumn="0" w:lastRowLastColumn="0"/>
+              <w:rPr>
+                <w:rFonts w:ascii="Times New Roman" w:hAnsi="Times New Roman" w:cs="Times New Roman"/>
+                <w:bCs/>
+                <w:color w:val="auto"/>
+                <w:sz w:val="24"/>
+                <w:szCs w:val="24"/>
+                <w:lang w:val="pt-PT"/>
+              </w:rPr>
+            </w:pPr>
+            <w:r>
+              <w:rPr>
+                <w:rFonts w:ascii="Times New Roman" w:hAnsi="Times New Roman" w:cs="Times New Roman"/>
+                <w:color w:val="auto"/>
+                <w:sz w:val="24"/>
+                <w:szCs w:val="24"/>
+                <w:lang w:val="pt-PT"/>
+              </w:rPr>
+              <w:t>Inserção de um formulário para a página dos “Contactos”</w:t>
+            </w:r>
+            <w:r>
+              <w:rPr>
+                <w:rFonts w:ascii="Times New Roman" w:hAnsi="Times New Roman" w:cs="Times New Roman"/>
+                <w:color w:val="auto"/>
+                <w:sz w:val="24"/>
+                <w:szCs w:val="24"/>
+                <w:lang w:val="pt-PT"/>
+              </w:rPr>
+              <w:t>.</w:t>
+            </w:r>
+          </w:p>
+        </w:tc>
+      </w:tr>
+    </w:tbl>
+    <w:p>
+      <w:pPr>
         <w:rPr>
           <w:lang w:val="pt-PT"/>
         </w:rPr>
@@ -7030,45 +8464,293 @@
     </w:p>
     <w:p>
       <w:pPr>
-        <w:rPr>
+        <w:spacing w:line="360" w:lineRule="auto"/>
+        <w:ind w:firstLine="360"/>
+        <w:rPr>
+          <w:rFonts w:ascii="Times New Roman" w:hAnsi="Times New Roman" w:cs="Times New Roman"/>
+          <w:b/>
+          <w:sz w:val="24"/>
+          <w:szCs w:val="24"/>
           <w:lang w:val="pt-PT"/>
         </w:rPr>
       </w:pPr>
+      <w:r>
+        <w:rPr>
+          <w:rFonts w:ascii="Times New Roman" w:hAnsi="Times New Roman" w:cs="Times New Roman"/>
+          <w:b/>
+          <w:sz w:val="24"/>
+          <w:szCs w:val="24"/>
+          <w:lang w:val="pt-PT"/>
+        </w:rPr>
+        <w:t>20</w:t>
+      </w:r>
+      <w:r>
+        <w:rPr>
+          <w:rFonts w:ascii="Times New Roman" w:hAnsi="Times New Roman" w:cs="Times New Roman"/>
+          <w:b/>
+          <w:sz w:val="24"/>
+          <w:szCs w:val="24"/>
+          <w:lang w:val="pt-PT"/>
+        </w:rPr>
+        <w:t xml:space="preserve"> de </w:t>
+      </w:r>
+      <w:r>
+        <w:rPr>
+          <w:rFonts w:ascii="Times New Roman" w:hAnsi="Times New Roman" w:cs="Times New Roman"/>
+          <w:b/>
+          <w:sz w:val="24"/>
+          <w:szCs w:val="24"/>
+          <w:lang w:val="pt-PT"/>
+        </w:rPr>
+        <w:t>Novembro</w:t>
+      </w:r>
+      <w:r>
+        <w:rPr>
+          <w:rFonts w:ascii="Times New Roman" w:hAnsi="Times New Roman" w:cs="Times New Roman"/>
+          <w:b/>
+          <w:sz w:val="24"/>
+          <w:szCs w:val="24"/>
+          <w:lang w:val="pt-PT"/>
+        </w:rPr>
+        <w:t xml:space="preserve"> de 2017</w:t>
+      </w:r>
     </w:p>
+    <w:tbl>
+      <w:tblPr>
+        <w:tblStyle w:val="TabeladeGrelha6Colorida-Destaque3"/>
+        <w:tblW w:w="5000" w:type="pct"/>
+        <w:tblCellMar>
+          <w:left w:w="113" w:type="dxa"/>
+        </w:tblCellMar>
+        <w:tblLook w:val="04A0" w:firstRow="1" w:lastRow="0" w:firstColumn="1" w:lastColumn="0" w:noHBand="0" w:noVBand="1"/>
+      </w:tblPr>
+      <w:tblGrid>
+        <w:gridCol w:w="4957"/>
+        <w:gridCol w:w="3537"/>
+      </w:tblGrid>
+      <w:tr>
+        <w:trPr>
+          <w:cnfStyle w:val="100000000000" w:firstRow="1" w:lastRow="0" w:firstColumn="0" w:lastColumn="0" w:oddVBand="0" w:evenVBand="0" w:oddHBand="0" w:evenHBand="0" w:firstRowFirstColumn="0" w:firstRowLastColumn="0" w:lastRowFirstColumn="0" w:lastRowLastColumn="0"/>
+          <w:trHeight w:val="397"/>
+        </w:trPr>
+        <w:tc>
+          <w:tcPr>
+            <w:cnfStyle w:val="001000000000" w:firstRow="0" w:lastRow="0" w:firstColumn="1" w:lastColumn="0" w:oddVBand="0" w:evenVBand="0" w:oddHBand="0" w:evenHBand="0" w:firstRowFirstColumn="0" w:firstRowLastColumn="0" w:lastRowFirstColumn="0" w:lastRowLastColumn="0"/>
+            <w:tcW w:w="2918" w:type="pct"/>
+            <w:vAlign w:val="center"/>
+          </w:tcPr>
+          <w:p>
+            <w:pPr>
+              <w:jc w:val="center"/>
+              <w:rPr>
+                <w:rFonts w:ascii="Times New Roman" w:hAnsi="Times New Roman" w:cs="Times New Roman"/>
+                <w:color w:val="auto"/>
+                <w:sz w:val="24"/>
+                <w:szCs w:val="24"/>
+                <w:lang w:val="pt-PT"/>
+              </w:rPr>
+            </w:pPr>
+            <w:r>
+              <w:rPr>
+                <w:rFonts w:ascii="Times New Roman" w:hAnsi="Times New Roman" w:cs="Times New Roman"/>
+                <w:color w:val="auto"/>
+                <w:sz w:val="24"/>
+                <w:szCs w:val="24"/>
+                <w:lang w:val="pt-PT"/>
+              </w:rPr>
+              <w:t>Tempo Gasto (Aula)</w:t>
+            </w:r>
+          </w:p>
+        </w:tc>
+        <w:tc>
+          <w:tcPr>
+            <w:tcW w:w="2082" w:type="pct"/>
+            <w:vAlign w:val="center"/>
+          </w:tcPr>
+          <w:p>
+            <w:pPr>
+              <w:jc w:val="center"/>
+              <w:cnfStyle w:val="100000000000" w:firstRow="1" w:lastRow="0" w:firstColumn="0" w:lastColumn="0" w:oddVBand="0" w:evenVBand="0" w:oddHBand="0" w:evenHBand="0" w:firstRowFirstColumn="0" w:firstRowLastColumn="0" w:lastRowFirstColumn="0" w:lastRowLastColumn="0"/>
+              <w:rPr>
+                <w:rFonts w:ascii="Times New Roman" w:hAnsi="Times New Roman" w:cs="Times New Roman"/>
+                <w:color w:val="auto"/>
+                <w:sz w:val="24"/>
+                <w:szCs w:val="24"/>
+                <w:lang w:val="pt-PT"/>
+              </w:rPr>
+            </w:pPr>
+            <w:r>
+              <w:rPr>
+                <w:rFonts w:ascii="Times New Roman" w:hAnsi="Times New Roman" w:cs="Times New Roman"/>
+                <w:color w:val="auto"/>
+                <w:sz w:val="24"/>
+                <w:szCs w:val="24"/>
+                <w:lang w:val="pt-PT"/>
+              </w:rPr>
+              <w:t>Tempo Gasto (Fora de Aula)</w:t>
+            </w:r>
+          </w:p>
+        </w:tc>
+      </w:tr>
+      <w:tr>
+        <w:trPr>
+          <w:cnfStyle w:val="000000100000" w:firstRow="0" w:lastRow="0" w:firstColumn="0" w:lastColumn="0" w:oddVBand="0" w:evenVBand="0" w:oddHBand="1" w:evenHBand="0" w:firstRowFirstColumn="0" w:firstRowLastColumn="0" w:lastRowFirstColumn="0" w:lastRowLastColumn="0"/>
+          <w:trHeight w:val="397"/>
+        </w:trPr>
+        <w:tc>
+          <w:tcPr>
+            <w:cnfStyle w:val="001000000000" w:firstRow="0" w:lastRow="0" w:firstColumn="1" w:lastColumn="0" w:oddVBand="0" w:evenVBand="0" w:oddHBand="0" w:evenHBand="0" w:firstRowFirstColumn="0" w:firstRowLastColumn="0" w:lastRowFirstColumn="0" w:lastRowLastColumn="0"/>
+            <w:tcW w:w="2918" w:type="pct"/>
+            <w:vAlign w:val="center"/>
+          </w:tcPr>
+          <w:p>
+            <w:pPr>
+              <w:jc w:val="center"/>
+              <w:rPr>
+                <w:rFonts w:ascii="Times New Roman" w:hAnsi="Times New Roman" w:cs="Times New Roman"/>
+                <w:b w:val="0"/>
+                <w:color w:val="auto"/>
+                <w:sz w:val="24"/>
+                <w:szCs w:val="24"/>
+                <w:lang w:val="pt-PT"/>
+              </w:rPr>
+            </w:pPr>
+            <w:r>
+              <w:rPr>
+                <w:rFonts w:ascii="Times New Roman" w:hAnsi="Times New Roman" w:cs="Times New Roman"/>
+                <w:color w:val="auto"/>
+                <w:sz w:val="24"/>
+                <w:szCs w:val="24"/>
+                <w:lang w:val="pt-PT"/>
+              </w:rPr>
+              <w:t>---</w:t>
+            </w:r>
+          </w:p>
+        </w:tc>
+        <w:tc>
+          <w:tcPr>
+            <w:tcW w:w="2082" w:type="pct"/>
+            <w:vAlign w:val="center"/>
+          </w:tcPr>
+          <w:p>
+            <w:pPr>
+              <w:jc w:val="center"/>
+              <w:cnfStyle w:val="000000100000" w:firstRow="0" w:lastRow="0" w:firstColumn="0" w:lastColumn="0" w:oddVBand="0" w:evenVBand="0" w:oddHBand="1" w:evenHBand="0" w:firstRowFirstColumn="0" w:firstRowLastColumn="0" w:lastRowFirstColumn="0" w:lastRowLastColumn="0"/>
+              <w:rPr>
+                <w:rFonts w:ascii="Times New Roman" w:hAnsi="Times New Roman" w:cs="Times New Roman"/>
+                <w:b/>
+                <w:color w:val="auto"/>
+                <w:sz w:val="24"/>
+                <w:szCs w:val="24"/>
+                <w:lang w:val="pt-PT"/>
+              </w:rPr>
+            </w:pPr>
+            <w:r>
+              <w:rPr>
+                <w:rFonts w:ascii="Times New Roman" w:hAnsi="Times New Roman" w:cs="Times New Roman"/>
+                <w:b/>
+                <w:color w:val="auto"/>
+                <w:sz w:val="24"/>
+                <w:szCs w:val="24"/>
+                <w:lang w:val="pt-PT"/>
+              </w:rPr>
+              <w:t>1</w:t>
+            </w:r>
+            <w:r>
+              <w:rPr>
+                <w:rFonts w:ascii="Times New Roman" w:hAnsi="Times New Roman" w:cs="Times New Roman"/>
+                <w:b/>
+                <w:color w:val="auto"/>
+                <w:sz w:val="24"/>
+                <w:szCs w:val="24"/>
+                <w:lang w:val="pt-PT"/>
+              </w:rPr>
+              <w:t>h00 min</w:t>
+            </w:r>
+          </w:p>
+        </w:tc>
+      </w:tr>
+      <w:tr>
+        <w:trPr>
+          <w:cantSplit/>
+          <w:trHeight w:val="63"/>
+        </w:trPr>
+        <w:tc>
+          <w:tcPr>
+            <w:cnfStyle w:val="001000000000" w:firstRow="0" w:lastRow="0" w:firstColumn="1" w:lastColumn="0" w:oddVBand="0" w:evenVBand="0" w:oddHBand="0" w:evenHBand="0" w:firstRowFirstColumn="0" w:firstRowLastColumn="0" w:lastRowFirstColumn="0" w:lastRowLastColumn="0"/>
+            <w:tcW w:w="2918" w:type="pct"/>
+            <w:vAlign w:val="center"/>
+          </w:tcPr>
+          <w:p>
+            <w:pPr>
+              <w:jc w:val="center"/>
+              <w:rPr>
+                <w:rFonts w:ascii="Times New Roman" w:hAnsi="Times New Roman" w:cs="Times New Roman"/>
+                <w:color w:val="auto"/>
+                <w:sz w:val="24"/>
+                <w:szCs w:val="24"/>
+                <w:lang w:val="pt-PT"/>
+              </w:rPr>
+            </w:pPr>
+            <w:r>
+              <w:rPr>
+                <w:rFonts w:ascii="Times New Roman" w:hAnsi="Times New Roman" w:cs="Times New Roman"/>
+                <w:color w:val="auto"/>
+                <w:sz w:val="24"/>
+                <w:szCs w:val="24"/>
+                <w:lang w:val="pt-PT"/>
+              </w:rPr>
+              <w:t>---</w:t>
+            </w:r>
+          </w:p>
+        </w:tc>
+        <w:tc>
+          <w:tcPr>
+            <w:tcW w:w="2082" w:type="pct"/>
+            <w:vAlign w:val="center"/>
+          </w:tcPr>
+          <w:p>
+            <w:pPr>
+              <w:pStyle w:val="PargrafodaLista"/>
+              <w:numPr>
+                <w:ilvl w:val="0"/>
+                <w:numId w:val="2"/>
+              </w:numPr>
+              <w:spacing w:line="360" w:lineRule="auto"/>
+              <w:jc w:val="both"/>
+              <w:cnfStyle w:val="000000000000" w:firstRow="0" w:lastRow="0" w:firstColumn="0" w:lastColumn="0" w:oddVBand="0" w:evenVBand="0" w:oddHBand="0" w:evenHBand="0" w:firstRowFirstColumn="0" w:firstRowLastColumn="0" w:lastRowFirstColumn="0" w:lastRowLastColumn="0"/>
+              <w:rPr>
+                <w:rFonts w:ascii="Times New Roman" w:hAnsi="Times New Roman" w:cs="Times New Roman"/>
+                <w:bCs/>
+                <w:color w:val="auto"/>
+                <w:sz w:val="24"/>
+                <w:szCs w:val="24"/>
+                <w:lang w:val="pt-PT"/>
+              </w:rPr>
+            </w:pPr>
+            <w:r>
+              <w:rPr>
+                <w:rFonts w:ascii="Times New Roman" w:hAnsi="Times New Roman" w:cs="Times New Roman"/>
+                <w:bCs/>
+                <w:color w:val="auto"/>
+                <w:sz w:val="24"/>
+                <w:szCs w:val="24"/>
+                <w:lang w:val="pt-PT"/>
+              </w:rPr>
+              <w:t>Remoção dos itens temporários do repositório, tais como “obj”, “.vs” e “bin”.</w:t>
+            </w:r>
+          </w:p>
+        </w:tc>
+      </w:tr>
+    </w:tbl>
     <w:p>
       <w:pPr>
         <w:rPr>
           <w:lang w:val="pt-PT"/>
         </w:rPr>
       </w:pPr>
-    </w:p>
-    <w:p>
-      <w:pPr>
-        <w:rPr>
-          <w:lang w:val="pt-PT"/>
-        </w:rPr>
-      </w:pPr>
-    </w:p>
-    <w:p>
-      <w:pPr>
-        <w:rPr>
-          <w:lang w:val="pt-PT"/>
-        </w:rPr>
-      </w:pPr>
-    </w:p>
-    <w:p>
-      <w:pPr>
-        <w:rPr>
-          <w:lang w:val="pt-PT"/>
-        </w:rPr>
-      </w:pPr>
-    </w:p>
-    <w:p>
-      <w:pPr>
-        <w:rPr>
-          <w:lang w:val="pt-PT"/>
-        </w:rPr>
-      </w:pPr>
+      <w:bookmarkStart w:id="0" w:name="_GoBack"/>
+      <w:bookmarkEnd w:id="0"/>
     </w:p>
     <w:sectPr>
       <w:headerReference w:type="default" r:id="rId9"/>
@@ -7084,7 +8766,7 @@
 </file>
 
 <file path=word/endnotes.xml><?xml version="1.0" encoding="utf-8"?>
-<w:endnotes xmlns:wpc="http://schemas.microsoft.com/office/word/2010/wordprocessingCanvas" xmlns:cx="http://schemas.microsoft.com/office/drawing/2014/chartex" xmlns:cx1="http://schemas.microsoft.com/office/drawing/2015/9/8/chartex" xmlns:cx2="http://schemas.microsoft.com/office/drawing/2015/10/21/chartex" xmlns:cx3="http://schemas.microsoft.com/office/drawing/2016/5/9/chartex" xmlns:cx4="http://schemas.microsoft.com/office/drawing/2016/5/10/chartex" xmlns:cx5="http://schemas.microsoft.com/office/drawing/2016/5/11/chartex" xmlns:cx6="http://schemas.microsoft.com/office/drawing/2016/5/12/chartex" xmlns:cx7="http://schemas.microsoft.com/office/drawing/2016/5/13/chartex" xmlns:cx8="http://schemas.microsoft.com/office/drawing/2016/5/14/chartex" xmlns:mc="http://schemas.openxmlformats.org/markup-compatibility/2006" xmlns:aink="http://schemas.microsoft.com/office/drawing/2016/ink" xmlns:am3d="http://schemas.microsoft.com/office/drawing/2017/model3d" xmlns:o="urn:schemas-microsoft-com:office:office" xmlns:r="http://schemas.openxmlformats.org/officeDocument/2006/relationships" xmlns:m="http://schemas.openxmlformats.org/officeDocument/2006/math" xmlns:v="urn:schemas-microsoft-com:vml" xmlns:wp14="http://schemas.microsoft.com/office/word/2010/wordprocessingDrawing" xmlns:wp="http://schemas.openxmlformats.org/drawingml/2006/wordprocessingDrawing" xmlns:w10="urn:schemas-microsoft-com:office:word" xmlns:w="http://schemas.openxmlformats.org/wordprocessingml/2006/main" xmlns:w14="http://schemas.microsoft.com/office/word/2010/wordml" xmlns:w15="http://schemas.microsoft.com/office/word/2012/wordml" xmlns:w16cid="http://schemas.microsoft.com/office/word/2016/wordml/cid" xmlns:w16se="http://schemas.microsoft.com/office/word/2015/wordml/symex" xmlns:wpg="http://schemas.microsoft.com/office/word/2010/wordprocessingGroup" xmlns:wpi="http://schemas.microsoft.com/office/word/2010/wordprocessingInk" xmlns:wne="http://schemas.microsoft.com/office/word/2006/wordml" xmlns:wps="http://schemas.microsoft.com/office/word/2010/wordprocessingShape" mc:Ignorable="w14 w15 w16se w16cid wp14">
+<w:endnotes xmlns:wpc="http://schemas.microsoft.com/office/word/2010/wordprocessingCanvas" xmlns:cx="http://schemas.microsoft.com/office/drawing/2014/chartex" xmlns:cx1="http://schemas.microsoft.com/office/drawing/2015/9/8/chartex" xmlns:mc="http://schemas.openxmlformats.org/markup-compatibility/2006" xmlns:o="urn:schemas-microsoft-com:office:office" xmlns:r="http://schemas.openxmlformats.org/officeDocument/2006/relationships" xmlns:m="http://schemas.openxmlformats.org/officeDocument/2006/math" xmlns:v="urn:schemas-microsoft-com:vml" xmlns:wp14="http://schemas.microsoft.com/office/word/2010/wordprocessingDrawing" xmlns:wp="http://schemas.openxmlformats.org/drawingml/2006/wordprocessingDrawing" xmlns:w10="urn:schemas-microsoft-com:office:word" xmlns:w="http://schemas.openxmlformats.org/wordprocessingml/2006/main" xmlns:w14="http://schemas.microsoft.com/office/word/2010/wordml" xmlns:w15="http://schemas.microsoft.com/office/word/2012/wordml" xmlns:w16se="http://schemas.microsoft.com/office/word/2015/wordml/symex" xmlns:wpg="http://schemas.microsoft.com/office/word/2010/wordprocessingGroup" xmlns:wpi="http://schemas.microsoft.com/office/word/2010/wordprocessingInk" xmlns:wne="http://schemas.microsoft.com/office/word/2006/wordml" xmlns:wps="http://schemas.microsoft.com/office/word/2010/wordprocessingShape" mc:Ignorable="w14 w15 w16se wp14">
   <w:endnote w:type="separator" w:id="-1">
     <w:p>
       <w:pPr>
@@ -7109,7 +8791,7 @@
 </file>
 
 <file path=word/footer1.xml><?xml version="1.0" encoding="utf-8"?>
-<w:ftr xmlns:wpc="http://schemas.microsoft.com/office/word/2010/wordprocessingCanvas" xmlns:cx="http://schemas.microsoft.com/office/drawing/2014/chartex" xmlns:cx1="http://schemas.microsoft.com/office/drawing/2015/9/8/chartex" xmlns:cx2="http://schemas.microsoft.com/office/drawing/2015/10/21/chartex" xmlns:cx3="http://schemas.microsoft.com/office/drawing/2016/5/9/chartex" xmlns:cx4="http://schemas.microsoft.com/office/drawing/2016/5/10/chartex" xmlns:cx5="http://schemas.microsoft.com/office/drawing/2016/5/11/chartex" xmlns:cx6="http://schemas.microsoft.com/office/drawing/2016/5/12/chartex" xmlns:cx7="http://schemas.microsoft.com/office/drawing/2016/5/13/chartex" xmlns:cx8="http://schemas.microsoft.com/office/drawing/2016/5/14/chartex" xmlns:mc="http://schemas.openxmlformats.org/markup-compatibility/2006" xmlns:aink="http://schemas.microsoft.com/office/drawing/2016/ink" xmlns:am3d="http://schemas.microsoft.com/office/drawing/2017/model3d" xmlns:o="urn:schemas-microsoft-com:office:office" xmlns:r="http://schemas.openxmlformats.org/officeDocument/2006/relationships" xmlns:m="http://schemas.openxmlformats.org/officeDocument/2006/math" xmlns:v="urn:schemas-microsoft-com:vml" xmlns:wp14="http://schemas.microsoft.com/office/word/2010/wordprocessingDrawing" xmlns:wp="http://schemas.openxmlformats.org/drawingml/2006/wordprocessingDrawing" xmlns:w10="urn:schemas-microsoft-com:office:word" xmlns:w="http://schemas.openxmlformats.org/wordprocessingml/2006/main" xmlns:w14="http://schemas.microsoft.com/office/word/2010/wordml" xmlns:w15="http://schemas.microsoft.com/office/word/2012/wordml" xmlns:w16cid="http://schemas.microsoft.com/office/word/2016/wordml/cid" xmlns:w16se="http://schemas.microsoft.com/office/word/2015/wordml/symex" xmlns:wpg="http://schemas.microsoft.com/office/word/2010/wordprocessingGroup" xmlns:wpi="http://schemas.microsoft.com/office/word/2010/wordprocessingInk" xmlns:wne="http://schemas.microsoft.com/office/word/2006/wordml" xmlns:wps="http://schemas.microsoft.com/office/word/2010/wordprocessingShape" mc:Ignorable="w14 w15 w16se w16cid wp14">
+<w:ftr xmlns:wpc="http://schemas.microsoft.com/office/word/2010/wordprocessingCanvas" xmlns:cx="http://schemas.microsoft.com/office/drawing/2014/chartex" xmlns:cx1="http://schemas.microsoft.com/office/drawing/2015/9/8/chartex" xmlns:mc="http://schemas.openxmlformats.org/markup-compatibility/2006" xmlns:o="urn:schemas-microsoft-com:office:office" xmlns:r="http://schemas.openxmlformats.org/officeDocument/2006/relationships" xmlns:m="http://schemas.openxmlformats.org/officeDocument/2006/math" xmlns:v="urn:schemas-microsoft-com:vml" xmlns:wp14="http://schemas.microsoft.com/office/word/2010/wordprocessingDrawing" xmlns:wp="http://schemas.openxmlformats.org/drawingml/2006/wordprocessingDrawing" xmlns:w10="urn:schemas-microsoft-com:office:word" xmlns:w="http://schemas.openxmlformats.org/wordprocessingml/2006/main" xmlns:w14="http://schemas.microsoft.com/office/word/2010/wordml" xmlns:w15="http://schemas.microsoft.com/office/word/2012/wordml" xmlns:w16se="http://schemas.microsoft.com/office/word/2015/wordml/symex" xmlns:wpg="http://schemas.microsoft.com/office/word/2010/wordprocessingGroup" xmlns:wpi="http://schemas.microsoft.com/office/word/2010/wordprocessingInk" xmlns:wne="http://schemas.microsoft.com/office/word/2006/wordml" xmlns:wps="http://schemas.microsoft.com/office/word/2010/wordprocessingShape" mc:Ignorable="w14 w15 w16se wp14">
   <w:p>
     <w:pPr>
       <w:pStyle w:val="Rodap"/>
@@ -7144,7 +8826,7 @@
 </file>
 
 <file path=word/footnotes.xml><?xml version="1.0" encoding="utf-8"?>
-<w:footnotes xmlns:wpc="http://schemas.microsoft.com/office/word/2010/wordprocessingCanvas" xmlns:cx="http://schemas.microsoft.com/office/drawing/2014/chartex" xmlns:cx1="http://schemas.microsoft.com/office/drawing/2015/9/8/chartex" xmlns:cx2="http://schemas.microsoft.com/office/drawing/2015/10/21/chartex" xmlns:cx3="http://schemas.microsoft.com/office/drawing/2016/5/9/chartex" xmlns:cx4="http://schemas.microsoft.com/office/drawing/2016/5/10/chartex" xmlns:cx5="http://schemas.microsoft.com/office/drawing/2016/5/11/chartex" xmlns:cx6="http://schemas.microsoft.com/office/drawing/2016/5/12/chartex" xmlns:cx7="http://schemas.microsoft.com/office/drawing/2016/5/13/chartex" xmlns:cx8="http://schemas.microsoft.com/office/drawing/2016/5/14/chartex" xmlns:mc="http://schemas.openxmlformats.org/markup-compatibility/2006" xmlns:aink="http://schemas.microsoft.com/office/drawing/2016/ink" xmlns:am3d="http://schemas.microsoft.com/office/drawing/2017/model3d" xmlns:o="urn:schemas-microsoft-com:office:office" xmlns:r="http://schemas.openxmlformats.org/officeDocument/2006/relationships" xmlns:m="http://schemas.openxmlformats.org/officeDocument/2006/math" xmlns:v="urn:schemas-microsoft-com:vml" xmlns:wp14="http://schemas.microsoft.com/office/word/2010/wordprocessingDrawing" xmlns:wp="http://schemas.openxmlformats.org/drawingml/2006/wordprocessingDrawing" xmlns:w10="urn:schemas-microsoft-com:office:word" xmlns:w="http://schemas.openxmlformats.org/wordprocessingml/2006/main" xmlns:w14="http://schemas.microsoft.com/office/word/2010/wordml" xmlns:w15="http://schemas.microsoft.com/office/word/2012/wordml" xmlns:w16cid="http://schemas.microsoft.com/office/word/2016/wordml/cid" xmlns:w16se="http://schemas.microsoft.com/office/word/2015/wordml/symex" xmlns:wpg="http://schemas.microsoft.com/office/word/2010/wordprocessingGroup" xmlns:wpi="http://schemas.microsoft.com/office/word/2010/wordprocessingInk" xmlns:wne="http://schemas.microsoft.com/office/word/2006/wordml" xmlns:wps="http://schemas.microsoft.com/office/word/2010/wordprocessingShape" mc:Ignorable="w14 w15 w16se w16cid wp14">
+<w:footnotes xmlns:wpc="http://schemas.microsoft.com/office/word/2010/wordprocessingCanvas" xmlns:cx="http://schemas.microsoft.com/office/drawing/2014/chartex" xmlns:cx1="http://schemas.microsoft.com/office/drawing/2015/9/8/chartex" xmlns:mc="http://schemas.openxmlformats.org/markup-compatibility/2006" xmlns:o="urn:schemas-microsoft-com:office:office" xmlns:r="http://schemas.openxmlformats.org/officeDocument/2006/relationships" xmlns:m="http://schemas.openxmlformats.org/officeDocument/2006/math" xmlns:v="urn:schemas-microsoft-com:vml" xmlns:wp14="http://schemas.microsoft.com/office/word/2010/wordprocessingDrawing" xmlns:wp="http://schemas.openxmlformats.org/drawingml/2006/wordprocessingDrawing" xmlns:w10="urn:schemas-microsoft-com:office:word" xmlns:w="http://schemas.openxmlformats.org/wordprocessingml/2006/main" xmlns:w14="http://schemas.microsoft.com/office/word/2010/wordml" xmlns:w15="http://schemas.microsoft.com/office/word/2012/wordml" xmlns:w16se="http://schemas.microsoft.com/office/word/2015/wordml/symex" xmlns:wpg="http://schemas.microsoft.com/office/word/2010/wordprocessingGroup" xmlns:wpi="http://schemas.microsoft.com/office/word/2010/wordprocessingInk" xmlns:wne="http://schemas.microsoft.com/office/word/2006/wordml" xmlns:wps="http://schemas.microsoft.com/office/word/2010/wordprocessingShape" mc:Ignorable="w14 w15 w16se wp14">
   <w:footnote w:type="separator" w:id="-1">
     <w:p>
       <w:pPr>
@@ -7169,7 +8851,7 @@
 </file>
 
 <file path=word/header1.xml><?xml version="1.0" encoding="utf-8"?>
-<w:hdr xmlns:wpc="http://schemas.microsoft.com/office/word/2010/wordprocessingCanvas" xmlns:cx="http://schemas.microsoft.com/office/drawing/2014/chartex" xmlns:cx1="http://schemas.microsoft.com/office/drawing/2015/9/8/chartex" xmlns:cx2="http://schemas.microsoft.com/office/drawing/2015/10/21/chartex" xmlns:cx3="http://schemas.microsoft.com/office/drawing/2016/5/9/chartex" xmlns:cx4="http://schemas.microsoft.com/office/drawing/2016/5/10/chartex" xmlns:cx5="http://schemas.microsoft.com/office/drawing/2016/5/11/chartex" xmlns:cx6="http://schemas.microsoft.com/office/drawing/2016/5/12/chartex" xmlns:cx7="http://schemas.microsoft.com/office/drawing/2016/5/13/chartex" xmlns:cx8="http://schemas.microsoft.com/office/drawing/2016/5/14/chartex" xmlns:mc="http://schemas.openxmlformats.org/markup-compatibility/2006" xmlns:aink="http://schemas.microsoft.com/office/drawing/2016/ink" xmlns:am3d="http://schemas.microsoft.com/office/drawing/2017/model3d" xmlns:o="urn:schemas-microsoft-com:office:office" xmlns:r="http://schemas.openxmlformats.org/officeDocument/2006/relationships" xmlns:m="http://schemas.openxmlformats.org/officeDocument/2006/math" xmlns:v="urn:schemas-microsoft-com:vml" xmlns:wp14="http://schemas.microsoft.com/office/word/2010/wordprocessingDrawing" xmlns:wp="http://schemas.openxmlformats.org/drawingml/2006/wordprocessingDrawing" xmlns:w10="urn:schemas-microsoft-com:office:word" xmlns:w="http://schemas.openxmlformats.org/wordprocessingml/2006/main" xmlns:w14="http://schemas.microsoft.com/office/word/2010/wordml" xmlns:w15="http://schemas.microsoft.com/office/word/2012/wordml" xmlns:w16cid="http://schemas.microsoft.com/office/word/2016/wordml/cid" xmlns:w16se="http://schemas.microsoft.com/office/word/2015/wordml/symex" xmlns:wpg="http://schemas.microsoft.com/office/word/2010/wordprocessingGroup" xmlns:wpi="http://schemas.microsoft.com/office/word/2010/wordprocessingInk" xmlns:wne="http://schemas.microsoft.com/office/word/2006/wordml" xmlns:wps="http://schemas.microsoft.com/office/word/2010/wordprocessingShape" mc:Ignorable="w14 w15 w16se w16cid wp14">
+<w:hdr xmlns:wpc="http://schemas.microsoft.com/office/word/2010/wordprocessingCanvas" xmlns:cx="http://schemas.microsoft.com/office/drawing/2014/chartex" xmlns:cx1="http://schemas.microsoft.com/office/drawing/2015/9/8/chartex" xmlns:mc="http://schemas.openxmlformats.org/markup-compatibility/2006" xmlns:o="urn:schemas-microsoft-com:office:office" xmlns:r="http://schemas.openxmlformats.org/officeDocument/2006/relationships" xmlns:m="http://schemas.openxmlformats.org/officeDocument/2006/math" xmlns:v="urn:schemas-microsoft-com:vml" xmlns:wp14="http://schemas.microsoft.com/office/word/2010/wordprocessingDrawing" xmlns:wp="http://schemas.openxmlformats.org/drawingml/2006/wordprocessingDrawing" xmlns:w10="urn:schemas-microsoft-com:office:word" xmlns:w="http://schemas.openxmlformats.org/wordprocessingml/2006/main" xmlns:w14="http://schemas.microsoft.com/office/word/2010/wordml" xmlns:w15="http://schemas.microsoft.com/office/word/2012/wordml" xmlns:w16se="http://schemas.microsoft.com/office/word/2015/wordml/symex" xmlns:wpg="http://schemas.microsoft.com/office/word/2010/wordprocessingGroup" xmlns:wpi="http://schemas.microsoft.com/office/word/2010/wordprocessingInk" xmlns:wne="http://schemas.microsoft.com/office/word/2006/wordml" xmlns:wps="http://schemas.microsoft.com/office/word/2010/wordprocessingShape" mc:Ignorable="w14 w15 w16se wp14">
   <w:sdt>
     <w:sdtPr>
       <w:rPr>
@@ -7187,7 +8869,6 @@
       <w:dataBinding w:prefixMappings="xmlns:ns0='http://purl.org/dc/elements/1.1/' xmlns:ns1='http://schemas.openxmlformats.org/package/2006/metadata/core-properties' " w:xpath="/ns1:coreProperties[1]/ns0:creator[1]" w:storeItemID="{6C3C8BC8-F283-45AE-878A-BAB7291924A1}"/>
       <w:text/>
     </w:sdtPr>
-    <w:sdtEndPr/>
     <w:sdtContent>
       <w:p>
         <w:pPr>
@@ -7270,7 +8951,6 @@
         <w:dataBinding w:prefixMappings="xmlns:ns0='http://purl.org/dc/elements/1.1/' xmlns:ns1='http://schemas.openxmlformats.org/package/2006/metadata/core-properties' " w:xpath="/ns1:coreProperties[1]/ns0:title[1]" w:storeItemID="{6C3C8BC8-F283-45AE-878A-BAB7291924A1}"/>
         <w:text/>
       </w:sdtPr>
-      <w:sdtEndPr/>
       <w:sdtContent>
         <w:r>
           <w:rPr>
@@ -7297,8 +8977,121 @@
 </file>
 
 <file path=word/numbering.xml><?xml version="1.0" encoding="utf-8"?>
-<w:numbering xmlns:wpc="http://schemas.microsoft.com/office/word/2010/wordprocessingCanvas" xmlns:cx="http://schemas.microsoft.com/office/drawing/2014/chartex" xmlns:cx1="http://schemas.microsoft.com/office/drawing/2015/9/8/chartex" xmlns:cx2="http://schemas.microsoft.com/office/drawing/2015/10/21/chartex" xmlns:cx3="http://schemas.microsoft.com/office/drawing/2016/5/9/chartex" xmlns:cx4="http://schemas.microsoft.com/office/drawing/2016/5/10/chartex" xmlns:cx5="http://schemas.microsoft.com/office/drawing/2016/5/11/chartex" xmlns:cx6="http://schemas.microsoft.com/office/drawing/2016/5/12/chartex" xmlns:cx7="http://schemas.microsoft.com/office/drawing/2016/5/13/chartex" xmlns:cx8="http://schemas.microsoft.com/office/drawing/2016/5/14/chartex" xmlns:mc="http://schemas.openxmlformats.org/markup-compatibility/2006" xmlns:aink="http://schemas.microsoft.com/office/drawing/2016/ink" xmlns:am3d="http://schemas.microsoft.com/office/drawing/2017/model3d" xmlns:o="urn:schemas-microsoft-com:office:office" xmlns:r="http://schemas.openxmlformats.org/officeDocument/2006/relationships" xmlns:m="http://schemas.openxmlformats.org/officeDocument/2006/math" xmlns:v="urn:schemas-microsoft-com:vml" xmlns:wp14="http://schemas.microsoft.com/office/word/2010/wordprocessingDrawing" xmlns:wp="http://schemas.openxmlformats.org/drawingml/2006/wordprocessingDrawing" xmlns:w10="urn:schemas-microsoft-com:office:word" xmlns:w="http://schemas.openxmlformats.org/wordprocessingml/2006/main" xmlns:w14="http://schemas.microsoft.com/office/word/2010/wordml" xmlns:w15="http://schemas.microsoft.com/office/word/2012/wordml" xmlns:w16cid="http://schemas.microsoft.com/office/word/2016/wordml/cid" xmlns:w16se="http://schemas.microsoft.com/office/word/2015/wordml/symex" xmlns:wpg="http://schemas.microsoft.com/office/word/2010/wordprocessingGroup" xmlns:wpi="http://schemas.microsoft.com/office/word/2010/wordprocessingInk" xmlns:wne="http://schemas.microsoft.com/office/word/2006/wordml" xmlns:wps="http://schemas.microsoft.com/office/word/2010/wordprocessingShape" mc:Ignorable="w14 w15 w16se w16cid wp14">
+<w:numbering xmlns:wpc="http://schemas.microsoft.com/office/word/2010/wordprocessingCanvas" xmlns:cx="http://schemas.microsoft.com/office/drawing/2014/chartex" xmlns:cx1="http://schemas.microsoft.com/office/drawing/2015/9/8/chartex" xmlns:mc="http://schemas.openxmlformats.org/markup-compatibility/2006" xmlns:o="urn:schemas-microsoft-com:office:office" xmlns:r="http://schemas.openxmlformats.org/officeDocument/2006/relationships" xmlns:m="http://schemas.openxmlformats.org/officeDocument/2006/math" xmlns:v="urn:schemas-microsoft-com:vml" xmlns:wp14="http://schemas.microsoft.com/office/word/2010/wordprocessingDrawing" xmlns:wp="http://schemas.openxmlformats.org/drawingml/2006/wordprocessingDrawing" xmlns:w10="urn:schemas-microsoft-com:office:word" xmlns:w="http://schemas.openxmlformats.org/wordprocessingml/2006/main" xmlns:w14="http://schemas.microsoft.com/office/word/2010/wordml" xmlns:w15="http://schemas.microsoft.com/office/word/2012/wordml" xmlns:w16se="http://schemas.microsoft.com/office/word/2015/wordml/symex" xmlns:wpg="http://schemas.microsoft.com/office/word/2010/wordprocessingGroup" xmlns:wpi="http://schemas.microsoft.com/office/word/2010/wordprocessingInk" xmlns:wne="http://schemas.microsoft.com/office/word/2006/wordml" xmlns:wps="http://schemas.microsoft.com/office/word/2010/wordprocessingShape" mc:Ignorable="w14 w15 w16se wp14">
   <w:abstractNum w:abstractNumId="0" w15:restartNumberingAfterBreak="0">
+    <w:nsid w:val="13CC1FFB"/>
+    <w:multiLevelType w:val="hybridMultilevel"/>
+    <w:tmpl w:val="1A0A3724"/>
+    <w:lvl w:ilvl="0" w:tplc="08160001">
+      <w:start w:val="1"/>
+      <w:numFmt w:val="bullet"/>
+      <w:lvlText w:val=""/>
+      <w:lvlJc w:val="left"/>
+      <w:pPr>
+        <w:ind w:left="360" w:hanging="360"/>
+      </w:pPr>
+      <w:rPr>
+        <w:rFonts w:ascii="Symbol" w:hAnsi="Symbol" w:hint="default"/>
+      </w:rPr>
+    </w:lvl>
+    <w:lvl w:ilvl="1" w:tplc="08160003" w:tentative="1">
+      <w:start w:val="1"/>
+      <w:numFmt w:val="bullet"/>
+      <w:lvlText w:val="o"/>
+      <w:lvlJc w:val="left"/>
+      <w:pPr>
+        <w:ind w:left="1080" w:hanging="360"/>
+      </w:pPr>
+      <w:rPr>
+        <w:rFonts w:ascii="Courier New" w:hAnsi="Courier New" w:cs="Courier New" w:hint="default"/>
+      </w:rPr>
+    </w:lvl>
+    <w:lvl w:ilvl="2" w:tplc="08160005" w:tentative="1">
+      <w:start w:val="1"/>
+      <w:numFmt w:val="bullet"/>
+      <w:lvlText w:val=""/>
+      <w:lvlJc w:val="left"/>
+      <w:pPr>
+        <w:ind w:left="1800" w:hanging="360"/>
+      </w:pPr>
+      <w:rPr>
+        <w:rFonts w:ascii="Wingdings" w:hAnsi="Wingdings" w:hint="default"/>
+      </w:rPr>
+    </w:lvl>
+    <w:lvl w:ilvl="3" w:tplc="08160001" w:tentative="1">
+      <w:start w:val="1"/>
+      <w:numFmt w:val="bullet"/>
+      <w:lvlText w:val=""/>
+      <w:lvlJc w:val="left"/>
+      <w:pPr>
+        <w:ind w:left="2520" w:hanging="360"/>
+      </w:pPr>
+      <w:rPr>
+        <w:rFonts w:ascii="Symbol" w:hAnsi="Symbol" w:hint="default"/>
+      </w:rPr>
+    </w:lvl>
+    <w:lvl w:ilvl="4" w:tplc="08160003" w:tentative="1">
+      <w:start w:val="1"/>
+      <w:numFmt w:val="bullet"/>
+      <w:lvlText w:val="o"/>
+      <w:lvlJc w:val="left"/>
+      <w:pPr>
+        <w:ind w:left="3240" w:hanging="360"/>
+      </w:pPr>
+      <w:rPr>
+        <w:rFonts w:ascii="Courier New" w:hAnsi="Courier New" w:cs="Courier New" w:hint="default"/>
+      </w:rPr>
+    </w:lvl>
+    <w:lvl w:ilvl="5" w:tplc="08160005" w:tentative="1">
+      <w:start w:val="1"/>
+      <w:numFmt w:val="bullet"/>
+      <w:lvlText w:val=""/>
+      <w:lvlJc w:val="left"/>
+      <w:pPr>
+        <w:ind w:left="3960" w:hanging="360"/>
+      </w:pPr>
+      <w:rPr>
+        <w:rFonts w:ascii="Wingdings" w:hAnsi="Wingdings" w:hint="default"/>
+      </w:rPr>
+    </w:lvl>
+    <w:lvl w:ilvl="6" w:tplc="08160001" w:tentative="1">
+      <w:start w:val="1"/>
+      <w:numFmt w:val="bullet"/>
+      <w:lvlText w:val=""/>
+      <w:lvlJc w:val="left"/>
+      <w:pPr>
+        <w:ind w:left="4680" w:hanging="360"/>
+      </w:pPr>
+      <w:rPr>
+        <w:rFonts w:ascii="Symbol" w:hAnsi="Symbol" w:hint="default"/>
+      </w:rPr>
+    </w:lvl>
+    <w:lvl w:ilvl="7" w:tplc="08160003" w:tentative="1">
+      <w:start w:val="1"/>
+      <w:numFmt w:val="bullet"/>
+      <w:lvlText w:val="o"/>
+      <w:lvlJc w:val="left"/>
+      <w:pPr>
+        <w:ind w:left="5400" w:hanging="360"/>
+      </w:pPr>
+      <w:rPr>
+        <w:rFonts w:ascii="Courier New" w:hAnsi="Courier New" w:cs="Courier New" w:hint="default"/>
+      </w:rPr>
+    </w:lvl>
+    <w:lvl w:ilvl="8" w:tplc="08160005" w:tentative="1">
+      <w:start w:val="1"/>
+      <w:numFmt w:val="bullet"/>
+      <w:lvlText w:val=""/>
+      <w:lvlJc w:val="left"/>
+      <w:pPr>
+        <w:ind w:left="6120" w:hanging="360"/>
+      </w:pPr>
+      <w:rPr>
+        <w:rFonts w:ascii="Wingdings" w:hAnsi="Wingdings" w:hint="default"/>
+      </w:rPr>
+    </w:lvl>
+  </w:abstractNum>
+  <w:abstractNum w:abstractNumId="1" w15:restartNumberingAfterBreak="0">
     <w:nsid w:val="267E690D"/>
     <w:multiLevelType w:val="hybridMultilevel"/>
     <w:tmpl w:val="EC6EE5A2"/>
@@ -7411,7 +9204,7 @@
       </w:rPr>
     </w:lvl>
   </w:abstractNum>
-  <w:abstractNum w:abstractNumId="1" w15:restartNumberingAfterBreak="0">
+  <w:abstractNum w:abstractNumId="2" w15:restartNumberingAfterBreak="0">
     <w:nsid w:val="75631C9A"/>
     <w:multiLevelType w:val="hybridMultilevel"/>
     <w:tmpl w:val="07CC79EE"/>
@@ -7526,16 +9319,19 @@
     </w:lvl>
   </w:abstractNum>
   <w:num w:numId="1">
-    <w:abstractNumId w:val="0"/>
+    <w:abstractNumId w:val="1"/>
   </w:num>
   <w:num w:numId="2">
-    <w:abstractNumId w:val="1"/>
+    <w:abstractNumId w:val="2"/>
+  </w:num>
+  <w:num w:numId="3">
+    <w:abstractNumId w:val="0"/>
   </w:num>
 </w:numbering>
 </file>
 
 <file path=word/styles.xml><?xml version="1.0" encoding="utf-8"?>
-<w:styles xmlns:mc="http://schemas.openxmlformats.org/markup-compatibility/2006" xmlns:r="http://schemas.openxmlformats.org/officeDocument/2006/relationships" xmlns:w="http://schemas.openxmlformats.org/wordprocessingml/2006/main" xmlns:w14="http://schemas.microsoft.com/office/word/2010/wordml" xmlns:w15="http://schemas.microsoft.com/office/word/2012/wordml" xmlns:w16cid="http://schemas.microsoft.com/office/word/2016/wordml/cid" xmlns:w16se="http://schemas.microsoft.com/office/word/2015/wordml/symex" mc:Ignorable="w14 w15 w16se w16cid">
+<w:styles xmlns:mc="http://schemas.openxmlformats.org/markup-compatibility/2006" xmlns:r="http://schemas.openxmlformats.org/officeDocument/2006/relationships" xmlns:w="http://schemas.openxmlformats.org/wordprocessingml/2006/main" xmlns:w14="http://schemas.microsoft.com/office/word/2010/wordml" xmlns:w15="http://schemas.microsoft.com/office/word/2012/wordml" xmlns:w16se="http://schemas.microsoft.com/office/word/2015/wordml/symex" mc:Ignorable="w14 w15 w16se">
   <w:docDefaults>
     <w:rPrDefault>
       <w:rPr>
@@ -7551,7 +9347,7 @@
       </w:pPr>
     </w:pPrDefault>
   </w:docDefaults>
-  <w:latentStyles w:defLockedState="0" w:defUIPriority="99" w:defSemiHidden="0" w:defUnhideWhenUsed="0" w:defQFormat="0" w:count="375">
+  <w:latentStyles w:defLockedState="0" w:defUIPriority="99" w:defSemiHidden="0" w:defUnhideWhenUsed="0" w:defQFormat="0" w:count="371">
     <w:lsdException w:name="Normal" w:uiPriority="0" w:qFormat="1"/>
     <w:lsdException w:name="heading 1" w:uiPriority="9" w:qFormat="1"/>
     <w:lsdException w:name="heading 2" w:semiHidden="1" w:uiPriority="9" w:unhideWhenUsed="1" w:qFormat="1"/>
@@ -7923,10 +9719,6 @@
     <w:lsdException w:name="List Table 5 Dark Accent 6" w:uiPriority="50"/>
     <w:lsdException w:name="List Table 6 Colorful Accent 6" w:uiPriority="51"/>
     <w:lsdException w:name="List Table 7 Colorful Accent 6" w:uiPriority="52"/>
-    <w:lsdException w:name="Mention" w:semiHidden="1" w:unhideWhenUsed="1"/>
-    <w:lsdException w:name="Smart Hyperlink" w:semiHidden="1" w:unhideWhenUsed="1"/>
-    <w:lsdException w:name="Hashtag" w:semiHidden="1" w:unhideWhenUsed="1"/>
-    <w:lsdException w:name="Unresolved Mention" w:semiHidden="1" w:unhideWhenUsed="1"/>
   </w:latentStyles>
   <w:style w:type="paragraph" w:default="1" w:styleId="Normal">
     <w:name w:val="Normal"/>
@@ -8015,7 +9807,7 @@
       <w:lang w:val="en-GB"/>
     </w:rPr>
   </w:style>
-  <w:style w:type="table" w:styleId="TabelacomGrelha">
+  <w:style w:type="table" w:styleId="Tabelacomgrelha">
     <w:name w:val="Table Grid"/>
     <w:basedOn w:val="Tabelanormal"/>
     <w:uiPriority w:val="39"/>
@@ -8121,7 +9913,7 @@
 </file>
 
 <file path=word/glossary/document.xml><?xml version="1.0" encoding="utf-8"?>
-<w:glossaryDocument xmlns:wpc="http://schemas.microsoft.com/office/word/2010/wordprocessingCanvas" xmlns:cx="http://schemas.microsoft.com/office/drawing/2014/chartex" xmlns:cx1="http://schemas.microsoft.com/office/drawing/2015/9/8/chartex" xmlns:cx2="http://schemas.microsoft.com/office/drawing/2015/10/21/chartex" xmlns:cx3="http://schemas.microsoft.com/office/drawing/2016/5/9/chartex" xmlns:cx4="http://schemas.microsoft.com/office/drawing/2016/5/10/chartex" xmlns:cx5="http://schemas.microsoft.com/office/drawing/2016/5/11/chartex" xmlns:cx6="http://schemas.microsoft.com/office/drawing/2016/5/12/chartex" xmlns:cx7="http://schemas.microsoft.com/office/drawing/2016/5/13/chartex" xmlns:cx8="http://schemas.microsoft.com/office/drawing/2016/5/14/chartex" xmlns:mc="http://schemas.openxmlformats.org/markup-compatibility/2006" xmlns:aink="http://schemas.microsoft.com/office/drawing/2016/ink" xmlns:am3d="http://schemas.microsoft.com/office/drawing/2017/model3d" xmlns:o="urn:schemas-microsoft-com:office:office" xmlns:r="http://schemas.openxmlformats.org/officeDocument/2006/relationships" xmlns:m="http://schemas.openxmlformats.org/officeDocument/2006/math" xmlns:v="urn:schemas-microsoft-com:vml" xmlns:wp14="http://schemas.microsoft.com/office/word/2010/wordprocessingDrawing" xmlns:wp="http://schemas.openxmlformats.org/drawingml/2006/wordprocessingDrawing" xmlns:w10="urn:schemas-microsoft-com:office:word" xmlns:w="http://schemas.openxmlformats.org/wordprocessingml/2006/main" xmlns:w14="http://schemas.microsoft.com/office/word/2010/wordml" xmlns:w15="http://schemas.microsoft.com/office/word/2012/wordml" xmlns:w16cid="http://schemas.microsoft.com/office/word/2016/wordml/cid" xmlns:w16se="http://schemas.microsoft.com/office/word/2015/wordml/symex" xmlns:wpg="http://schemas.microsoft.com/office/word/2010/wordprocessingGroup" xmlns:wpi="http://schemas.microsoft.com/office/word/2010/wordprocessingInk" xmlns:wne="http://schemas.microsoft.com/office/word/2006/wordml" xmlns:wps="http://schemas.microsoft.com/office/word/2010/wordprocessingShape" mc:Ignorable="w14 w15 w16se w16cid wp14">
+<w:glossaryDocument xmlns:wpc="http://schemas.microsoft.com/office/word/2010/wordprocessingCanvas" xmlns:cx="http://schemas.microsoft.com/office/drawing/2014/chartex" xmlns:cx1="http://schemas.microsoft.com/office/drawing/2015/9/8/chartex" xmlns:mc="http://schemas.openxmlformats.org/markup-compatibility/2006" xmlns:o="urn:schemas-microsoft-com:office:office" xmlns:r="http://schemas.openxmlformats.org/officeDocument/2006/relationships" xmlns:m="http://schemas.openxmlformats.org/officeDocument/2006/math" xmlns:v="urn:schemas-microsoft-com:vml" xmlns:wp14="http://schemas.microsoft.com/office/word/2010/wordprocessingDrawing" xmlns:wp="http://schemas.openxmlformats.org/drawingml/2006/wordprocessingDrawing" xmlns:w10="urn:schemas-microsoft-com:office:word" xmlns:w="http://schemas.openxmlformats.org/wordprocessingml/2006/main" xmlns:w14="http://schemas.microsoft.com/office/word/2010/wordml" xmlns:w15="http://schemas.microsoft.com/office/word/2012/wordml" xmlns:w16se="http://schemas.microsoft.com/office/word/2015/wordml/symex" xmlns:wpg="http://schemas.microsoft.com/office/word/2010/wordprocessingGroup" xmlns:wpi="http://schemas.microsoft.com/office/word/2010/wordprocessingInk" xmlns:wne="http://schemas.microsoft.com/office/word/2006/wordml" xmlns:wps="http://schemas.microsoft.com/office/word/2010/wordprocessingShape" mc:Ignorable="w14 w15 w16se wp14">
   <w:docParts>
     <w:docPart>
       <w:docPartPr>
@@ -8145,7 +9937,7 @@
           </w:pPr>
           <w:r>
             <w:rPr>
-              <w:color w:val="4472C4" w:themeColor="accent1"/>
+              <w:color w:val="5B9BD5" w:themeColor="accent1"/>
               <w:sz w:val="20"/>
               <w:szCs w:val="20"/>
             </w:rPr>
@@ -8177,7 +9969,7 @@
           <w:r>
             <w:rPr>
               <w:caps/>
-              <w:color w:val="4472C4" w:themeColor="accent1"/>
+              <w:color w:val="5B9BD5" w:themeColor="accent1"/>
             </w:rPr>
             <w:t>[Título do documento]</w:t>
           </w:r>
@@ -8189,11 +9981,11 @@
 </file>
 
 <file path=word/glossary/fontTable.xml><?xml version="1.0" encoding="utf-8"?>
-<w:fonts xmlns:mc="http://schemas.openxmlformats.org/markup-compatibility/2006" xmlns:r="http://schemas.openxmlformats.org/officeDocument/2006/relationships" xmlns:w="http://schemas.openxmlformats.org/wordprocessingml/2006/main" xmlns:w14="http://schemas.microsoft.com/office/word/2010/wordml" xmlns:w15="http://schemas.microsoft.com/office/word/2012/wordml" xmlns:w16cid="http://schemas.microsoft.com/office/word/2016/wordml/cid" xmlns:w16se="http://schemas.microsoft.com/office/word/2015/wordml/symex" mc:Ignorable="w14 w15 w16se w16cid">
-  <w:font w:name="Wingdings">
-    <w:panose1 w:val="05000000000000000000"/>
+<w:fonts xmlns:mc="http://schemas.openxmlformats.org/markup-compatibility/2006" xmlns:r="http://schemas.openxmlformats.org/officeDocument/2006/relationships" xmlns:w="http://schemas.openxmlformats.org/wordprocessingml/2006/main" xmlns:w14="http://schemas.microsoft.com/office/word/2010/wordml" xmlns:w15="http://schemas.microsoft.com/office/word/2012/wordml" xmlns:w16se="http://schemas.microsoft.com/office/word/2015/wordml/symex" mc:Ignorable="w14 w15 w16se">
+  <w:font w:name="Symbol">
+    <w:panose1 w:val="05050102010706020507"/>
     <w:charset w:val="02"/>
-    <w:family w:val="auto"/>
+    <w:family w:val="roman"/>
     <w:pitch w:val="variable"/>
     <w:sig w:usb0="00000000" w:usb1="10000000" w:usb2="00000000" w:usb3="00000000" w:csb0="80000000" w:csb1="00000000"/>
   </w:font>
@@ -8211,10 +10003,10 @@
     <w:pitch w:val="fixed"/>
     <w:sig w:usb0="E0002EFF" w:usb1="C0007843" w:usb2="00000009" w:usb3="00000000" w:csb0="000001FF" w:csb1="00000000"/>
   </w:font>
-  <w:font w:name="Symbol">
-    <w:panose1 w:val="05050102010706020507"/>
+  <w:font w:name="Wingdings">
+    <w:panose1 w:val="05000000000000000000"/>
     <w:charset w:val="02"/>
-    <w:family w:val="roman"/>
+    <w:family w:val="auto"/>
     <w:pitch w:val="variable"/>
     <w:sig w:usb0="00000000" w:usb1="10000000" w:usb2="00000000" w:usb3="00000000" w:csb0="80000000" w:csb1="00000000"/>
   </w:font>
@@ -8223,20 +10015,20 @@
     <w:charset w:val="00"/>
     <w:family w:val="swiss"/>
     <w:pitch w:val="variable"/>
-    <w:sig w:usb0="E0002AFF" w:usb1="4000ACFF" w:usb2="00000001" w:usb3="00000000" w:csb0="000001FF" w:csb1="00000000"/>
+    <w:sig w:usb0="E00002FF" w:usb1="4000ACFF" w:usb2="00000001" w:usb3="00000000" w:csb0="0000019F" w:csb1="00000000"/>
   </w:font>
   <w:font w:name="Calibri Light">
     <w:panose1 w:val="020F0302020204030204"/>
     <w:charset w:val="00"/>
     <w:family w:val="swiss"/>
     <w:pitch w:val="variable"/>
-    <w:sig w:usb0="A0002AEF" w:usb1="4000207B" w:usb2="00000000" w:usb3="00000000" w:csb0="000001FF" w:csb1="00000000"/>
+    <w:sig w:usb0="A00002EF" w:usb1="4000207B" w:usb2="00000000" w:usb3="00000000" w:csb0="0000009F" w:csb1="00000000"/>
   </w:font>
 </w:fonts>
 </file>
 
 <file path=word/glossary/settings.xml><?xml version="1.0" encoding="utf-8"?>
-<w:settings xmlns:mc="http://schemas.openxmlformats.org/markup-compatibility/2006" xmlns:o="urn:schemas-microsoft-com:office:office" xmlns:r="http://schemas.openxmlformats.org/officeDocument/2006/relationships" xmlns:m="http://schemas.openxmlformats.org/officeDocument/2006/math" xmlns:v="urn:schemas-microsoft-com:vml" xmlns:w10="urn:schemas-microsoft-com:office:word" xmlns:w="http://schemas.openxmlformats.org/wordprocessingml/2006/main" xmlns:w14="http://schemas.microsoft.com/office/word/2010/wordml" xmlns:w15="http://schemas.microsoft.com/office/word/2012/wordml" xmlns:w16cid="http://schemas.microsoft.com/office/word/2016/wordml/cid" xmlns:w16se="http://schemas.microsoft.com/office/word/2015/wordml/symex" xmlns:sl="http://schemas.openxmlformats.org/schemaLibrary/2006/main" mc:Ignorable="w14 w15 w16se w16cid">
+<w:settings xmlns:mc="http://schemas.openxmlformats.org/markup-compatibility/2006" xmlns:o="urn:schemas-microsoft-com:office:office" xmlns:r="http://schemas.openxmlformats.org/officeDocument/2006/relationships" xmlns:m="http://schemas.openxmlformats.org/officeDocument/2006/math" xmlns:v="urn:schemas-microsoft-com:vml" xmlns:w10="urn:schemas-microsoft-com:office:word" xmlns:w="http://schemas.openxmlformats.org/wordprocessingml/2006/main" xmlns:w14="http://schemas.microsoft.com/office/word/2010/wordml" xmlns:w15="http://schemas.microsoft.com/office/word/2012/wordml" xmlns:w16se="http://schemas.microsoft.com/office/word/2015/wordml/symex" xmlns:sl="http://schemas.openxmlformats.org/schemaLibrary/2006/main" mc:Ignorable="w14 w15 w16se">
   <w:view w:val="normal"/>
   <w:defaultTabStop w:val="708"/>
   <w:hyphenationZone w:val="425"/>
@@ -8248,13 +10040,13 @@
     <w:compatSetting w:name="enableOpenTypeFeatures" w:uri="http://schemas.microsoft.com/office/word" w:val="1"/>
     <w:compatSetting w:name="doNotFlipMirrorIndents" w:uri="http://schemas.microsoft.com/office/word" w:val="1"/>
     <w:compatSetting w:name="differentiateMultirowTableHeaders" w:uri="http://schemas.microsoft.com/office/word" w:val="1"/>
-    <w:compatSetting w:name="useWord2013TrackBottomHyphenation" w:uri="http://schemas.microsoft.com/office/word" w:val="0"/>
   </w:compat>
   <w:rsids>
     <w:rsidRoot w:val="00EC6FFC"/>
     <w:rsid w:val="003D7C8B"/>
     <w:rsid w:val="0068755C"/>
     <w:rsid w:val="00792478"/>
+    <w:rsid w:val="008519DD"/>
     <w:rsid w:val="00A61E37"/>
     <w:rsid w:val="00EC6FFC"/>
   </w:rsids>
@@ -8280,7 +10072,7 @@
 </file>
 
 <file path=word/glossary/styles.xml><?xml version="1.0" encoding="utf-8"?>
-<w:styles xmlns:mc="http://schemas.openxmlformats.org/markup-compatibility/2006" xmlns:r="http://schemas.openxmlformats.org/officeDocument/2006/relationships" xmlns:w="http://schemas.openxmlformats.org/wordprocessingml/2006/main" xmlns:w14="http://schemas.microsoft.com/office/word/2010/wordml" xmlns:w15="http://schemas.microsoft.com/office/word/2012/wordml" xmlns:w16cid="http://schemas.microsoft.com/office/word/2016/wordml/cid" xmlns:w16se="http://schemas.microsoft.com/office/word/2015/wordml/symex" mc:Ignorable="w14 w15 w16se w16cid">
+<w:styles xmlns:mc="http://schemas.openxmlformats.org/markup-compatibility/2006" xmlns:r="http://schemas.openxmlformats.org/officeDocument/2006/relationships" xmlns:w="http://schemas.openxmlformats.org/wordprocessingml/2006/main" xmlns:w14="http://schemas.microsoft.com/office/word/2010/wordml" xmlns:w15="http://schemas.microsoft.com/office/word/2012/wordml" xmlns:w16se="http://schemas.microsoft.com/office/word/2015/wordml/symex" mc:Ignorable="w14 w15 w16se">
   <w:docDefaults>
     <w:rPrDefault>
       <w:rPr>
@@ -8296,7 +10088,7 @@
       </w:pPr>
     </w:pPrDefault>
   </w:docDefaults>
-  <w:latentStyles w:defLockedState="0" w:defUIPriority="99" w:defSemiHidden="0" w:defUnhideWhenUsed="0" w:defQFormat="0" w:count="375">
+  <w:latentStyles w:defLockedState="0" w:defUIPriority="99" w:defSemiHidden="0" w:defUnhideWhenUsed="0" w:defQFormat="0" w:count="371">
     <w:lsdException w:name="Normal" w:uiPriority="0" w:qFormat="1"/>
     <w:lsdException w:name="heading 1" w:uiPriority="9" w:qFormat="1"/>
     <w:lsdException w:name="heading 2" w:semiHidden="1" w:uiPriority="9" w:unhideWhenUsed="1" w:qFormat="1"/>
@@ -8668,10 +10460,6 @@
     <w:lsdException w:name="List Table 5 Dark Accent 6" w:uiPriority="50"/>
     <w:lsdException w:name="List Table 6 Colorful Accent 6" w:uiPriority="51"/>
     <w:lsdException w:name="List Table 7 Colorful Accent 6" w:uiPriority="52"/>
-    <w:lsdException w:name="Mention" w:semiHidden="1" w:unhideWhenUsed="1"/>
-    <w:lsdException w:name="Smart Hyperlink" w:semiHidden="1" w:unhideWhenUsed="1"/>
-    <w:lsdException w:name="Hashtag" w:semiHidden="1" w:unhideWhenUsed="1"/>
-    <w:lsdException w:name="Unresolved Mention" w:semiHidden="1" w:unhideWhenUsed="1"/>
   </w:latentStyles>
   <w:style w:type="paragraph" w:default="1" w:styleId="Normal">
     <w:name w:val="Normal"/>
@@ -8716,7 +10504,7 @@
 </file>
 
 <file path=word/glossary/webSettings.xml><?xml version="1.0" encoding="utf-8"?>
-<w:webSettings xmlns:mc="http://schemas.openxmlformats.org/markup-compatibility/2006" xmlns:r="http://schemas.openxmlformats.org/officeDocument/2006/relationships" xmlns:w="http://schemas.openxmlformats.org/wordprocessingml/2006/main" xmlns:w14="http://schemas.microsoft.com/office/word/2010/wordml" xmlns:w15="http://schemas.microsoft.com/office/word/2012/wordml" xmlns:w16cid="http://schemas.microsoft.com/office/word/2016/wordml/cid" xmlns:w16se="http://schemas.microsoft.com/office/word/2015/wordml/symex" mc:Ignorable="w14 w15 w16se w16cid">
+<w:webSettings xmlns:mc="http://schemas.openxmlformats.org/markup-compatibility/2006" xmlns:r="http://schemas.openxmlformats.org/officeDocument/2006/relationships" xmlns:w="http://schemas.openxmlformats.org/wordprocessingml/2006/main" xmlns:w14="http://schemas.microsoft.com/office/word/2010/wordml" xmlns:w15="http://schemas.microsoft.com/office/word/2012/wordml" xmlns:w16se="http://schemas.microsoft.com/office/word/2015/wordml/symex" mc:Ignorable="w14 w15 w16se">
   <w:optimizeForBrowser/>
   <w:allowPNG/>
 </w:webSettings>
@@ -9073,7 +10861,7 @@
 </file>
 
 <file path=customXml/itemProps2.xml><?xml version="1.0" encoding="utf-8"?>
-<ds:datastoreItem xmlns:ds="http://schemas.openxmlformats.org/officeDocument/2006/customXml" ds:itemID="{962E9F10-8F7D-4AAA-9E32-CEE2278E5F5F}">
+<ds:datastoreItem xmlns:ds="http://schemas.openxmlformats.org/officeDocument/2006/customXml" ds:itemID="{F3CF2301-9E40-452B-851A-F4F0A907DD91}">
   <ds:schemaRefs>
     <ds:schemaRef ds:uri="http://schemas.openxmlformats.org/officeDocument/2006/bibliography"/>
   </ds:schemaRefs>

</xml_diff>